<commit_message>
skrev en del på teorien og la til filene til de andre avsnittene.
</commit_message>
<xml_diff>
--- a/Disposition.docx
+++ b/Disposition.docx
@@ -1,63 +1,640 @@
 
 <file path=word/document.xml><?xml version="1.0" encoding="utf-8"?>
-<w:document xmlns:wpc="http://schemas.microsoft.com/office/word/2010/wordprocessingCanvas" xmlns:mo="http://schemas.microsoft.com/office/mac/office/2008/main" xmlns:mc="http://schemas.openxmlformats.org/markup-compatibility/2006" xmlns:mv="urn:schemas-microsoft-com:mac:vml" xmlns:o="urn:schemas-microsoft-com:office:office" xmlns:r="http://schemas.openxmlformats.org/officeDocument/2006/relationships" xmlns:m="http://schemas.openxmlformats.org/officeDocument/2006/math" xmlns:v="urn:schemas-microsoft-com:vml" xmlns:wp14="http://schemas.microsoft.com/office/word/2010/wordprocessingDrawing" xmlns:wp="http://schemas.openxmlformats.org/drawingml/2006/wordprocessingDrawing" xmlns:w10="urn:schemas-microsoft-com:office:word" xmlns:w="http://schemas.openxmlformats.org/wordprocessingml/2006/main" xmlns:w14="http://schemas.microsoft.com/office/word/2010/wordml" xmlns:w15="http://schemas.microsoft.com/office/word/2012/wordml" xmlns:wpg="http://schemas.microsoft.com/office/word/2010/wordprocessingGroup" xmlns:wpi="http://schemas.microsoft.com/office/word/2010/wordprocessingInk" xmlns:wne="http://schemas.microsoft.com/office/word/2006/wordml" xmlns:wps="http://schemas.microsoft.com/office/word/2010/wordprocessingShape" mc:Ignorable="w14 w15 wp14">
+<w:document xmlns:wpc="http://schemas.microsoft.com/office/word/2010/wordprocessingCanvas" xmlns:cx="http://schemas.microsoft.com/office/drawing/2014/chartex" xmlns:cx1="http://schemas.microsoft.com/office/drawing/2015/9/8/chartex" xmlns:cx2="http://schemas.microsoft.com/office/drawing/2015/10/21/chartex" xmlns:mc="http://schemas.openxmlformats.org/markup-compatibility/2006" xmlns:o="urn:schemas-microsoft-com:office:office" xmlns:r="http://schemas.openxmlformats.org/officeDocument/2006/relationships" xmlns:m="http://schemas.openxmlformats.org/officeDocument/2006/math" xmlns:v="urn:schemas-microsoft-com:vml" xmlns:wp14="http://schemas.microsoft.com/office/word/2010/wordprocessingDrawing" xmlns:wp="http://schemas.openxmlformats.org/drawingml/2006/wordprocessingDrawing" xmlns:w10="urn:schemas-microsoft-com:office:word" xmlns:w="http://schemas.openxmlformats.org/wordprocessingml/2006/main" xmlns:w14="http://schemas.microsoft.com/office/word/2010/wordml" xmlns:w15="http://schemas.microsoft.com/office/word/2012/wordml" xmlns:w16se="http://schemas.microsoft.com/office/word/2015/wordml/symex" xmlns:wpg="http://schemas.microsoft.com/office/word/2010/wordprocessingGroup" xmlns:wpi="http://schemas.microsoft.com/office/word/2010/wordprocessingInk" xmlns:wne="http://schemas.microsoft.com/office/word/2006/wordml" xmlns:wps="http://schemas.microsoft.com/office/word/2010/wordprocessingShape" mc:Ignorable="w14 w15 w16se wp14">
   <w:body>
     <w:p>
       <w:pPr>
-        <w:pStyle w:val="Date"/>
-      </w:pPr>
-      <w:r>
+        <w:pStyle w:val="Dato"/>
+        <w:rPr>
+          <w:lang w:val="en-GB"/>
+        </w:rPr>
+      </w:pPr>
+      <w:r>
+        <w:rPr>
+          <w:lang w:val="en-GB"/>
+        </w:rPr>
         <w:t>5/11-16</w:t>
       </w:r>
     </w:p>
     <w:p>
       <w:pPr>
-        <w:pStyle w:val="Title"/>
-      </w:pPr>
-      <w:r>
+        <w:pStyle w:val="Tittel"/>
+        <w:rPr>
+          <w:lang w:val="en-GB"/>
+        </w:rPr>
+      </w:pPr>
+      <w:r>
+        <w:rPr>
+          <w:lang w:val="en-GB"/>
+        </w:rPr>
         <w:t>Finite element project</w:t>
       </w:r>
     </w:p>
     <w:p>
       <w:pPr>
-        <w:pStyle w:val="Heading1"/>
-      </w:pPr>
-      <w:r>
+        <w:pStyle w:val="Overskrift1"/>
+        <w:rPr>
+          <w:lang w:val="en-GB"/>
+        </w:rPr>
+      </w:pPr>
+      <w:r>
+        <w:rPr>
+          <w:lang w:val="en-GB"/>
+        </w:rPr>
         <w:t>Abstract</w:t>
       </w:r>
     </w:p>
     <w:p>
       <w:pPr>
-        <w:pStyle w:val="Heading1"/>
-      </w:pPr>
-      <w:r>
+        <w:pStyle w:val="Overskrift1"/>
+        <w:rPr>
+          <w:lang w:val="en-GB"/>
+        </w:rPr>
+      </w:pPr>
+      <w:r>
+        <w:rPr>
+          <w:lang w:val="en-GB"/>
+        </w:rPr>
+        <w:t>INtroduction</w:t>
+      </w:r>
+    </w:p>
+    <w:p>
+      <w:pPr>
+        <w:pStyle w:val="Overskrift2"/>
+        <w:rPr>
+          <w:lang w:val="en-GB"/>
+        </w:rPr>
+      </w:pPr>
+      <w:r>
+        <w:rPr>
+          <w:lang w:val="en-GB"/>
+        </w:rPr>
+        <w:t>Heat sinks</w:t>
+      </w:r>
+    </w:p>
+    <w:p>
+      <w:pPr>
+        <w:pStyle w:val="Overskrift2"/>
+        <w:rPr>
+          <w:lang w:val="en-GB"/>
+        </w:rPr>
+      </w:pPr>
+      <w:r>
+        <w:rPr>
+          <w:lang w:val="en-GB"/>
+        </w:rPr>
+        <w:t xml:space="preserve">Hypothesis </w:t>
+      </w:r>
+    </w:p>
+    <w:p>
+      <w:pPr>
+        <w:pStyle w:val="Overskrift1"/>
+        <w:rPr>
+          <w:lang w:val="en-GB"/>
+        </w:rPr>
+      </w:pPr>
+      <w:r>
+        <w:rPr>
+          <w:lang w:val="en-GB"/>
+        </w:rPr>
         <w:t>Theory</w:t>
       </w:r>
     </w:p>
     <w:p>
       <w:pPr>
-        <w:pStyle w:val="Heading1"/>
-      </w:pPr>
-      <w:r>
-        <w:t>Numerica</w:t>
+        <w:pStyle w:val="Overskrift2"/>
+        <w:rPr>
+          <w:lang w:val="en-GB"/>
+        </w:rPr>
+      </w:pPr>
+      <w:r>
+        <w:rPr>
+          <w:lang w:val="en-GB"/>
+        </w:rPr>
+        <w:t xml:space="preserve">Heat equation with Robin </w:t>
+      </w:r>
+      <w:proofErr w:type="spellStart"/>
+      <w:r>
+        <w:rPr>
+          <w:lang w:val="en-GB"/>
+        </w:rPr>
+        <w:t>boundry</w:t>
+      </w:r>
+      <w:proofErr w:type="spellEnd"/>
+      <w:r>
+        <w:rPr>
+          <w:lang w:val="en-GB"/>
+        </w:rPr>
+        <w:t xml:space="preserve"> and </w:t>
+      </w:r>
+      <w:proofErr w:type="spellStart"/>
+      <w:r>
+        <w:rPr>
+          <w:lang w:val="en-GB"/>
+        </w:rPr>
+        <w:t>Dirichlet</w:t>
+      </w:r>
+      <w:proofErr w:type="spellEnd"/>
+    </w:p>
+    <w:p>
+      <w:pPr>
+        <w:pStyle w:val="Overskrift3"/>
+        <w:rPr>
+          <w:lang w:val="en-GB"/>
+        </w:rPr>
+      </w:pPr>
+      <w:r>
+        <w:rPr>
+          <w:lang w:val="en-GB"/>
+        </w:rPr>
+        <w:t>Stationary</w:t>
+      </w:r>
+    </w:p>
+    <w:p>
+      <w:pPr>
+        <w:pStyle w:val="Overskrift3"/>
+        <w:rPr>
+          <w:lang w:val="en-GB"/>
+        </w:rPr>
+      </w:pPr>
+    </w:p>
+    <w:p>
+      <w:pPr>
+        <w:pStyle w:val="Overskrift2"/>
+        <w:rPr>
+          <w:lang w:val="en-GB"/>
+        </w:rPr>
+      </w:pPr>
+      <w:r>
+        <w:rPr>
+          <w:lang w:val="en-GB"/>
+        </w:rPr>
+        <w:t>Derivation of the system</w:t>
+      </w:r>
+      <w:r>
+        <w:rPr>
+          <w:lang w:val="en-GB"/>
+        </w:rPr>
+        <w:t xml:space="preserve"> (1-7)</w:t>
+      </w:r>
+    </w:p>
+    <w:p>
+      <w:pPr>
+        <w:pStyle w:val="Overskrift2"/>
+        <w:rPr>
+          <w:lang w:val="en-GB"/>
+        </w:rPr>
+      </w:pPr>
+      <w:r>
+        <w:rPr>
+          <w:lang w:val="en-GB"/>
+        </w:rPr>
+        <w:t xml:space="preserve">Prove </w:t>
+      </w:r>
+      <w:proofErr w:type="gramStart"/>
+      <w:r>
+        <w:rPr>
+          <w:lang w:val="en-GB"/>
+        </w:rPr>
+        <w:t>a(</w:t>
+      </w:r>
+      <w:proofErr w:type="gramEnd"/>
+      <w:r>
+        <w:rPr>
+          <w:lang w:val="en-GB"/>
+        </w:rPr>
+        <w:t>.,.) is positive definite</w:t>
+      </w:r>
+    </w:p>
+    <w:p>
+      <w:pPr>
+        <w:pStyle w:val="Overskrift2"/>
+        <w:rPr>
+          <w:lang w:val="en-GB"/>
+        </w:rPr>
+      </w:pPr>
+      <w:r>
+        <w:rPr>
+          <w:lang w:val="en-GB"/>
+        </w:rPr>
+        <w:t>Why is A singular before bound</w:t>
+      </w:r>
+      <w:r>
+        <w:rPr>
+          <w:lang w:val="en-GB"/>
+        </w:rPr>
+        <w:t>a</w:t>
+      </w:r>
+      <w:r>
+        <w:rPr>
+          <w:lang w:val="en-GB"/>
+        </w:rPr>
+        <w:t xml:space="preserve">ry </w:t>
+      </w:r>
+      <w:proofErr w:type="gramStart"/>
+      <w:r>
+        <w:rPr>
+          <w:lang w:val="en-GB"/>
+        </w:rPr>
+        <w:t>conditions</w:t>
+      </w:r>
+      <w:proofErr w:type="gramEnd"/>
+    </w:p>
+    <w:p>
+      <w:pPr>
+        <w:pStyle w:val="Overskrift3"/>
+        <w:rPr>
+          <w:lang w:val="en-GB"/>
+        </w:rPr>
+      </w:pPr>
+      <w:r>
+        <w:rPr>
+          <w:lang w:val="en-GB"/>
+        </w:rPr>
+        <w:t>The solution is not unique =&gt; A not invertible</w:t>
+      </w:r>
+    </w:p>
+    <w:p>
+      <w:pPr>
+        <w:pStyle w:val="Overskrift2"/>
+        <w:rPr>
+          <w:lang w:val="en-GB"/>
+        </w:rPr>
+      </w:pPr>
+      <w:proofErr w:type="spellStart"/>
+      <w:r>
+        <w:rPr>
+          <w:lang w:val="en-GB"/>
+        </w:rPr>
+        <w:t>Barycentric</w:t>
+      </w:r>
+      <w:proofErr w:type="spellEnd"/>
+      <w:r>
+        <w:rPr>
+          <w:lang w:val="en-GB"/>
+        </w:rPr>
+        <w:t xml:space="preserve"> coordinates</w:t>
+      </w:r>
+    </w:p>
+    <w:p>
+      <w:pPr>
+        <w:pStyle w:val="Overskrift1"/>
+        <w:rPr>
+          <w:lang w:val="en-GB"/>
+        </w:rPr>
+      </w:pPr>
+      <w:r>
+        <w:rPr>
+          <w:lang w:val="en-GB"/>
+        </w:rPr>
+        <w:t>Numerical implementation</w:t>
+      </w:r>
+    </w:p>
+    <w:p>
+      <w:pPr>
+        <w:pStyle w:val="Overskrift2"/>
+        <w:rPr>
+          <w:lang w:val="en-GB"/>
+        </w:rPr>
+      </w:pPr>
+      <w:r>
+        <w:rPr>
+          <w:lang w:val="en-GB"/>
+        </w:rPr>
+        <w:t xml:space="preserve">Linear basis function </w:t>
+      </w:r>
+    </w:p>
+    <w:p>
+      <w:pPr>
+        <w:pStyle w:val="Overskrift2"/>
+        <w:rPr>
+          <w:lang w:val="en-GB"/>
+        </w:rPr>
+      </w:pPr>
+      <w:proofErr w:type="spellStart"/>
+      <w:r>
+        <w:rPr>
+          <w:lang w:val="en-GB"/>
+        </w:rPr>
+        <w:t>Gmsh</w:t>
+      </w:r>
+      <w:proofErr w:type="spellEnd"/>
+    </w:p>
+    <w:p>
+      <w:pPr>
+        <w:pStyle w:val="Overskrift3"/>
+        <w:rPr>
+          <w:lang w:val="en-GB"/>
+        </w:rPr>
+      </w:pPr>
+      <w:r>
+        <w:rPr>
+          <w:lang w:val="en-GB"/>
+        </w:rPr>
+        <w:t>Mesh factor</w:t>
+      </w:r>
+    </w:p>
+    <w:p>
+      <w:pPr>
+        <w:pStyle w:val="Overskrift3"/>
+        <w:rPr>
+          <w:lang w:val="en-GB"/>
+        </w:rPr>
+      </w:pPr>
+      <w:r>
+        <w:rPr>
+          <w:lang w:val="en-GB"/>
+        </w:rPr>
+        <w:t>Smoothing</w:t>
+      </w:r>
+    </w:p>
+    <w:p>
+      <w:pPr>
+        <w:pStyle w:val="Overskrift3"/>
+        <w:rPr>
+          <w:lang w:val="en-GB"/>
+        </w:rPr>
+      </w:pPr>
+      <w:r>
+        <w:rPr>
+          <w:lang w:val="en-GB"/>
+        </w:rPr>
+        <w:t>Physical group</w:t>
+      </w:r>
+    </w:p>
+    <w:p>
+      <w:pPr>
+        <w:pStyle w:val="Overskrift2"/>
+        <w:rPr>
+          <w:lang w:val="en-GB"/>
+        </w:rPr>
+      </w:pPr>
+      <w:proofErr w:type="spellStart"/>
+      <w:r>
+        <w:rPr>
+          <w:lang w:val="en-GB"/>
+        </w:rPr>
+        <w:t>Jabobian</w:t>
+      </w:r>
+      <w:proofErr w:type="spellEnd"/>
+    </w:p>
+    <w:p>
+      <w:pPr>
+        <w:pStyle w:val="Overskrift2"/>
+        <w:rPr>
+          <w:lang w:val="en-GB"/>
+        </w:rPr>
+      </w:pPr>
+      <w:r>
+        <w:rPr>
+          <w:lang w:val="en-GB"/>
+        </w:rPr>
+        <w:t>Using quadrature2D in 3D.</w:t>
+      </w:r>
+    </w:p>
+    <w:p>
+      <w:pPr>
+        <w:pStyle w:val="Overskrift2"/>
+        <w:rPr>
+          <w:lang w:val="en-GB"/>
+        </w:rPr>
+      </w:pPr>
+      <w:r>
+        <w:rPr>
+          <w:lang w:val="en-GB"/>
+        </w:rPr>
+        <w:t>Enforcing boundary conditions</w:t>
+      </w:r>
+    </w:p>
+    <w:p>
+      <w:pPr>
+        <w:pStyle w:val="Overskrift3"/>
+        <w:rPr>
+          <w:lang w:val="en-GB"/>
+        </w:rPr>
+      </w:pPr>
+      <w:proofErr w:type="spellStart"/>
+      <w:r>
+        <w:rPr>
+          <w:lang w:val="en-GB"/>
+        </w:rPr>
+        <w:t>Dirichlet</w:t>
+      </w:r>
+      <w:proofErr w:type="spellEnd"/>
+    </w:p>
+    <w:p>
+      <w:pPr>
+        <w:pStyle w:val="Overskrift3"/>
+        <w:rPr>
+          <w:lang w:val="en-GB"/>
+        </w:rPr>
+      </w:pPr>
+      <w:r>
+        <w:rPr>
+          <w:lang w:val="en-GB"/>
+        </w:rPr>
+        <w:t>Robin</w:t>
+      </w:r>
+    </w:p>
+    <w:p>
+      <w:pPr>
+        <w:pStyle w:val="Overskrift2"/>
+        <w:rPr>
+          <w:lang w:val="en-GB"/>
+        </w:rPr>
+      </w:pPr>
+      <w:r>
+        <w:rPr>
+          <w:lang w:val="en-GB"/>
+        </w:rPr>
+        <w:t>Problems with the</w:t>
       </w:r>
       <w:bookmarkStart w:id="0" w:name="_GoBack"/>
       <w:bookmarkEnd w:id="0"/>
       <w:r>
-        <w:t>l implementation</w:t>
-      </w:r>
-    </w:p>
-    <w:p>
-      <w:pPr>
-        <w:pStyle w:val="Heading1"/>
-      </w:pPr>
-      <w:r>
+        <w:rPr>
+          <w:lang w:val="en-GB"/>
+        </w:rPr>
+        <w:t xml:space="preserve"> mesh considering very thin fins.</w:t>
+      </w:r>
+    </w:p>
+    <w:p>
+      <w:pPr>
+        <w:pStyle w:val="Overskrift1"/>
+        <w:rPr>
+          <w:lang w:val="en-GB"/>
+        </w:rPr>
+      </w:pPr>
+      <w:r>
+        <w:rPr>
+          <w:lang w:val="en-GB"/>
+        </w:rPr>
+        <w:lastRenderedPageBreak/>
         <w:t>Results and discussion</w:t>
       </w:r>
     </w:p>
     <w:p>
       <w:pPr>
-        <w:pStyle w:val="Heading1"/>
+        <w:pStyle w:val="Overskrift2"/>
+        <w:rPr>
+          <w:lang w:val="en-GB"/>
+        </w:rPr>
+      </w:pPr>
+      <w:proofErr w:type="spellStart"/>
+      <w:r>
+        <w:rPr>
+          <w:lang w:val="en-GB"/>
+        </w:rPr>
+        <w:t>Glview</w:t>
+      </w:r>
+      <w:proofErr w:type="spellEnd"/>
+    </w:p>
+    <w:p>
+      <w:pPr>
+        <w:pStyle w:val="Overskrift2"/>
+        <w:rPr>
+          <w:lang w:val="en-GB"/>
+        </w:rPr>
+      </w:pPr>
+      <w:r>
+        <w:rPr>
+          <w:lang w:val="en-GB"/>
+        </w:rPr>
+        <w:t xml:space="preserve">Cutting planes vs </w:t>
+      </w:r>
+      <w:proofErr w:type="spellStart"/>
+      <w:r>
+        <w:rPr>
+          <w:lang w:val="en-GB"/>
+        </w:rPr>
+        <w:t>iso</w:t>
+      </w:r>
+      <w:proofErr w:type="spellEnd"/>
+      <w:r>
+        <w:rPr>
+          <w:lang w:val="en-GB"/>
+        </w:rPr>
+        <w:t>-surface</w:t>
+      </w:r>
+    </w:p>
+    <w:p>
+      <w:pPr>
+        <w:pStyle w:val="Overskrift2"/>
+        <w:rPr>
+          <w:lang w:val="en-GB"/>
+        </w:rPr>
+      </w:pPr>
+      <w:r>
+        <w:rPr>
+          <w:lang w:val="en-GB"/>
+        </w:rPr>
+        <w:t>Physical interpretation</w:t>
+      </w:r>
+    </w:p>
+    <w:p>
+      <w:pPr>
+        <w:pStyle w:val="Overskrift3"/>
+        <w:rPr>
+          <w:lang w:val="en-GB"/>
+        </w:rPr>
+      </w:pPr>
+      <w:r>
+        <w:rPr>
+          <w:lang w:val="en-GB"/>
+        </w:rPr>
+        <w:t>Heat transfer coefficient uncertainty</w:t>
+      </w:r>
+    </w:p>
+    <w:p>
+      <w:pPr>
+        <w:pStyle w:val="Overskrift3"/>
+        <w:rPr>
+          <w:lang w:val="en-GB"/>
+        </w:rPr>
+      </w:pPr>
+      <w:r>
+        <w:rPr>
+          <w:lang w:val="en-GB"/>
+        </w:rPr>
+        <w:t xml:space="preserve">What does </w:t>
+      </w:r>
+      <w:proofErr w:type="spellStart"/>
+      <w:r>
+        <w:rPr>
+          <w:lang w:val="en-GB"/>
+        </w:rPr>
+        <w:t>Dirichlet</w:t>
+      </w:r>
+      <w:proofErr w:type="spellEnd"/>
+      <w:r>
+        <w:rPr>
+          <w:lang w:val="en-GB"/>
+        </w:rPr>
+        <w:t xml:space="preserve"> </w:t>
+      </w:r>
+      <w:proofErr w:type="spellStart"/>
+      <w:r>
+        <w:rPr>
+          <w:lang w:val="en-GB"/>
+        </w:rPr>
+        <w:t>boundry</w:t>
+      </w:r>
+      <w:proofErr w:type="spellEnd"/>
+      <w:r>
+        <w:rPr>
+          <w:lang w:val="en-GB"/>
+        </w:rPr>
+        <w:t xml:space="preserve"> on the bottom mean?</w:t>
+      </w:r>
+    </w:p>
+    <w:p>
+      <w:pPr>
+        <w:pStyle w:val="Overskrift4"/>
+        <w:rPr>
+          <w:lang w:val="en-GB"/>
+        </w:rPr>
+      </w:pPr>
+      <w:r>
+        <w:rPr>
+          <w:lang w:val="en-GB"/>
+        </w:rPr>
+        <w:t>Is it realistic?</w:t>
+      </w:r>
+      <w:r>
+        <w:rPr>
+          <w:lang w:val="en-GB"/>
+        </w:rPr>
+        <w:t xml:space="preserve"> What about Neumann instead?</w:t>
+      </w:r>
+    </w:p>
+    <w:p>
+      <w:pPr>
+        <w:pStyle w:val="Overskrift3"/>
+        <w:rPr>
+          <w:lang w:val="en-GB"/>
+        </w:rPr>
+      </w:pPr>
+      <w:r>
+        <w:rPr>
+          <w:lang w:val="en-GB"/>
+        </w:rPr>
+        <w:t>Why do the sinks with the same height but different numbers of fins have the same temperature?</w:t>
+      </w:r>
+    </w:p>
+    <w:p>
+      <w:pPr>
+        <w:pStyle w:val="Overskrift2"/>
+        <w:rPr>
+          <w:lang w:val="en-GB"/>
+        </w:rPr>
+      </w:pPr>
+    </w:p>
+    <w:p>
+      <w:pPr>
+        <w:pStyle w:val="Overskrift1"/>
+        <w:rPr>
+          <w:lang w:val="en-GB"/>
+        </w:rPr>
       </w:pPr>
       <w:r>
         <w:rPr>
@@ -66,7 +643,49 @@
         <w:t>Conclusion</w:t>
       </w:r>
     </w:p>
-    <w:p/>
+    <w:p>
+      <w:pPr>
+        <w:pStyle w:val="Overskrift2"/>
+        <w:rPr>
+          <w:lang w:val="en-GB"/>
+        </w:rPr>
+      </w:pPr>
+      <w:r>
+        <w:rPr>
+          <w:lang w:val="en-GB"/>
+        </w:rPr>
+        <w:t>Further improvements</w:t>
+      </w:r>
+    </w:p>
+    <w:p>
+      <w:pPr>
+        <w:pStyle w:val="Overskrift3"/>
+        <w:rPr>
+          <w:lang w:val="en-GB"/>
+        </w:rPr>
+      </w:pPr>
+      <w:r>
+        <w:rPr>
+          <w:lang w:val="en-GB"/>
+        </w:rPr>
+        <w:t xml:space="preserve">Neumann instead of </w:t>
+      </w:r>
+      <w:proofErr w:type="spellStart"/>
+      <w:r>
+        <w:rPr>
+          <w:lang w:val="en-GB"/>
+        </w:rPr>
+        <w:t>Dirichlet</w:t>
+      </w:r>
+      <w:proofErr w:type="spellEnd"/>
+    </w:p>
+    <w:p>
+      <w:pPr>
+        <w:rPr>
+          <w:lang w:val="en-GB"/>
+        </w:rPr>
+      </w:pPr>
+    </w:p>
     <w:sectPr>
       <w:footerReference w:type="default" r:id="rId7"/>
       <w:pgSz w:w="11907" w:h="16839"/>
@@ -80,7 +699,7 @@
 </file>
 
 <file path=word/endnotes.xml><?xml version="1.0" encoding="utf-8"?>
-<w:endnotes xmlns:wpc="http://schemas.microsoft.com/office/word/2010/wordprocessingCanvas" xmlns:mo="http://schemas.microsoft.com/office/mac/office/2008/main" xmlns:mc="http://schemas.openxmlformats.org/markup-compatibility/2006" xmlns:mv="urn:schemas-microsoft-com:mac:vml" xmlns:o="urn:schemas-microsoft-com:office:office" xmlns:r="http://schemas.openxmlformats.org/officeDocument/2006/relationships" xmlns:m="http://schemas.openxmlformats.org/officeDocument/2006/math" xmlns:v="urn:schemas-microsoft-com:vml" xmlns:wp14="http://schemas.microsoft.com/office/word/2010/wordprocessingDrawing" xmlns:wp="http://schemas.openxmlformats.org/drawingml/2006/wordprocessingDrawing" xmlns:w10="urn:schemas-microsoft-com:office:word" xmlns:w="http://schemas.openxmlformats.org/wordprocessingml/2006/main" xmlns:w14="http://schemas.microsoft.com/office/word/2010/wordml" xmlns:w15="http://schemas.microsoft.com/office/word/2012/wordml" xmlns:wpg="http://schemas.microsoft.com/office/word/2010/wordprocessingGroup" xmlns:wpi="http://schemas.microsoft.com/office/word/2010/wordprocessingInk" xmlns:wne="http://schemas.microsoft.com/office/word/2006/wordml" xmlns:wps="http://schemas.microsoft.com/office/word/2010/wordprocessingShape" mc:Ignorable="w14 w15 wp14">
+<w:endnotes xmlns:wpc="http://schemas.microsoft.com/office/word/2010/wordprocessingCanvas" xmlns:cx="http://schemas.microsoft.com/office/drawing/2014/chartex" xmlns:cx1="http://schemas.microsoft.com/office/drawing/2015/9/8/chartex" xmlns:cx2="http://schemas.microsoft.com/office/drawing/2015/10/21/chartex" xmlns:mc="http://schemas.openxmlformats.org/markup-compatibility/2006" xmlns:o="urn:schemas-microsoft-com:office:office" xmlns:r="http://schemas.openxmlformats.org/officeDocument/2006/relationships" xmlns:m="http://schemas.openxmlformats.org/officeDocument/2006/math" xmlns:v="urn:schemas-microsoft-com:vml" xmlns:wp14="http://schemas.microsoft.com/office/word/2010/wordprocessingDrawing" xmlns:wp="http://schemas.openxmlformats.org/drawingml/2006/wordprocessingDrawing" xmlns:w10="urn:schemas-microsoft-com:office:word" xmlns:w="http://schemas.openxmlformats.org/wordprocessingml/2006/main" xmlns:w14="http://schemas.microsoft.com/office/word/2010/wordml" xmlns:w15="http://schemas.microsoft.com/office/word/2012/wordml" xmlns:w16se="http://schemas.microsoft.com/office/word/2015/wordml/symex" xmlns:wpg="http://schemas.microsoft.com/office/word/2010/wordprocessingGroup" xmlns:wpi="http://schemas.microsoft.com/office/word/2010/wordprocessingInk" xmlns:wne="http://schemas.microsoft.com/office/word/2006/wordml" xmlns:wps="http://schemas.microsoft.com/office/word/2010/wordprocessingShape" mc:Ignorable="w14 w15 w16se wp14">
   <w:endnote w:type="separator" w:id="-1">
     <w:p>
       <w:pPr>
@@ -107,10 +726,10 @@
 </file>
 
 <file path=word/footer1.xml><?xml version="1.0" encoding="utf-8"?>
-<w:ftr xmlns:wpc="http://schemas.microsoft.com/office/word/2010/wordprocessingCanvas" xmlns:mo="http://schemas.microsoft.com/office/mac/office/2008/main" xmlns:mc="http://schemas.openxmlformats.org/markup-compatibility/2006" xmlns:mv="urn:schemas-microsoft-com:mac:vml" xmlns:o="urn:schemas-microsoft-com:office:office" xmlns:r="http://schemas.openxmlformats.org/officeDocument/2006/relationships" xmlns:m="http://schemas.openxmlformats.org/officeDocument/2006/math" xmlns:v="urn:schemas-microsoft-com:vml" xmlns:wp14="http://schemas.microsoft.com/office/word/2010/wordprocessingDrawing" xmlns:wp="http://schemas.openxmlformats.org/drawingml/2006/wordprocessingDrawing" xmlns:w10="urn:schemas-microsoft-com:office:word" xmlns:w="http://schemas.openxmlformats.org/wordprocessingml/2006/main" xmlns:w14="http://schemas.microsoft.com/office/word/2010/wordml" xmlns:w15="http://schemas.microsoft.com/office/word/2012/wordml" xmlns:wpg="http://schemas.microsoft.com/office/word/2010/wordprocessingGroup" xmlns:wpi="http://schemas.microsoft.com/office/word/2010/wordprocessingInk" xmlns:wne="http://schemas.microsoft.com/office/word/2006/wordml" xmlns:wps="http://schemas.microsoft.com/office/word/2010/wordprocessingShape" mc:Ignorable="w14 w15 wp14">
+<w:ftr xmlns:wpc="http://schemas.microsoft.com/office/word/2010/wordprocessingCanvas" xmlns:cx="http://schemas.microsoft.com/office/drawing/2014/chartex" xmlns:cx1="http://schemas.microsoft.com/office/drawing/2015/9/8/chartex" xmlns:cx2="http://schemas.microsoft.com/office/drawing/2015/10/21/chartex" xmlns:mc="http://schemas.openxmlformats.org/markup-compatibility/2006" xmlns:o="urn:schemas-microsoft-com:office:office" xmlns:r="http://schemas.openxmlformats.org/officeDocument/2006/relationships" xmlns:m="http://schemas.openxmlformats.org/officeDocument/2006/math" xmlns:v="urn:schemas-microsoft-com:vml" xmlns:wp14="http://schemas.microsoft.com/office/word/2010/wordprocessingDrawing" xmlns:wp="http://schemas.openxmlformats.org/drawingml/2006/wordprocessingDrawing" xmlns:w10="urn:schemas-microsoft-com:office:word" xmlns:w="http://schemas.openxmlformats.org/wordprocessingml/2006/main" xmlns:w14="http://schemas.microsoft.com/office/word/2010/wordml" xmlns:w15="http://schemas.microsoft.com/office/word/2012/wordml" xmlns:w16se="http://schemas.microsoft.com/office/word/2015/wordml/symex" xmlns:wpg="http://schemas.microsoft.com/office/word/2010/wordprocessingGroup" xmlns:wpi="http://schemas.microsoft.com/office/word/2010/wordprocessingInk" xmlns:wne="http://schemas.microsoft.com/office/word/2006/wordml" xmlns:wps="http://schemas.microsoft.com/office/word/2010/wordprocessingShape" mc:Ignorable="w14 w15 w16se wp14">
   <w:p>
     <w:pPr>
-      <w:pStyle w:val="Footer"/>
+      <w:pStyle w:val="Bunntekst"/>
     </w:pPr>
     <w:r>
       <w:fldChar w:fldCharType="begin"/>
@@ -138,7 +757,7 @@
 </file>
 
 <file path=word/footnotes.xml><?xml version="1.0" encoding="utf-8"?>
-<w:footnotes xmlns:wpc="http://schemas.microsoft.com/office/word/2010/wordprocessingCanvas" xmlns:mo="http://schemas.microsoft.com/office/mac/office/2008/main" xmlns:mc="http://schemas.openxmlformats.org/markup-compatibility/2006" xmlns:mv="urn:schemas-microsoft-com:mac:vml" xmlns:o="urn:schemas-microsoft-com:office:office" xmlns:r="http://schemas.openxmlformats.org/officeDocument/2006/relationships" xmlns:m="http://schemas.openxmlformats.org/officeDocument/2006/math" xmlns:v="urn:schemas-microsoft-com:vml" xmlns:wp14="http://schemas.microsoft.com/office/word/2010/wordprocessingDrawing" xmlns:wp="http://schemas.openxmlformats.org/drawingml/2006/wordprocessingDrawing" xmlns:w10="urn:schemas-microsoft-com:office:word" xmlns:w="http://schemas.openxmlformats.org/wordprocessingml/2006/main" xmlns:w14="http://schemas.microsoft.com/office/word/2010/wordml" xmlns:w15="http://schemas.microsoft.com/office/word/2012/wordml" xmlns:wpg="http://schemas.microsoft.com/office/word/2010/wordprocessingGroup" xmlns:wpi="http://schemas.microsoft.com/office/word/2010/wordprocessingInk" xmlns:wne="http://schemas.microsoft.com/office/word/2006/wordml" xmlns:wps="http://schemas.microsoft.com/office/word/2010/wordprocessingShape" mc:Ignorable="w14 w15 wp14">
+<w:footnotes xmlns:wpc="http://schemas.microsoft.com/office/word/2010/wordprocessingCanvas" xmlns:cx="http://schemas.microsoft.com/office/drawing/2014/chartex" xmlns:cx1="http://schemas.microsoft.com/office/drawing/2015/9/8/chartex" xmlns:cx2="http://schemas.microsoft.com/office/drawing/2015/10/21/chartex" xmlns:mc="http://schemas.openxmlformats.org/markup-compatibility/2006" xmlns:o="urn:schemas-microsoft-com:office:office" xmlns:r="http://schemas.openxmlformats.org/officeDocument/2006/relationships" xmlns:m="http://schemas.openxmlformats.org/officeDocument/2006/math" xmlns:v="urn:schemas-microsoft-com:vml" xmlns:wp14="http://schemas.microsoft.com/office/word/2010/wordprocessingDrawing" xmlns:wp="http://schemas.openxmlformats.org/drawingml/2006/wordprocessingDrawing" xmlns:w10="urn:schemas-microsoft-com:office:word" xmlns:w="http://schemas.openxmlformats.org/wordprocessingml/2006/main" xmlns:w14="http://schemas.microsoft.com/office/word/2010/wordml" xmlns:w15="http://schemas.microsoft.com/office/word/2012/wordml" xmlns:w16se="http://schemas.microsoft.com/office/word/2015/wordml/symex" xmlns:wpg="http://schemas.microsoft.com/office/word/2010/wordprocessingGroup" xmlns:wpi="http://schemas.microsoft.com/office/word/2010/wordprocessingInk" xmlns:wne="http://schemas.microsoft.com/office/word/2006/wordml" xmlns:wps="http://schemas.microsoft.com/office/word/2010/wordprocessingShape" mc:Ignorable="w14 w15 w16se wp14">
   <w:footnote w:type="separator" w:id="-1">
     <w:p>
       <w:pPr>
@@ -165,15 +784,15 @@
 </file>
 
 <file path=word/numbering.xml><?xml version="1.0" encoding="utf-8"?>
-<w:numbering xmlns:wpc="http://schemas.microsoft.com/office/word/2010/wordprocessingCanvas" xmlns:mo="http://schemas.microsoft.com/office/mac/office/2008/main" xmlns:mc="http://schemas.openxmlformats.org/markup-compatibility/2006" xmlns:mv="urn:schemas-microsoft-com:mac:vml" xmlns:o="urn:schemas-microsoft-com:office:office" xmlns:r="http://schemas.openxmlformats.org/officeDocument/2006/relationships" xmlns:m="http://schemas.openxmlformats.org/officeDocument/2006/math" xmlns:v="urn:schemas-microsoft-com:vml" xmlns:wp14="http://schemas.microsoft.com/office/word/2010/wordprocessingDrawing" xmlns:wp="http://schemas.openxmlformats.org/drawingml/2006/wordprocessingDrawing" xmlns:w10="urn:schemas-microsoft-com:office:word" xmlns:w="http://schemas.openxmlformats.org/wordprocessingml/2006/main" xmlns:w14="http://schemas.microsoft.com/office/word/2010/wordml" xmlns:w15="http://schemas.microsoft.com/office/word/2012/wordml" xmlns:wpg="http://schemas.microsoft.com/office/word/2010/wordprocessingGroup" xmlns:wpi="http://schemas.microsoft.com/office/word/2010/wordprocessingInk" xmlns:wne="http://schemas.microsoft.com/office/word/2006/wordml" xmlns:wps="http://schemas.microsoft.com/office/word/2010/wordprocessingShape" mc:Ignorable="w14 w15 wp14">
-  <w:abstractNum w:abstractNumId="0">
+<w:numbering xmlns:wpc="http://schemas.microsoft.com/office/word/2010/wordprocessingCanvas" xmlns:cx="http://schemas.microsoft.com/office/drawing/2014/chartex" xmlns:cx1="http://schemas.microsoft.com/office/drawing/2015/9/8/chartex" xmlns:cx2="http://schemas.microsoft.com/office/drawing/2015/10/21/chartex" xmlns:mc="http://schemas.openxmlformats.org/markup-compatibility/2006" xmlns:o="urn:schemas-microsoft-com:office:office" xmlns:r="http://schemas.openxmlformats.org/officeDocument/2006/relationships" xmlns:m="http://schemas.openxmlformats.org/officeDocument/2006/math" xmlns:v="urn:schemas-microsoft-com:vml" xmlns:wp14="http://schemas.microsoft.com/office/word/2010/wordprocessingDrawing" xmlns:wp="http://schemas.openxmlformats.org/drawingml/2006/wordprocessingDrawing" xmlns:w10="urn:schemas-microsoft-com:office:word" xmlns:w="http://schemas.openxmlformats.org/wordprocessingml/2006/main" xmlns:w14="http://schemas.microsoft.com/office/word/2010/wordml" xmlns:w15="http://schemas.microsoft.com/office/word/2012/wordml" xmlns:w16se="http://schemas.microsoft.com/office/word/2015/wordml/symex" xmlns:wpg="http://schemas.microsoft.com/office/word/2010/wordprocessingGroup" xmlns:wpi="http://schemas.microsoft.com/office/word/2010/wordprocessingInk" xmlns:wne="http://schemas.microsoft.com/office/word/2006/wordml" xmlns:wps="http://schemas.microsoft.com/office/word/2010/wordprocessingShape" mc:Ignorable="w14 w15 w16se wp14">
+  <w:abstractNum w:abstractNumId="0" w15:restartNumberingAfterBreak="0">
     <w:nsid w:val="48FB0E3A"/>
     <w:multiLevelType w:val="multilevel"/>
     <w:tmpl w:val="D6E81BDE"/>
     <w:lvl w:ilvl="0">
       <w:start w:val="1"/>
       <w:numFmt w:val="decimal"/>
-      <w:pStyle w:val="Heading1"/>
+      <w:pStyle w:val="Overskrift1"/>
       <w:lvlText w:val="%1."/>
       <w:lvlJc w:val="left"/>
       <w:pPr>
@@ -186,7 +805,7 @@
     <w:lvl w:ilvl="1">
       <w:start w:val="1"/>
       <w:numFmt w:val="upperLetter"/>
-      <w:pStyle w:val="Heading2"/>
+      <w:pStyle w:val="Overskrift2"/>
       <w:lvlText w:val="%2."/>
       <w:lvlJc w:val="left"/>
       <w:pPr>
@@ -199,7 +818,7 @@
     <w:lvl w:ilvl="2">
       <w:start w:val="1"/>
       <w:numFmt w:val="lowerRoman"/>
-      <w:pStyle w:val="Heading3"/>
+      <w:pStyle w:val="Overskrift3"/>
       <w:lvlText w:val="%3."/>
       <w:lvlJc w:val="right"/>
       <w:pPr>
@@ -212,7 +831,7 @@
     <w:lvl w:ilvl="3">
       <w:start w:val="1"/>
       <w:numFmt w:val="decimal"/>
-      <w:pStyle w:val="Heading4"/>
+      <w:pStyle w:val="Overskrift4"/>
       <w:lvlText w:val="%4."/>
       <w:lvlJc w:val="left"/>
       <w:pPr>
@@ -225,7 +844,7 @@
     <w:lvl w:ilvl="4">
       <w:start w:val="1"/>
       <w:numFmt w:val="lowerLetter"/>
-      <w:pStyle w:val="Heading5"/>
+      <w:pStyle w:val="Overskrift5"/>
       <w:lvlText w:val="%5."/>
       <w:lvlJc w:val="left"/>
       <w:pPr>
@@ -238,7 +857,7 @@
     <w:lvl w:ilvl="5">
       <w:start w:val="1"/>
       <w:numFmt w:val="lowerRoman"/>
-      <w:pStyle w:val="Heading6"/>
+      <w:pStyle w:val="Overskrift6"/>
       <w:lvlText w:val="%6."/>
       <w:lvlJc w:val="right"/>
       <w:pPr>
@@ -251,7 +870,7 @@
     <w:lvl w:ilvl="6">
       <w:start w:val="1"/>
       <w:numFmt w:val="decimal"/>
-      <w:pStyle w:val="Heading7"/>
+      <w:pStyle w:val="Overskrift7"/>
       <w:lvlText w:val="%7."/>
       <w:lvlJc w:val="left"/>
       <w:pPr>
@@ -264,7 +883,7 @@
     <w:lvl w:ilvl="7">
       <w:start w:val="1"/>
       <w:numFmt w:val="lowerLetter"/>
-      <w:pStyle w:val="Heading8"/>
+      <w:pStyle w:val="Overskrift8"/>
       <w:lvlText w:val="%8."/>
       <w:lvlJc w:val="left"/>
       <w:pPr>
@@ -277,7 +896,7 @@
     <w:lvl w:ilvl="8">
       <w:start w:val="1"/>
       <w:numFmt w:val="lowerRoman"/>
-      <w:pStyle w:val="Heading9"/>
+      <w:pStyle w:val="Overskrift9"/>
       <w:lvlText w:val="%9."/>
       <w:lvlJc w:val="right"/>
       <w:pPr>
@@ -295,7 +914,7 @@
 </file>
 
 <file path=word/styles.xml><?xml version="1.0" encoding="utf-8"?>
-<w:styles xmlns:mc="http://schemas.openxmlformats.org/markup-compatibility/2006" xmlns:r="http://schemas.openxmlformats.org/officeDocument/2006/relationships" xmlns:w="http://schemas.openxmlformats.org/wordprocessingml/2006/main" xmlns:w14="http://schemas.microsoft.com/office/word/2010/wordml" xmlns:w15="http://schemas.microsoft.com/office/word/2012/wordml" mc:Ignorable="w14 w15">
+<w:styles xmlns:mc="http://schemas.openxmlformats.org/markup-compatibility/2006" xmlns:r="http://schemas.openxmlformats.org/officeDocument/2006/relationships" xmlns:w="http://schemas.openxmlformats.org/wordprocessingml/2006/main" xmlns:w14="http://schemas.microsoft.com/office/word/2010/wordml" xmlns:w15="http://schemas.microsoft.com/office/word/2012/wordml" xmlns:w16se="http://schemas.microsoft.com/office/word/2015/wordml/symex" mc:Ignorable="w14 w15 w16se">
   <w:docDefaults>
     <w:rPrDefault>
       <w:rPr>
@@ -313,7 +932,7 @@
       </w:pPr>
     </w:pPrDefault>
   </w:docDefaults>
-  <w:latentStyles w:defLockedState="0" w:defUIPriority="99" w:defSemiHidden="0" w:defUnhideWhenUsed="0" w:defQFormat="0" w:count="382">
+  <w:latentStyles w:defLockedState="0" w:defUIPriority="99" w:defSemiHidden="0" w:defUnhideWhenUsed="0" w:defQFormat="0" w:count="372">
     <w:lsdException w:name="Normal" w:uiPriority="0" w:qFormat="1"/>
     <w:lsdException w:name="heading 1" w:uiPriority="9" w:qFormat="1"/>
     <w:lsdException w:name="heading 2" w:semiHidden="1" w:uiPriority="9" w:unhideWhenUsed="1" w:qFormat="1"/>
@@ -419,6 +1038,7 @@
     <w:lsdException w:name="HTML Sample" w:semiHidden="1" w:unhideWhenUsed="1"/>
     <w:lsdException w:name="HTML Typewriter" w:semiHidden="1" w:unhideWhenUsed="1"/>
     <w:lsdException w:name="HTML Variable" w:semiHidden="1" w:unhideWhenUsed="1"/>
+    <w:lsdException w:name="Normal Table" w:semiHidden="1" w:unhideWhenUsed="1"/>
     <w:lsdException w:name="annotation subject" w:semiHidden="1" w:unhideWhenUsed="1"/>
     <w:lsdException w:name="No List" w:semiHidden="1" w:unhideWhenUsed="1"/>
     <w:lsdException w:name="Outline List 1" w:semiHidden="1" w:unhideWhenUsed="1"/>
@@ -464,9 +1084,11 @@
     <w:lsdException w:name="Table Subtle 1" w:semiHidden="1" w:unhideWhenUsed="1"/>
     <w:lsdException w:name="Table Subtle 2" w:semiHidden="1" w:unhideWhenUsed="1"/>
     <w:lsdException w:name="Table Web 1" w:semiHidden="1" w:unhideWhenUsed="1"/>
+    <w:lsdException w:name="Table Web 2" w:semiHidden="1" w:unhideWhenUsed="1"/>
     <w:lsdException w:name="Table Web 3" w:semiHidden="1" w:unhideWhenUsed="1"/>
     <w:lsdException w:name="Balloon Text" w:semiHidden="1" w:unhideWhenUsed="1"/>
     <w:lsdException w:name="Table Grid" w:uiPriority="39"/>
+    <w:lsdException w:name="Table Theme" w:semiHidden="1" w:unhideWhenUsed="1"/>
     <w:lsdException w:name="Placeholder Text" w:semiHidden="1"/>
     <w:lsdException w:name="No Spacing" w:semiHidden="1" w:uiPriority="1" w:unhideWhenUsed="1" w:qFormat="1"/>
     <w:lsdException w:name="Light Shading" w:uiPriority="60"/>
@@ -683,7 +1305,6 @@
     <w:lsdException w:name="List Table 6 Colorful Accent 6" w:uiPriority="51"/>
     <w:lsdException w:name="List Table 7 Colorful Accent 6" w:uiPriority="52"/>
     <w:lsdException w:name="Mention" w:semiHidden="1" w:unhideWhenUsed="1"/>
-    <w:lsdException w:name="Smart Hyperlink" w:semiHidden="1" w:unhideWhenUsed="1"/>
   </w:latentStyles>
   <w:style w:type="paragraph" w:default="1" w:styleId="Normal">
     <w:name w:val="Normal"/>
@@ -693,10 +1314,10 @@
       <w:lang w:val="nb-NO"/>
     </w:rPr>
   </w:style>
-  <w:style w:type="paragraph" w:styleId="Heading1">
+  <w:style w:type="paragraph" w:styleId="Overskrift1">
     <w:name w:val="heading 1"/>
     <w:basedOn w:val="Normal"/>
-    <w:link w:val="Heading1Char"/>
+    <w:link w:val="Overskrift1Tegn"/>
     <w:uiPriority w:val="9"/>
     <w:qFormat/>
     <w:pPr>
@@ -715,10 +1336,10 @@
       <w:szCs w:val="26"/>
     </w:rPr>
   </w:style>
-  <w:style w:type="paragraph" w:styleId="Heading2">
+  <w:style w:type="paragraph" w:styleId="Overskrift2">
     <w:name w:val="heading 2"/>
     <w:basedOn w:val="Normal"/>
-    <w:link w:val="Heading2Char"/>
+    <w:link w:val="Overskrift2Tegn"/>
     <w:uiPriority w:val="9"/>
     <w:unhideWhenUsed/>
     <w:qFormat/>
@@ -736,10 +1357,10 @@
       <w:szCs w:val="26"/>
     </w:rPr>
   </w:style>
-  <w:style w:type="paragraph" w:styleId="Heading3">
+  <w:style w:type="paragraph" w:styleId="Overskrift3">
     <w:name w:val="heading 3"/>
     <w:basedOn w:val="Normal"/>
-    <w:link w:val="Heading3Char"/>
+    <w:link w:val="Overskrift3Tegn"/>
     <w:uiPriority w:val="9"/>
     <w:unhideWhenUsed/>
     <w:qFormat/>
@@ -756,12 +1377,11 @@
       <w:szCs w:val="24"/>
     </w:rPr>
   </w:style>
-  <w:style w:type="paragraph" w:styleId="Heading4">
+  <w:style w:type="paragraph" w:styleId="Overskrift4">
     <w:name w:val="heading 4"/>
     <w:basedOn w:val="Normal"/>
-    <w:link w:val="Heading4Char"/>
+    <w:link w:val="Overskrift4Tegn"/>
     <w:uiPriority w:val="9"/>
-    <w:semiHidden/>
     <w:unhideWhenUsed/>
     <w:qFormat/>
     <w:pPr>
@@ -779,10 +1399,10 @@
       <w:spacing w:val="6"/>
     </w:rPr>
   </w:style>
-  <w:style w:type="paragraph" w:styleId="Heading5">
+  <w:style w:type="paragraph" w:styleId="Overskrift5">
     <w:name w:val="heading 5"/>
     <w:basedOn w:val="Normal"/>
-    <w:link w:val="Heading5Char"/>
+    <w:link w:val="Overskrift5Tegn"/>
     <w:uiPriority w:val="9"/>
     <w:semiHidden/>
     <w:unhideWhenUsed/>
@@ -802,10 +1422,10 @@
       <w:spacing w:val="6"/>
     </w:rPr>
   </w:style>
-  <w:style w:type="paragraph" w:styleId="Heading6">
+  <w:style w:type="paragraph" w:styleId="Overskrift6">
     <w:name w:val="heading 6"/>
     <w:basedOn w:val="Normal"/>
-    <w:link w:val="Heading6Char"/>
+    <w:link w:val="Overskrift6Tegn"/>
     <w:uiPriority w:val="9"/>
     <w:semiHidden/>
     <w:unhideWhenUsed/>
@@ -824,10 +1444,10 @@
       <w:spacing w:val="12"/>
     </w:rPr>
   </w:style>
-  <w:style w:type="paragraph" w:styleId="Heading7">
+  <w:style w:type="paragraph" w:styleId="Overskrift7">
     <w:name w:val="heading 7"/>
     <w:basedOn w:val="Normal"/>
-    <w:link w:val="Heading7Char"/>
+    <w:link w:val="Overskrift7Tegn"/>
     <w:uiPriority w:val="9"/>
     <w:semiHidden/>
     <w:unhideWhenUsed/>
@@ -846,10 +1466,10 @@
       <w:color w:val="2E2E2E" w:themeColor="accent2"/>
     </w:rPr>
   </w:style>
-  <w:style w:type="paragraph" w:styleId="Heading8">
+  <w:style w:type="paragraph" w:styleId="Overskrift8">
     <w:name w:val="heading 8"/>
     <w:basedOn w:val="Normal"/>
-    <w:link w:val="Heading8Char"/>
+    <w:link w:val="Overskrift8Tegn"/>
     <w:uiPriority w:val="9"/>
     <w:semiHidden/>
     <w:unhideWhenUsed/>
@@ -869,10 +1489,10 @@
       <w:szCs w:val="21"/>
     </w:rPr>
   </w:style>
-  <w:style w:type="paragraph" w:styleId="Heading9">
+  <w:style w:type="paragraph" w:styleId="Overskrift9">
     <w:name w:val="heading 9"/>
     <w:basedOn w:val="Normal"/>
-    <w:link w:val="Heading9Char"/>
+    <w:link w:val="Overskrift9Tegn"/>
     <w:uiPriority w:val="9"/>
     <w:semiHidden/>
     <w:unhideWhenUsed/>
@@ -892,13 +1512,13 @@
       <w:szCs w:val="21"/>
     </w:rPr>
   </w:style>
-  <w:style w:type="character" w:default="1" w:styleId="DefaultParagraphFont">
+  <w:style w:type="character" w:default="1" w:styleId="Standardskriftforavsnitt">
     <w:name w:val="Default Paragraph Font"/>
     <w:uiPriority w:val="1"/>
     <w:semiHidden/>
     <w:unhideWhenUsed/>
   </w:style>
-  <w:style w:type="table" w:default="1" w:styleId="TableNormal">
+  <w:style w:type="table" w:default="1" w:styleId="Vanligtabell">
     <w:name w:val="Normal Table"/>
     <w:uiPriority w:val="99"/>
     <w:semiHidden/>
@@ -913,16 +1533,16 @@
       </w:tblCellMar>
     </w:tblPr>
   </w:style>
-  <w:style w:type="numbering" w:default="1" w:styleId="NoList">
+  <w:style w:type="numbering" w:default="1" w:styleId="Ingenliste">
     <w:name w:val="No List"/>
     <w:uiPriority w:val="99"/>
     <w:semiHidden/>
     <w:unhideWhenUsed/>
   </w:style>
-  <w:style w:type="character" w:customStyle="1" w:styleId="Heading1Char">
-    <w:name w:val="Heading 1 Char"/>
-    <w:basedOn w:val="DefaultParagraphFont"/>
-    <w:link w:val="Heading1"/>
+  <w:style w:type="character" w:customStyle="1" w:styleId="Overskrift1Tegn">
+    <w:name w:val="Overskrift 1 Tegn"/>
+    <w:basedOn w:val="Standardskriftforavsnitt"/>
+    <w:link w:val="Overskrift1"/>
     <w:uiPriority w:val="9"/>
     <w:rPr>
       <w:rFonts w:asciiTheme="majorHAnsi" w:hAnsiTheme="majorHAnsi"/>
@@ -933,10 +1553,10 @@
       <w:szCs w:val="26"/>
     </w:rPr>
   </w:style>
-  <w:style w:type="character" w:customStyle="1" w:styleId="Heading2Char">
-    <w:name w:val="Heading 2 Char"/>
-    <w:basedOn w:val="DefaultParagraphFont"/>
-    <w:link w:val="Heading2"/>
+  <w:style w:type="character" w:customStyle="1" w:styleId="Overskrift2Tegn">
+    <w:name w:val="Overskrift 2 Tegn"/>
+    <w:basedOn w:val="Standardskriftforavsnitt"/>
+    <w:link w:val="Overskrift2"/>
     <w:uiPriority w:val="9"/>
     <w:rPr>
       <w:rFonts w:asciiTheme="majorHAnsi" w:eastAsiaTheme="majorEastAsia" w:hAnsiTheme="majorHAnsi" w:cstheme="majorBidi"/>
@@ -944,22 +1564,21 @@
       <w:szCs w:val="26"/>
     </w:rPr>
   </w:style>
-  <w:style w:type="character" w:customStyle="1" w:styleId="Heading3Char">
-    <w:name w:val="Heading 3 Char"/>
-    <w:basedOn w:val="DefaultParagraphFont"/>
-    <w:link w:val="Heading3"/>
+  <w:style w:type="character" w:customStyle="1" w:styleId="Overskrift3Tegn">
+    <w:name w:val="Overskrift 3 Tegn"/>
+    <w:basedOn w:val="Standardskriftforavsnitt"/>
+    <w:link w:val="Overskrift3"/>
     <w:uiPriority w:val="9"/>
     <w:rPr>
       <w:rFonts w:asciiTheme="majorHAnsi" w:eastAsiaTheme="majorEastAsia" w:hAnsiTheme="majorHAnsi" w:cstheme="majorBidi"/>
       <w:szCs w:val="24"/>
     </w:rPr>
   </w:style>
-  <w:style w:type="character" w:customStyle="1" w:styleId="Heading4Char">
-    <w:name w:val="Heading 4 Char"/>
-    <w:basedOn w:val="DefaultParagraphFont"/>
-    <w:link w:val="Heading4"/>
+  <w:style w:type="character" w:customStyle="1" w:styleId="Overskrift4Tegn">
+    <w:name w:val="Overskrift 4 Tegn"/>
+    <w:basedOn w:val="Standardskriftforavsnitt"/>
+    <w:link w:val="Overskrift4"/>
     <w:uiPriority w:val="9"/>
-    <w:semiHidden/>
     <w:rPr>
       <w:rFonts w:asciiTheme="majorHAnsi" w:eastAsiaTheme="majorEastAsia" w:hAnsiTheme="majorHAnsi" w:cstheme="majorBidi"/>
       <w:i/>
@@ -967,10 +1586,10 @@
       <w:spacing w:val="6"/>
     </w:rPr>
   </w:style>
-  <w:style w:type="character" w:customStyle="1" w:styleId="Heading5Char">
-    <w:name w:val="Heading 5 Char"/>
-    <w:basedOn w:val="DefaultParagraphFont"/>
-    <w:link w:val="Heading5"/>
+  <w:style w:type="character" w:customStyle="1" w:styleId="Overskrift5Tegn">
+    <w:name w:val="Overskrift 5 Tegn"/>
+    <w:basedOn w:val="Standardskriftforavsnitt"/>
+    <w:link w:val="Overskrift5"/>
     <w:uiPriority w:val="9"/>
     <w:semiHidden/>
     <w:rPr>
@@ -980,10 +1599,10 @@
       <w:spacing w:val="6"/>
     </w:rPr>
   </w:style>
-  <w:style w:type="character" w:customStyle="1" w:styleId="Heading6Char">
-    <w:name w:val="Heading 6 Char"/>
-    <w:basedOn w:val="DefaultParagraphFont"/>
-    <w:link w:val="Heading6"/>
+  <w:style w:type="character" w:customStyle="1" w:styleId="Overskrift6Tegn">
+    <w:name w:val="Overskrift 6 Tegn"/>
+    <w:basedOn w:val="Standardskriftforavsnitt"/>
+    <w:link w:val="Overskrift6"/>
     <w:uiPriority w:val="9"/>
     <w:semiHidden/>
     <w:rPr>
@@ -992,10 +1611,10 @@
       <w:spacing w:val="12"/>
     </w:rPr>
   </w:style>
-  <w:style w:type="character" w:customStyle="1" w:styleId="Heading7Char">
-    <w:name w:val="Heading 7 Char"/>
-    <w:basedOn w:val="DefaultParagraphFont"/>
-    <w:link w:val="Heading7"/>
+  <w:style w:type="character" w:customStyle="1" w:styleId="Overskrift7Tegn">
+    <w:name w:val="Overskrift 7 Tegn"/>
+    <w:basedOn w:val="Standardskriftforavsnitt"/>
+    <w:link w:val="Overskrift7"/>
     <w:uiPriority w:val="9"/>
     <w:semiHidden/>
     <w:rPr>
@@ -1004,10 +1623,10 @@
       <w:color w:val="2E2E2E" w:themeColor="accent2"/>
     </w:rPr>
   </w:style>
-  <w:style w:type="character" w:customStyle="1" w:styleId="Heading8Char">
-    <w:name w:val="Heading 8 Char"/>
-    <w:basedOn w:val="DefaultParagraphFont"/>
-    <w:link w:val="Heading8"/>
+  <w:style w:type="character" w:customStyle="1" w:styleId="Overskrift8Tegn">
+    <w:name w:val="Overskrift 8 Tegn"/>
+    <w:basedOn w:val="Standardskriftforavsnitt"/>
+    <w:link w:val="Overskrift8"/>
     <w:uiPriority w:val="9"/>
     <w:semiHidden/>
     <w:rPr>
@@ -1017,10 +1636,10 @@
       <w:szCs w:val="21"/>
     </w:rPr>
   </w:style>
-  <w:style w:type="character" w:customStyle="1" w:styleId="Heading9Char">
-    <w:name w:val="Heading 9 Char"/>
-    <w:basedOn w:val="DefaultParagraphFont"/>
-    <w:link w:val="Heading9"/>
+  <w:style w:type="character" w:customStyle="1" w:styleId="Overskrift9Tegn">
+    <w:name w:val="Overskrift 9 Tegn"/>
+    <w:basedOn w:val="Standardskriftforavsnitt"/>
+    <w:link w:val="Overskrift9"/>
     <w:uiPriority w:val="9"/>
     <w:semiHidden/>
     <w:rPr>
@@ -1030,10 +1649,10 @@
       <w:szCs w:val="21"/>
     </w:rPr>
   </w:style>
-  <w:style w:type="paragraph" w:styleId="Header">
+  <w:style w:type="paragraph" w:styleId="Topptekst">
     <w:name w:val="header"/>
     <w:basedOn w:val="Normal"/>
-    <w:link w:val="HeaderChar"/>
+    <w:link w:val="TopptekstTegn"/>
     <w:uiPriority w:val="99"/>
     <w:unhideWhenUsed/>
     <w:qFormat/>
@@ -1041,16 +1660,16 @@
       <w:spacing w:after="0" w:line="240" w:lineRule="auto"/>
     </w:pPr>
   </w:style>
-  <w:style w:type="character" w:customStyle="1" w:styleId="HeaderChar">
-    <w:name w:val="Header Char"/>
-    <w:basedOn w:val="DefaultParagraphFont"/>
-    <w:link w:val="Header"/>
+  <w:style w:type="character" w:customStyle="1" w:styleId="TopptekstTegn">
+    <w:name w:val="Topptekst Tegn"/>
+    <w:basedOn w:val="Standardskriftforavsnitt"/>
+    <w:link w:val="Topptekst"/>
     <w:uiPriority w:val="99"/>
   </w:style>
-  <w:style w:type="paragraph" w:styleId="Footer">
+  <w:style w:type="paragraph" w:styleId="Bunntekst">
     <w:name w:val="footer"/>
     <w:basedOn w:val="Normal"/>
-    <w:link w:val="FooterChar"/>
+    <w:link w:val="BunntekstTegn"/>
     <w:uiPriority w:val="99"/>
     <w:unhideWhenUsed/>
     <w:qFormat/>
@@ -1058,13 +1677,13 @@
       <w:spacing w:after="0" w:line="240" w:lineRule="auto"/>
     </w:pPr>
   </w:style>
-  <w:style w:type="character" w:customStyle="1" w:styleId="FooterChar">
-    <w:name w:val="Footer Char"/>
-    <w:basedOn w:val="DefaultParagraphFont"/>
-    <w:link w:val="Footer"/>
+  <w:style w:type="character" w:customStyle="1" w:styleId="BunntekstTegn">
+    <w:name w:val="Bunntekst Tegn"/>
+    <w:basedOn w:val="Standardskriftforavsnitt"/>
+    <w:link w:val="Bunntekst"/>
     <w:uiPriority w:val="99"/>
   </w:style>
-  <w:style w:type="paragraph" w:styleId="Caption">
+  <w:style w:type="paragraph" w:styleId="Bildetekst">
     <w:name w:val="caption"/>
     <w:basedOn w:val="Normal"/>
     <w:next w:val="Normal"/>
@@ -1082,10 +1701,10 @@
       <w:szCs w:val="18"/>
     </w:rPr>
   </w:style>
-  <w:style w:type="paragraph" w:styleId="Title">
+  <w:style w:type="paragraph" w:styleId="Tittel">
     <w:name w:val="Title"/>
     <w:basedOn w:val="Normal"/>
-    <w:link w:val="TitleChar"/>
+    <w:link w:val="TittelTegn"/>
     <w:uiPriority w:val="2"/>
     <w:unhideWhenUsed/>
     <w:qFormat/>
@@ -1106,10 +1725,10 @@
       <w:szCs w:val="56"/>
     </w:rPr>
   </w:style>
-  <w:style w:type="character" w:customStyle="1" w:styleId="TitleChar">
-    <w:name w:val="Title Char"/>
-    <w:basedOn w:val="DefaultParagraphFont"/>
-    <w:link w:val="Title"/>
+  <w:style w:type="character" w:customStyle="1" w:styleId="TittelTegn">
+    <w:name w:val="Tittel Tegn"/>
+    <w:basedOn w:val="Standardskriftforavsnitt"/>
+    <w:link w:val="Tittel"/>
     <w:uiPriority w:val="2"/>
     <w:rPr>
       <w:rFonts w:asciiTheme="majorHAnsi" w:eastAsiaTheme="majorEastAsia" w:hAnsiTheme="majorHAnsi" w:cstheme="majorBidi"/>
@@ -1120,11 +1739,11 @@
       <w:szCs w:val="56"/>
     </w:rPr>
   </w:style>
-  <w:style w:type="paragraph" w:styleId="Subtitle">
+  <w:style w:type="paragraph" w:styleId="Undertittel">
     <w:name w:val="Subtitle"/>
     <w:basedOn w:val="Normal"/>
     <w:next w:val="Normal"/>
-    <w:link w:val="SubtitleChar"/>
+    <w:link w:val="UndertittelTegn"/>
     <w:uiPriority w:val="11"/>
     <w:semiHidden/>
     <w:unhideWhenUsed/>
@@ -1144,11 +1763,11 @@
       <w:sz w:val="32"/>
     </w:rPr>
   </w:style>
-  <w:style w:type="paragraph" w:styleId="Date">
+  <w:style w:type="paragraph" w:styleId="Dato">
     <w:name w:val="Date"/>
     <w:basedOn w:val="Normal"/>
-    <w:next w:val="Title"/>
-    <w:link w:val="DateChar"/>
+    <w:next w:val="Tittel"/>
+    <w:link w:val="DatoTegn"/>
     <w:uiPriority w:val="2"/>
     <w:qFormat/>
     <w:pPr>
@@ -1159,18 +1778,18 @@
       <w:sz w:val="28"/>
     </w:rPr>
   </w:style>
-  <w:style w:type="character" w:customStyle="1" w:styleId="DateChar">
-    <w:name w:val="Date Char"/>
-    <w:basedOn w:val="DefaultParagraphFont"/>
-    <w:link w:val="Date"/>
+  <w:style w:type="character" w:customStyle="1" w:styleId="DatoTegn">
+    <w:name w:val="Dato Tegn"/>
+    <w:basedOn w:val="Standardskriftforavsnitt"/>
+    <w:link w:val="Dato"/>
     <w:uiPriority w:val="2"/>
     <w:rPr>
       <w:sz w:val="28"/>
     </w:rPr>
   </w:style>
-  <w:style w:type="character" w:styleId="IntenseEmphasis">
+  <w:style w:type="character" w:styleId="Sterkutheving">
     <w:name w:val="Intense Emphasis"/>
-    <w:basedOn w:val="DefaultParagraphFont"/>
+    <w:basedOn w:val="Standardskriftforavsnitt"/>
     <w:uiPriority w:val="21"/>
     <w:semiHidden/>
     <w:unhideWhenUsed/>
@@ -1181,11 +1800,11 @@
       <w:color w:val="2E2E2E" w:themeColor="accent2"/>
     </w:rPr>
   </w:style>
-  <w:style w:type="paragraph" w:styleId="IntenseQuote">
+  <w:style w:type="paragraph" w:styleId="Sterktsitat">
     <w:name w:val="Intense Quote"/>
     <w:basedOn w:val="Normal"/>
     <w:next w:val="Normal"/>
-    <w:link w:val="IntenseQuoteChar"/>
+    <w:link w:val="SterktsitatTegn"/>
     <w:uiPriority w:val="30"/>
     <w:semiHidden/>
     <w:unhideWhenUsed/>
@@ -1200,10 +1819,10 @@
       <w:color w:val="2E2E2E" w:themeColor="accent2"/>
     </w:rPr>
   </w:style>
-  <w:style w:type="character" w:customStyle="1" w:styleId="IntenseQuoteChar">
-    <w:name w:val="Intense Quote Char"/>
-    <w:basedOn w:val="DefaultParagraphFont"/>
-    <w:link w:val="IntenseQuote"/>
+  <w:style w:type="character" w:customStyle="1" w:styleId="SterktsitatTegn">
+    <w:name w:val="Sterkt sitat Tegn"/>
+    <w:basedOn w:val="Standardskriftforavsnitt"/>
+    <w:link w:val="Sterktsitat"/>
     <w:uiPriority w:val="30"/>
     <w:semiHidden/>
     <w:rPr>
@@ -1213,9 +1832,9 @@
       <w:color w:val="2E2E2E" w:themeColor="accent2"/>
     </w:rPr>
   </w:style>
-  <w:style w:type="character" w:styleId="IntenseReference">
+  <w:style w:type="character" w:styleId="Sterkreferanse">
     <w:name w:val="Intense Reference"/>
-    <w:basedOn w:val="DefaultParagraphFont"/>
+    <w:basedOn w:val="Standardskriftforavsnitt"/>
     <w:uiPriority w:val="32"/>
     <w:semiHidden/>
     <w:unhideWhenUsed/>
@@ -1229,11 +1848,11 @@
       <w:spacing w:val="0"/>
     </w:rPr>
   </w:style>
-  <w:style w:type="paragraph" w:styleId="Quote">
+  <w:style w:type="paragraph" w:styleId="Sitat">
     <w:name w:val="Quote"/>
     <w:basedOn w:val="Normal"/>
     <w:next w:val="Normal"/>
-    <w:link w:val="QuoteChar"/>
+    <w:link w:val="SitatTegn"/>
     <w:uiPriority w:val="29"/>
     <w:semiHidden/>
     <w:unhideWhenUsed/>
@@ -1246,10 +1865,10 @@
       <w:iCs/>
     </w:rPr>
   </w:style>
-  <w:style w:type="character" w:customStyle="1" w:styleId="QuoteChar">
-    <w:name w:val="Quote Char"/>
-    <w:basedOn w:val="DefaultParagraphFont"/>
-    <w:link w:val="Quote"/>
+  <w:style w:type="character" w:customStyle="1" w:styleId="SitatTegn">
+    <w:name w:val="Sitat Tegn"/>
+    <w:basedOn w:val="Standardskriftforavsnitt"/>
+    <w:link w:val="Sitat"/>
     <w:uiPriority w:val="29"/>
     <w:semiHidden/>
     <w:rPr>
@@ -1257,9 +1876,9 @@
       <w:iCs/>
     </w:rPr>
   </w:style>
-  <w:style w:type="character" w:styleId="Strong">
+  <w:style w:type="character" w:styleId="Sterk">
     <w:name w:val="Strong"/>
-    <w:basedOn w:val="DefaultParagraphFont"/>
+    <w:basedOn w:val="Standardskriftforavsnitt"/>
     <w:uiPriority w:val="22"/>
     <w:semiHidden/>
     <w:unhideWhenUsed/>
@@ -1269,9 +1888,9 @@
       <w:bCs/>
     </w:rPr>
   </w:style>
-  <w:style w:type="character" w:styleId="SubtleEmphasis">
+  <w:style w:type="character" w:styleId="Svakutheving">
     <w:name w:val="Subtle Emphasis"/>
-    <w:basedOn w:val="DefaultParagraphFont"/>
+    <w:basedOn w:val="Standardskriftforavsnitt"/>
     <w:uiPriority w:val="19"/>
     <w:semiHidden/>
     <w:unhideWhenUsed/>
@@ -1282,9 +1901,9 @@
       <w:color w:val="707070" w:themeColor="accent1"/>
     </w:rPr>
   </w:style>
-  <w:style w:type="character" w:styleId="SubtleReference">
+  <w:style w:type="character" w:styleId="Svakreferanse">
     <w:name w:val="Subtle Reference"/>
-    <w:basedOn w:val="DefaultParagraphFont"/>
+    <w:basedOn w:val="Standardskriftforavsnitt"/>
     <w:uiPriority w:val="31"/>
     <w:semiHidden/>
     <w:unhideWhenUsed/>
@@ -1295,9 +1914,9 @@
       <w:color w:val="707070" w:themeColor="accent1"/>
     </w:rPr>
   </w:style>
-  <w:style w:type="paragraph" w:styleId="TOCHeading">
+  <w:style w:type="paragraph" w:styleId="Overskriftforinnholdsfortegnelse">
     <w:name w:val="TOC Heading"/>
-    <w:basedOn w:val="Heading1"/>
+    <w:basedOn w:val="Overskrift1"/>
     <w:next w:val="Normal"/>
     <w:uiPriority w:val="39"/>
     <w:semiHidden/>
@@ -1310,10 +1929,10 @@
       <w:outlineLvl w:val="9"/>
     </w:pPr>
   </w:style>
-  <w:style w:type="character" w:customStyle="1" w:styleId="SubtitleChar">
-    <w:name w:val="Subtitle Char"/>
-    <w:basedOn w:val="DefaultParagraphFont"/>
-    <w:link w:val="Subtitle"/>
+  <w:style w:type="character" w:customStyle="1" w:styleId="UndertittelTegn">
+    <w:name w:val="Undertittel Tegn"/>
+    <w:basedOn w:val="Standardskriftforavsnitt"/>
+    <w:link w:val="Undertittel"/>
     <w:uiPriority w:val="11"/>
     <w:semiHidden/>
     <w:rPr>
@@ -1323,9 +1942,9 @@
       <w:sz w:val="32"/>
     </w:rPr>
   </w:style>
-  <w:style w:type="character" w:styleId="PlaceholderText">
+  <w:style w:type="character" w:styleId="Plassholdertekst">
     <w:name w:val="Placeholder Text"/>
-    <w:basedOn w:val="DefaultParagraphFont"/>
+    <w:basedOn w:val="Standardskriftforavsnitt"/>
     <w:uiPriority w:val="99"/>
     <w:semiHidden/>
     <w:rPr>

</xml_diff>

<commit_message>
skrev mer på rapporten
</commit_message>
<xml_diff>
--- a/Disposition.docx
+++ b/Disposition.docx
@@ -1,10 +1,10 @@
 
 <file path=word/document.xml><?xml version="1.0" encoding="utf-8"?>
-<w:document xmlns:wpc="http://schemas.microsoft.com/office/word/2010/wordprocessingCanvas" xmlns:cx="http://schemas.microsoft.com/office/drawing/2014/chartex" xmlns:cx1="http://schemas.microsoft.com/office/drawing/2015/9/8/chartex" xmlns:cx2="http://schemas.microsoft.com/office/drawing/2015/10/21/chartex" xmlns:mc="http://schemas.openxmlformats.org/markup-compatibility/2006" xmlns:o="urn:schemas-microsoft-com:office:office" xmlns:r="http://schemas.openxmlformats.org/officeDocument/2006/relationships" xmlns:m="http://schemas.openxmlformats.org/officeDocument/2006/math" xmlns:v="urn:schemas-microsoft-com:vml" xmlns:wp14="http://schemas.microsoft.com/office/word/2010/wordprocessingDrawing" xmlns:wp="http://schemas.openxmlformats.org/drawingml/2006/wordprocessingDrawing" xmlns:w10="urn:schemas-microsoft-com:office:word" xmlns:w="http://schemas.openxmlformats.org/wordprocessingml/2006/main" xmlns:w14="http://schemas.microsoft.com/office/word/2010/wordml" xmlns:w15="http://schemas.microsoft.com/office/word/2012/wordml" xmlns:w16se="http://schemas.microsoft.com/office/word/2015/wordml/symex" xmlns:wpg="http://schemas.microsoft.com/office/word/2010/wordprocessingGroup" xmlns:wpi="http://schemas.microsoft.com/office/word/2010/wordprocessingInk" xmlns:wne="http://schemas.microsoft.com/office/word/2006/wordml" xmlns:wps="http://schemas.microsoft.com/office/word/2010/wordprocessingShape" mc:Ignorable="w14 w15 w16se wp14">
+<w:document xmlns:wpc="http://schemas.microsoft.com/office/word/2010/wordprocessingCanvas" xmlns:mo="http://schemas.microsoft.com/office/mac/office/2008/main" xmlns:mc="http://schemas.openxmlformats.org/markup-compatibility/2006" xmlns:mv="urn:schemas-microsoft-com:mac:vml" xmlns:o="urn:schemas-microsoft-com:office:office" xmlns:r="http://schemas.openxmlformats.org/officeDocument/2006/relationships" xmlns:m="http://schemas.openxmlformats.org/officeDocument/2006/math" xmlns:v="urn:schemas-microsoft-com:vml" xmlns:wp14="http://schemas.microsoft.com/office/word/2010/wordprocessingDrawing" xmlns:wp="http://schemas.openxmlformats.org/drawingml/2006/wordprocessingDrawing" xmlns:w10="urn:schemas-microsoft-com:office:word" xmlns:w="http://schemas.openxmlformats.org/wordprocessingml/2006/main" xmlns:w14="http://schemas.microsoft.com/office/word/2010/wordml" xmlns:w15="http://schemas.microsoft.com/office/word/2012/wordml" xmlns:wpg="http://schemas.microsoft.com/office/word/2010/wordprocessingGroup" xmlns:wpi="http://schemas.microsoft.com/office/word/2010/wordprocessingInk" xmlns:wne="http://schemas.microsoft.com/office/word/2006/wordml" xmlns:wps="http://schemas.microsoft.com/office/word/2010/wordprocessingShape" mc:Ignorable="w14 w15 wp14">
   <w:body>
     <w:p>
       <w:pPr>
-        <w:pStyle w:val="Dato"/>
+        <w:pStyle w:val="Date"/>
         <w:rPr>
           <w:lang w:val="en-GB"/>
         </w:rPr>
@@ -18,7 +18,7 @@
     </w:p>
     <w:p>
       <w:pPr>
-        <w:pStyle w:val="Tittel"/>
+        <w:pStyle w:val="Title"/>
         <w:rPr>
           <w:lang w:val="en-GB"/>
         </w:rPr>
@@ -32,7 +32,7 @@
     </w:p>
     <w:p>
       <w:pPr>
-        <w:pStyle w:val="Overskrift1"/>
+        <w:pStyle w:val="Heading1"/>
         <w:rPr>
           <w:lang w:val="en-GB"/>
         </w:rPr>
@@ -46,7 +46,7 @@
     </w:p>
     <w:p>
       <w:pPr>
-        <w:pStyle w:val="Overskrift1"/>
+        <w:pStyle w:val="Heading1"/>
         <w:rPr>
           <w:lang w:val="en-GB"/>
         </w:rPr>
@@ -60,7 +60,7 @@
     </w:p>
     <w:p>
       <w:pPr>
-        <w:pStyle w:val="Overskrift2"/>
+        <w:pStyle w:val="Heading2"/>
         <w:rPr>
           <w:lang w:val="en-GB"/>
         </w:rPr>
@@ -74,7 +74,7 @@
     </w:p>
     <w:p>
       <w:pPr>
-        <w:pStyle w:val="Overskrift2"/>
+        <w:pStyle w:val="Heading2"/>
         <w:rPr>
           <w:lang w:val="en-GB"/>
         </w:rPr>
@@ -88,7 +88,7 @@
     </w:p>
     <w:p>
       <w:pPr>
-        <w:pStyle w:val="Overskrift1"/>
+        <w:pStyle w:val="Heading1"/>
         <w:rPr>
           <w:lang w:val="en-GB"/>
         </w:rPr>
@@ -102,329 +102,277 @@
     </w:p>
     <w:p>
       <w:pPr>
-        <w:pStyle w:val="Overskrift2"/>
-        <w:rPr>
-          <w:lang w:val="en-GB"/>
-        </w:rPr>
-      </w:pPr>
-      <w:r>
-        <w:rPr>
-          <w:lang w:val="en-GB"/>
-        </w:rPr>
-        <w:t xml:space="preserve">Heat equation with Robin </w:t>
-      </w:r>
-      <w:proofErr w:type="spellStart"/>
-      <w:r>
-        <w:rPr>
-          <w:lang w:val="en-GB"/>
-        </w:rPr>
-        <w:t>boundry</w:t>
-      </w:r>
-      <w:proofErr w:type="spellEnd"/>
-      <w:r>
-        <w:rPr>
-          <w:lang w:val="en-GB"/>
-        </w:rPr>
-        <w:t xml:space="preserve"> and </w:t>
-      </w:r>
-      <w:proofErr w:type="spellStart"/>
+        <w:pStyle w:val="Heading2"/>
+        <w:rPr>
+          <w:lang w:val="en-GB"/>
+        </w:rPr>
+      </w:pPr>
+      <w:r>
+        <w:rPr>
+          <w:lang w:val="en-GB"/>
+        </w:rPr>
+        <w:t>Heat equation with Robin boundry</w:t>
+      </w:r>
+      <w:r>
+        <w:rPr>
+          <w:lang w:val="en-GB"/>
+        </w:rPr>
+        <w:t xml:space="preserve"> and Dirichlet</w:t>
+      </w:r>
+    </w:p>
+    <w:p>
+      <w:pPr>
+        <w:pStyle w:val="Heading3"/>
+        <w:rPr>
+          <w:lang w:val="en-GB"/>
+        </w:rPr>
+      </w:pPr>
+      <w:r>
+        <w:rPr>
+          <w:lang w:val="en-GB"/>
+        </w:rPr>
+        <w:t>Stationary</w:t>
+      </w:r>
+    </w:p>
+    <w:p>
+      <w:pPr>
+        <w:pStyle w:val="Heading3"/>
+        <w:rPr>
+          <w:lang w:val="en-GB"/>
+        </w:rPr>
+      </w:pPr>
+    </w:p>
+    <w:p>
+      <w:pPr>
+        <w:pStyle w:val="Heading2"/>
+        <w:rPr>
+          <w:lang w:val="en-GB"/>
+        </w:rPr>
+      </w:pPr>
+      <w:r>
+        <w:rPr>
+          <w:lang w:val="en-GB"/>
+        </w:rPr>
+        <w:t>Derivation of the system</w:t>
+      </w:r>
+      <w:r>
+        <w:rPr>
+          <w:lang w:val="en-GB"/>
+        </w:rPr>
+        <w:t xml:space="preserve"> (1-7)</w:t>
+      </w:r>
+    </w:p>
+    <w:p>
+      <w:pPr>
+        <w:pStyle w:val="Heading2"/>
+        <w:rPr>
+          <w:lang w:val="en-GB"/>
+        </w:rPr>
+      </w:pPr>
+      <w:r>
+        <w:rPr>
+          <w:lang w:val="en-GB"/>
+        </w:rPr>
+        <w:t>Prove a(.,.) is positive definite</w:t>
+      </w:r>
+    </w:p>
+    <w:p>
+      <w:pPr>
+        <w:pStyle w:val="Heading2"/>
+        <w:rPr>
+          <w:lang w:val="en-GB"/>
+        </w:rPr>
+      </w:pPr>
+      <w:r>
+        <w:rPr>
+          <w:lang w:val="en-GB"/>
+        </w:rPr>
+        <w:t>Why is A singular before bound</w:t>
+      </w:r>
+      <w:r>
+        <w:rPr>
+          <w:lang w:val="en-GB"/>
+        </w:rPr>
+        <w:t>a</w:t>
+      </w:r>
+      <w:r>
+        <w:rPr>
+          <w:lang w:val="en-GB"/>
+        </w:rPr>
+        <w:t>ry conditions</w:t>
+      </w:r>
+    </w:p>
+    <w:p>
+      <w:pPr>
+        <w:pStyle w:val="Heading3"/>
+        <w:rPr>
+          <w:lang w:val="en-GB"/>
+        </w:rPr>
+      </w:pPr>
+      <w:r>
+        <w:rPr>
+          <w:lang w:val="en-GB"/>
+        </w:rPr>
+        <w:t>The solution is not unique =&gt; A not invertible</w:t>
+      </w:r>
+    </w:p>
+    <w:p>
+      <w:pPr>
+        <w:pStyle w:val="Heading2"/>
+        <w:rPr>
+          <w:lang w:val="en-GB"/>
+        </w:rPr>
+      </w:pPr>
+      <w:r>
+        <w:rPr>
+          <w:lang w:val="en-GB"/>
+        </w:rPr>
+        <w:t>Barycentric coordinates</w:t>
+      </w:r>
+    </w:p>
+    <w:p>
+      <w:pPr>
+        <w:pStyle w:val="Heading1"/>
+        <w:rPr>
+          <w:lang w:val="en-GB"/>
+        </w:rPr>
+      </w:pPr>
+      <w:r>
+        <w:rPr>
+          <w:lang w:val="en-GB"/>
+        </w:rPr>
+        <w:t>Numerical implementation</w:t>
+      </w:r>
+    </w:p>
+    <w:p>
+      <w:pPr>
+        <w:pStyle w:val="Heading2"/>
+        <w:rPr>
+          <w:lang w:val="en-GB"/>
+        </w:rPr>
+      </w:pPr>
+      <w:r>
+        <w:rPr>
+          <w:lang w:val="en-GB"/>
+        </w:rPr>
+        <w:t xml:space="preserve">Linear basis function </w:t>
+      </w:r>
+    </w:p>
+    <w:p>
+      <w:pPr>
+        <w:pStyle w:val="Heading2"/>
+        <w:rPr>
+          <w:lang w:val="en-GB"/>
+        </w:rPr>
+      </w:pPr>
+      <w:r>
+        <w:rPr>
+          <w:lang w:val="en-GB"/>
+        </w:rPr>
+        <w:t>Gmsh</w:t>
+      </w:r>
+    </w:p>
+    <w:p>
+      <w:pPr>
+        <w:pStyle w:val="Heading3"/>
+        <w:rPr>
+          <w:lang w:val="en-GB"/>
+        </w:rPr>
+      </w:pPr>
+      <w:r>
+        <w:rPr>
+          <w:lang w:val="en-GB"/>
+        </w:rPr>
+        <w:t>Mesh factor</w:t>
+      </w:r>
+    </w:p>
+    <w:p>
+      <w:pPr>
+        <w:pStyle w:val="Heading3"/>
+        <w:rPr>
+          <w:lang w:val="en-GB"/>
+        </w:rPr>
+      </w:pPr>
+      <w:r>
+        <w:rPr>
+          <w:lang w:val="en-GB"/>
+        </w:rPr>
+        <w:t>Smoothing</w:t>
+      </w:r>
+    </w:p>
+    <w:p>
+      <w:pPr>
+        <w:pStyle w:val="Heading3"/>
+        <w:rPr>
+          <w:lang w:val="en-GB"/>
+        </w:rPr>
+      </w:pPr>
+      <w:r>
+        <w:rPr>
+          <w:lang w:val="en-GB"/>
+        </w:rPr>
+        <w:t>Physical group</w:t>
+      </w:r>
+    </w:p>
+    <w:p>
+      <w:pPr>
+        <w:pStyle w:val="Heading2"/>
+        <w:rPr>
+          <w:lang w:val="en-GB"/>
+        </w:rPr>
+      </w:pPr>
+      <w:r>
+        <w:rPr>
+          <w:lang w:val="en-GB"/>
+        </w:rPr>
+        <w:t>Jabobian</w:t>
+      </w:r>
+    </w:p>
+    <w:p>
+      <w:pPr>
+        <w:pStyle w:val="Heading2"/>
+        <w:rPr>
+          <w:lang w:val="en-GB"/>
+        </w:rPr>
+      </w:pPr>
+      <w:r>
+        <w:rPr>
+          <w:lang w:val="en-GB"/>
+        </w:rPr>
+        <w:t>Using quadrature2D in 3D.</w:t>
+      </w:r>
+    </w:p>
+    <w:p>
+      <w:pPr>
+        <w:pStyle w:val="Heading2"/>
+        <w:rPr>
+          <w:lang w:val="en-GB"/>
+        </w:rPr>
+      </w:pPr>
+      <w:r>
+        <w:rPr>
+          <w:lang w:val="en-GB"/>
+        </w:rPr>
+        <w:t>Enforcing boundary conditions</w:t>
+      </w:r>
+    </w:p>
+    <w:p>
+      <w:pPr>
+        <w:pStyle w:val="Heading3"/>
+        <w:rPr>
+          <w:lang w:val="en-GB"/>
+        </w:rPr>
+      </w:pPr>
       <w:r>
         <w:rPr>
           <w:lang w:val="en-GB"/>
         </w:rPr>
         <w:t>Dirichlet</w:t>
       </w:r>
-      <w:proofErr w:type="spellEnd"/>
-    </w:p>
-    <w:p>
-      <w:pPr>
-        <w:pStyle w:val="Overskrift3"/>
-        <w:rPr>
-          <w:lang w:val="en-GB"/>
-        </w:rPr>
-      </w:pPr>
-      <w:r>
-        <w:rPr>
-          <w:lang w:val="en-GB"/>
-        </w:rPr>
-        <w:t>Stationary</w:t>
-      </w:r>
-    </w:p>
-    <w:p>
-      <w:pPr>
-        <w:pStyle w:val="Overskrift3"/>
-        <w:rPr>
-          <w:lang w:val="en-GB"/>
-        </w:rPr>
-      </w:pPr>
-    </w:p>
-    <w:p>
-      <w:pPr>
-        <w:pStyle w:val="Overskrift2"/>
-        <w:rPr>
-          <w:lang w:val="en-GB"/>
-        </w:rPr>
-      </w:pPr>
-      <w:r>
-        <w:rPr>
-          <w:lang w:val="en-GB"/>
-        </w:rPr>
-        <w:t>Derivation of the system</w:t>
-      </w:r>
-      <w:r>
-        <w:rPr>
-          <w:lang w:val="en-GB"/>
-        </w:rPr>
-        <w:t xml:space="preserve"> (1-7)</w:t>
-      </w:r>
-    </w:p>
-    <w:p>
-      <w:pPr>
-        <w:pStyle w:val="Overskrift2"/>
-        <w:rPr>
-          <w:lang w:val="en-GB"/>
-        </w:rPr>
-      </w:pPr>
-      <w:r>
-        <w:rPr>
-          <w:lang w:val="en-GB"/>
-        </w:rPr>
-        <w:t xml:space="preserve">Prove </w:t>
-      </w:r>
-      <w:proofErr w:type="gramStart"/>
-      <w:r>
-        <w:rPr>
-          <w:lang w:val="en-GB"/>
-        </w:rPr>
-        <w:t>a(</w:t>
-      </w:r>
-      <w:proofErr w:type="gramEnd"/>
-      <w:r>
-        <w:rPr>
-          <w:lang w:val="en-GB"/>
-        </w:rPr>
-        <w:t>.,.) is positive definite</w:t>
-      </w:r>
-    </w:p>
-    <w:p>
-      <w:pPr>
-        <w:pStyle w:val="Overskrift2"/>
-        <w:rPr>
-          <w:lang w:val="en-GB"/>
-        </w:rPr>
-      </w:pPr>
-      <w:r>
-        <w:rPr>
-          <w:lang w:val="en-GB"/>
-        </w:rPr>
-        <w:t>Why is A singular before bound</w:t>
-      </w:r>
-      <w:r>
-        <w:rPr>
-          <w:lang w:val="en-GB"/>
-        </w:rPr>
-        <w:t>a</w:t>
-      </w:r>
-      <w:r>
-        <w:rPr>
-          <w:lang w:val="en-GB"/>
-        </w:rPr>
-        <w:t xml:space="preserve">ry </w:t>
-      </w:r>
-      <w:proofErr w:type="gramStart"/>
-      <w:r>
-        <w:rPr>
-          <w:lang w:val="en-GB"/>
-        </w:rPr>
-        <w:t>conditions</w:t>
-      </w:r>
-      <w:proofErr w:type="gramEnd"/>
-    </w:p>
-    <w:p>
-      <w:pPr>
-        <w:pStyle w:val="Overskrift3"/>
-        <w:rPr>
-          <w:lang w:val="en-GB"/>
-        </w:rPr>
-      </w:pPr>
-      <w:r>
-        <w:rPr>
-          <w:lang w:val="en-GB"/>
-        </w:rPr>
-        <w:t>The solution is not unique =&gt; A not invertible</w:t>
-      </w:r>
-    </w:p>
-    <w:p>
-      <w:pPr>
-        <w:pStyle w:val="Overskrift2"/>
-        <w:rPr>
-          <w:lang w:val="en-GB"/>
-        </w:rPr>
-      </w:pPr>
-      <w:proofErr w:type="spellStart"/>
-      <w:r>
-        <w:rPr>
-          <w:lang w:val="en-GB"/>
-        </w:rPr>
-        <w:t>Barycentric</w:t>
-      </w:r>
-      <w:proofErr w:type="spellEnd"/>
-      <w:r>
-        <w:rPr>
-          <w:lang w:val="en-GB"/>
-        </w:rPr>
-        <w:t xml:space="preserve"> coordinates</w:t>
-      </w:r>
-    </w:p>
-    <w:p>
-      <w:pPr>
-        <w:pStyle w:val="Overskrift1"/>
-        <w:rPr>
-          <w:lang w:val="en-GB"/>
-        </w:rPr>
-      </w:pPr>
-      <w:r>
-        <w:rPr>
-          <w:lang w:val="en-GB"/>
-        </w:rPr>
-        <w:t>Numerical implementation</w:t>
-      </w:r>
-    </w:p>
-    <w:p>
-      <w:pPr>
-        <w:pStyle w:val="Overskrift2"/>
-        <w:rPr>
-          <w:lang w:val="en-GB"/>
-        </w:rPr>
-      </w:pPr>
-      <w:r>
-        <w:rPr>
-          <w:lang w:val="en-GB"/>
-        </w:rPr>
-        <w:t xml:space="preserve">Linear basis function </w:t>
-      </w:r>
-    </w:p>
-    <w:p>
-      <w:pPr>
-        <w:pStyle w:val="Overskrift2"/>
-        <w:rPr>
-          <w:lang w:val="en-GB"/>
-        </w:rPr>
-      </w:pPr>
-      <w:proofErr w:type="spellStart"/>
-      <w:r>
-        <w:rPr>
-          <w:lang w:val="en-GB"/>
-        </w:rPr>
-        <w:t>Gmsh</w:t>
-      </w:r>
-      <w:proofErr w:type="spellEnd"/>
-    </w:p>
-    <w:p>
-      <w:pPr>
-        <w:pStyle w:val="Overskrift3"/>
-        <w:rPr>
-          <w:lang w:val="en-GB"/>
-        </w:rPr>
-      </w:pPr>
-      <w:r>
-        <w:rPr>
-          <w:lang w:val="en-GB"/>
-        </w:rPr>
-        <w:t>Mesh factor</w:t>
-      </w:r>
-    </w:p>
-    <w:p>
-      <w:pPr>
-        <w:pStyle w:val="Overskrift3"/>
-        <w:rPr>
-          <w:lang w:val="en-GB"/>
-        </w:rPr>
-      </w:pPr>
-      <w:r>
-        <w:rPr>
-          <w:lang w:val="en-GB"/>
-        </w:rPr>
-        <w:t>Smoothing</w:t>
-      </w:r>
-    </w:p>
-    <w:p>
-      <w:pPr>
-        <w:pStyle w:val="Overskrift3"/>
-        <w:rPr>
-          <w:lang w:val="en-GB"/>
-        </w:rPr>
-      </w:pPr>
-      <w:r>
-        <w:rPr>
-          <w:lang w:val="en-GB"/>
-        </w:rPr>
-        <w:t>Physical group</w:t>
-      </w:r>
-    </w:p>
-    <w:p>
-      <w:pPr>
-        <w:pStyle w:val="Overskrift2"/>
-        <w:rPr>
-          <w:lang w:val="en-GB"/>
-        </w:rPr>
-      </w:pPr>
-      <w:proofErr w:type="spellStart"/>
-      <w:r>
-        <w:rPr>
-          <w:lang w:val="en-GB"/>
-        </w:rPr>
-        <w:t>Jabobian</w:t>
-      </w:r>
-      <w:proofErr w:type="spellEnd"/>
-    </w:p>
-    <w:p>
-      <w:pPr>
-        <w:pStyle w:val="Overskrift2"/>
-        <w:rPr>
-          <w:lang w:val="en-GB"/>
-        </w:rPr>
-      </w:pPr>
-      <w:r>
-        <w:rPr>
-          <w:lang w:val="en-GB"/>
-        </w:rPr>
-        <w:t>Using quadrature2D in 3D.</w:t>
-      </w:r>
-    </w:p>
-    <w:p>
-      <w:pPr>
-        <w:pStyle w:val="Overskrift2"/>
-        <w:rPr>
-          <w:lang w:val="en-GB"/>
-        </w:rPr>
-      </w:pPr>
-      <w:r>
-        <w:rPr>
-          <w:lang w:val="en-GB"/>
-        </w:rPr>
-        <w:t>Enforcing boundary conditions</w:t>
-      </w:r>
-    </w:p>
-    <w:p>
-      <w:pPr>
-        <w:pStyle w:val="Overskrift3"/>
-        <w:rPr>
-          <w:lang w:val="en-GB"/>
-        </w:rPr>
-      </w:pPr>
-      <w:proofErr w:type="spellStart"/>
-      <w:r>
-        <w:rPr>
-          <w:lang w:val="en-GB"/>
-        </w:rPr>
-        <w:t>Dirichlet</w:t>
-      </w:r>
-      <w:proofErr w:type="spellEnd"/>
-    </w:p>
-    <w:p>
-      <w:pPr>
-        <w:pStyle w:val="Overskrift3"/>
+    </w:p>
+    <w:p>
+      <w:pPr>
+        <w:pStyle w:val="Heading3"/>
         <w:rPr>
           <w:lang w:val="en-GB"/>
         </w:rPr>
@@ -438,200 +386,204 @@
     </w:p>
     <w:p>
       <w:pPr>
-        <w:pStyle w:val="Overskrift2"/>
-        <w:rPr>
-          <w:lang w:val="en-GB"/>
-        </w:rPr>
-      </w:pPr>
-      <w:r>
-        <w:rPr>
-          <w:lang w:val="en-GB"/>
-        </w:rPr>
-        <w:t>Problems with the</w:t>
+        <w:pStyle w:val="Heading2"/>
+        <w:rPr>
+          <w:lang w:val="en-GB"/>
+        </w:rPr>
+      </w:pPr>
+      <w:r>
+        <w:rPr>
+          <w:lang w:val="en-GB"/>
+        </w:rPr>
+        <w:t>Problems with the mesh considering very thin fins.</w:t>
+      </w:r>
+    </w:p>
+    <w:p>
+      <w:pPr>
+        <w:pStyle w:val="Heading1"/>
+        <w:rPr>
+          <w:lang w:val="en-GB"/>
+        </w:rPr>
+      </w:pPr>
+      <w:r>
+        <w:rPr>
+          <w:lang w:val="en-GB"/>
+        </w:rPr>
+        <w:lastRenderedPageBreak/>
+        <w:t>Results and discussion</w:t>
+      </w:r>
+    </w:p>
+    <w:p>
+      <w:pPr>
+        <w:pStyle w:val="Heading2"/>
+        <w:rPr>
+          <w:lang w:val="en-GB"/>
+        </w:rPr>
+      </w:pPr>
+      <w:r>
+        <w:rPr>
+          <w:lang w:val="en-GB"/>
+        </w:rPr>
+        <w:t>Glview</w:t>
+      </w:r>
+    </w:p>
+    <w:p>
+      <w:pPr>
+        <w:pStyle w:val="Heading2"/>
+        <w:rPr>
+          <w:lang w:val="en-GB"/>
+        </w:rPr>
+      </w:pPr>
+      <w:r>
+        <w:rPr>
+          <w:lang w:val="en-GB"/>
+        </w:rPr>
+        <w:t>Cutting planes vs iso-surface</w:t>
+      </w:r>
+    </w:p>
+    <w:p>
+      <w:pPr>
+        <w:pStyle w:val="Heading2"/>
+        <w:rPr>
+          <w:lang w:val="en-GB"/>
+        </w:rPr>
+      </w:pPr>
+      <w:r>
+        <w:rPr>
+          <w:lang w:val="en-GB"/>
+        </w:rPr>
+        <w:t>Physical interpretation</w:t>
+      </w:r>
+    </w:p>
+    <w:p>
+      <w:pPr>
+        <w:pStyle w:val="Heading3"/>
+        <w:rPr>
+          <w:lang w:val="en-GB"/>
+        </w:rPr>
+      </w:pPr>
+      <w:r>
+        <w:rPr>
+          <w:lang w:val="en-GB"/>
+        </w:rPr>
+        <w:t>Heat transfer coefficient uncertainty</w:t>
+      </w:r>
+    </w:p>
+    <w:p>
+      <w:pPr>
+        <w:pStyle w:val="Heading3"/>
+        <w:rPr>
+          <w:lang w:val="en-GB"/>
+        </w:rPr>
+      </w:pPr>
+      <w:r>
+        <w:rPr>
+          <w:lang w:val="en-GB"/>
+        </w:rPr>
+        <w:t>What does Dirichlet boundry on the bottom mean?</w:t>
+      </w:r>
+    </w:p>
+    <w:p>
+      <w:pPr>
+        <w:pStyle w:val="Heading4"/>
+        <w:rPr>
+          <w:lang w:val="en-GB"/>
+        </w:rPr>
+      </w:pPr>
+      <w:r>
+        <w:rPr>
+          <w:lang w:val="en-GB"/>
+        </w:rPr>
+        <w:t>Is it realistic?</w:t>
+      </w:r>
+      <w:r>
+        <w:rPr>
+          <w:lang w:val="en-GB"/>
+        </w:rPr>
+        <w:t xml:space="preserve"> What about Neumann instead?</w:t>
+      </w:r>
+    </w:p>
+    <w:p>
+      <w:pPr>
+        <w:pStyle w:val="Heading3"/>
+        <w:rPr>
+          <w:lang w:val="en-GB"/>
+        </w:rPr>
+      </w:pPr>
+      <w:r>
+        <w:rPr>
+          <w:lang w:val="en-GB"/>
+        </w:rPr>
+        <w:t>Why do the sinks with the same height but different numbers of fins have the same temperature?</w:t>
+      </w:r>
+    </w:p>
+    <w:p>
+      <w:pPr>
+        <w:pStyle w:val="Heading2"/>
+        <w:rPr>
+          <w:lang w:val="en-GB"/>
+        </w:rPr>
+      </w:pPr>
+      <w:r>
+        <w:rPr>
+          <w:lang w:val="en-GB"/>
+        </w:rPr>
+        <w:t xml:space="preserve">The total heat flux of the low with 4 fins </w:t>
+      </w:r>
+      <w:r>
+        <w:rPr>
+          <w:lang w:val="en-GB"/>
+        </w:rPr>
+        <w:t>is higher than the one with 4 fins high because the area is the same, but the temperature in former is higher</w:t>
+      </w:r>
+    </w:p>
+    <w:p>
+      <w:pPr>
+        <w:pStyle w:val="Heading2"/>
+        <w:rPr>
+          <w:lang w:val="en-GB"/>
+        </w:rPr>
+      </w:pPr>
+      <w:r>
+        <w:rPr>
+          <w:lang w:val="en-GB"/>
+        </w:rPr>
+        <w:t>Fins close to each other; the model doesn’t take this into account</w:t>
+      </w:r>
+    </w:p>
+    <w:p>
+      <w:pPr>
+        <w:pStyle w:val="Heading3"/>
+        <w:rPr>
+          <w:lang w:val="en-GB"/>
+        </w:rPr>
+      </w:pPr>
+      <w:r>
+        <w:rPr>
+          <w:lang w:val="en-GB"/>
+        </w:rPr>
+        <w:t>Is heat radiation significant</w:t>
+      </w:r>
+    </w:p>
+    <w:p>
+      <w:pPr>
+        <w:pStyle w:val="Heading3"/>
+        <w:rPr>
+          <w:lang w:val="en-GB"/>
+        </w:rPr>
+      </w:pPr>
+      <w:r>
+        <w:rPr>
+          <w:lang w:val="en-GB"/>
+        </w:rPr>
+        <w:t>What about the air temperature as it flows past the fins?</w:t>
       </w:r>
       <w:bookmarkStart w:id="0" w:name="_GoBack"/>
       <w:bookmarkEnd w:id="0"/>
-      <w:r>
-        <w:rPr>
-          <w:lang w:val="en-GB"/>
-        </w:rPr>
-        <w:t xml:space="preserve"> mesh considering very thin fins.</w:t>
-      </w:r>
-    </w:p>
-    <w:p>
-      <w:pPr>
-        <w:pStyle w:val="Overskrift1"/>
-        <w:rPr>
-          <w:lang w:val="en-GB"/>
-        </w:rPr>
-      </w:pPr>
-      <w:r>
-        <w:rPr>
-          <w:lang w:val="en-GB"/>
-        </w:rPr>
-        <w:lastRenderedPageBreak/>
-        <w:t>Results and discussion</w:t>
-      </w:r>
-    </w:p>
-    <w:p>
-      <w:pPr>
-        <w:pStyle w:val="Overskrift2"/>
-        <w:rPr>
-          <w:lang w:val="en-GB"/>
-        </w:rPr>
-      </w:pPr>
-      <w:proofErr w:type="spellStart"/>
-      <w:r>
-        <w:rPr>
-          <w:lang w:val="en-GB"/>
-        </w:rPr>
-        <w:t>Glview</w:t>
-      </w:r>
-      <w:proofErr w:type="spellEnd"/>
-    </w:p>
-    <w:p>
-      <w:pPr>
-        <w:pStyle w:val="Overskrift2"/>
-        <w:rPr>
-          <w:lang w:val="en-GB"/>
-        </w:rPr>
-      </w:pPr>
-      <w:r>
-        <w:rPr>
-          <w:lang w:val="en-GB"/>
-        </w:rPr>
-        <w:t xml:space="preserve">Cutting planes vs </w:t>
-      </w:r>
-      <w:proofErr w:type="spellStart"/>
-      <w:r>
-        <w:rPr>
-          <w:lang w:val="en-GB"/>
-        </w:rPr>
-        <w:t>iso</w:t>
-      </w:r>
-      <w:proofErr w:type="spellEnd"/>
-      <w:r>
-        <w:rPr>
-          <w:lang w:val="en-GB"/>
-        </w:rPr>
-        <w:t>-surface</w:t>
-      </w:r>
-    </w:p>
-    <w:p>
-      <w:pPr>
-        <w:pStyle w:val="Overskrift2"/>
-        <w:rPr>
-          <w:lang w:val="en-GB"/>
-        </w:rPr>
-      </w:pPr>
-      <w:r>
-        <w:rPr>
-          <w:lang w:val="en-GB"/>
-        </w:rPr>
-        <w:t>Physical interpretation</w:t>
-      </w:r>
-    </w:p>
-    <w:p>
-      <w:pPr>
-        <w:pStyle w:val="Overskrift3"/>
-        <w:rPr>
-          <w:lang w:val="en-GB"/>
-        </w:rPr>
-      </w:pPr>
-      <w:r>
-        <w:rPr>
-          <w:lang w:val="en-GB"/>
-        </w:rPr>
-        <w:t>Heat transfer coefficient uncertainty</w:t>
-      </w:r>
-    </w:p>
-    <w:p>
-      <w:pPr>
-        <w:pStyle w:val="Overskrift3"/>
-        <w:rPr>
-          <w:lang w:val="en-GB"/>
-        </w:rPr>
-      </w:pPr>
-      <w:r>
-        <w:rPr>
-          <w:lang w:val="en-GB"/>
-        </w:rPr>
-        <w:t xml:space="preserve">What does </w:t>
-      </w:r>
-      <w:proofErr w:type="spellStart"/>
-      <w:r>
-        <w:rPr>
-          <w:lang w:val="en-GB"/>
-        </w:rPr>
-        <w:t>Dirichlet</w:t>
-      </w:r>
-      <w:proofErr w:type="spellEnd"/>
-      <w:r>
-        <w:rPr>
-          <w:lang w:val="en-GB"/>
-        </w:rPr>
-        <w:t xml:space="preserve"> </w:t>
-      </w:r>
-      <w:proofErr w:type="spellStart"/>
-      <w:r>
-        <w:rPr>
-          <w:lang w:val="en-GB"/>
-        </w:rPr>
-        <w:t>boundry</w:t>
-      </w:r>
-      <w:proofErr w:type="spellEnd"/>
-      <w:r>
-        <w:rPr>
-          <w:lang w:val="en-GB"/>
-        </w:rPr>
-        <w:t xml:space="preserve"> on the bottom mean?</w:t>
-      </w:r>
-    </w:p>
-    <w:p>
-      <w:pPr>
-        <w:pStyle w:val="Overskrift4"/>
-        <w:rPr>
-          <w:lang w:val="en-GB"/>
-        </w:rPr>
-      </w:pPr>
-      <w:r>
-        <w:rPr>
-          <w:lang w:val="en-GB"/>
-        </w:rPr>
-        <w:t>Is it realistic?</w:t>
-      </w:r>
-      <w:r>
-        <w:rPr>
-          <w:lang w:val="en-GB"/>
-        </w:rPr>
-        <w:t xml:space="preserve"> What about Neumann instead?</w:t>
-      </w:r>
-    </w:p>
-    <w:p>
-      <w:pPr>
-        <w:pStyle w:val="Overskrift3"/>
-        <w:rPr>
-          <w:lang w:val="en-GB"/>
-        </w:rPr>
-      </w:pPr>
-      <w:r>
-        <w:rPr>
-          <w:lang w:val="en-GB"/>
-        </w:rPr>
-        <w:t>Why do the sinks with the same height but different numbers of fins have the same temperature?</w:t>
-      </w:r>
-    </w:p>
-    <w:p>
-      <w:pPr>
-        <w:pStyle w:val="Overskrift2"/>
-        <w:rPr>
-          <w:lang w:val="en-GB"/>
-        </w:rPr>
-      </w:pPr>
-    </w:p>
-    <w:p>
-      <w:pPr>
-        <w:pStyle w:val="Overskrift1"/>
+    </w:p>
+    <w:p>
+      <w:pPr>
+        <w:pStyle w:val="Heading1"/>
         <w:rPr>
           <w:lang w:val="en-GB"/>
         </w:rPr>
@@ -645,7 +597,7 @@
     </w:p>
     <w:p>
       <w:pPr>
-        <w:pStyle w:val="Overskrift2"/>
+        <w:pStyle w:val="Heading2"/>
         <w:rPr>
           <w:lang w:val="en-GB"/>
         </w:rPr>
@@ -659,25 +611,17 @@
     </w:p>
     <w:p>
       <w:pPr>
-        <w:pStyle w:val="Overskrift3"/>
-        <w:rPr>
-          <w:lang w:val="en-GB"/>
-        </w:rPr>
-      </w:pPr>
-      <w:r>
-        <w:rPr>
-          <w:lang w:val="en-GB"/>
-        </w:rPr>
-        <w:t xml:space="preserve">Neumann instead of </w:t>
-      </w:r>
-      <w:proofErr w:type="spellStart"/>
-      <w:r>
-        <w:rPr>
-          <w:lang w:val="en-GB"/>
-        </w:rPr>
-        <w:t>Dirichlet</w:t>
-      </w:r>
-      <w:proofErr w:type="spellEnd"/>
+        <w:pStyle w:val="Heading3"/>
+        <w:rPr>
+          <w:lang w:val="en-GB"/>
+        </w:rPr>
+      </w:pPr>
+      <w:r>
+        <w:rPr>
+          <w:lang w:val="en-GB"/>
+        </w:rPr>
+        <w:t>Neumann instead of Dirichlet</w:t>
+      </w:r>
     </w:p>
     <w:p>
       <w:pPr>
@@ -699,7 +643,7 @@
 </file>
 
 <file path=word/endnotes.xml><?xml version="1.0" encoding="utf-8"?>
-<w:endnotes xmlns:wpc="http://schemas.microsoft.com/office/word/2010/wordprocessingCanvas" xmlns:cx="http://schemas.microsoft.com/office/drawing/2014/chartex" xmlns:cx1="http://schemas.microsoft.com/office/drawing/2015/9/8/chartex" xmlns:cx2="http://schemas.microsoft.com/office/drawing/2015/10/21/chartex" xmlns:mc="http://schemas.openxmlformats.org/markup-compatibility/2006" xmlns:o="urn:schemas-microsoft-com:office:office" xmlns:r="http://schemas.openxmlformats.org/officeDocument/2006/relationships" xmlns:m="http://schemas.openxmlformats.org/officeDocument/2006/math" xmlns:v="urn:schemas-microsoft-com:vml" xmlns:wp14="http://schemas.microsoft.com/office/word/2010/wordprocessingDrawing" xmlns:wp="http://schemas.openxmlformats.org/drawingml/2006/wordprocessingDrawing" xmlns:w10="urn:schemas-microsoft-com:office:word" xmlns:w="http://schemas.openxmlformats.org/wordprocessingml/2006/main" xmlns:w14="http://schemas.microsoft.com/office/word/2010/wordml" xmlns:w15="http://schemas.microsoft.com/office/word/2012/wordml" xmlns:w16se="http://schemas.microsoft.com/office/word/2015/wordml/symex" xmlns:wpg="http://schemas.microsoft.com/office/word/2010/wordprocessingGroup" xmlns:wpi="http://schemas.microsoft.com/office/word/2010/wordprocessingInk" xmlns:wne="http://schemas.microsoft.com/office/word/2006/wordml" xmlns:wps="http://schemas.microsoft.com/office/word/2010/wordprocessingShape" mc:Ignorable="w14 w15 w16se wp14">
+<w:endnotes xmlns:wpc="http://schemas.microsoft.com/office/word/2010/wordprocessingCanvas" xmlns:mo="http://schemas.microsoft.com/office/mac/office/2008/main" xmlns:mc="http://schemas.openxmlformats.org/markup-compatibility/2006" xmlns:mv="urn:schemas-microsoft-com:mac:vml" xmlns:o="urn:schemas-microsoft-com:office:office" xmlns:r="http://schemas.openxmlformats.org/officeDocument/2006/relationships" xmlns:m="http://schemas.openxmlformats.org/officeDocument/2006/math" xmlns:v="urn:schemas-microsoft-com:vml" xmlns:wp14="http://schemas.microsoft.com/office/word/2010/wordprocessingDrawing" xmlns:wp="http://schemas.openxmlformats.org/drawingml/2006/wordprocessingDrawing" xmlns:w10="urn:schemas-microsoft-com:office:word" xmlns:w="http://schemas.openxmlformats.org/wordprocessingml/2006/main" xmlns:w14="http://schemas.microsoft.com/office/word/2010/wordml" xmlns:w15="http://schemas.microsoft.com/office/word/2012/wordml" xmlns:wpg="http://schemas.microsoft.com/office/word/2010/wordprocessingGroup" xmlns:wpi="http://schemas.microsoft.com/office/word/2010/wordprocessingInk" xmlns:wne="http://schemas.microsoft.com/office/word/2006/wordml" xmlns:wps="http://schemas.microsoft.com/office/word/2010/wordprocessingShape" mc:Ignorable="w14 w15 wp14">
   <w:endnote w:type="separator" w:id="-1">
     <w:p>
       <w:pPr>
@@ -726,10 +670,10 @@
 </file>
 
 <file path=word/footer1.xml><?xml version="1.0" encoding="utf-8"?>
-<w:ftr xmlns:wpc="http://schemas.microsoft.com/office/word/2010/wordprocessingCanvas" xmlns:cx="http://schemas.microsoft.com/office/drawing/2014/chartex" xmlns:cx1="http://schemas.microsoft.com/office/drawing/2015/9/8/chartex" xmlns:cx2="http://schemas.microsoft.com/office/drawing/2015/10/21/chartex" xmlns:mc="http://schemas.openxmlformats.org/markup-compatibility/2006" xmlns:o="urn:schemas-microsoft-com:office:office" xmlns:r="http://schemas.openxmlformats.org/officeDocument/2006/relationships" xmlns:m="http://schemas.openxmlformats.org/officeDocument/2006/math" xmlns:v="urn:schemas-microsoft-com:vml" xmlns:wp14="http://schemas.microsoft.com/office/word/2010/wordprocessingDrawing" xmlns:wp="http://schemas.openxmlformats.org/drawingml/2006/wordprocessingDrawing" xmlns:w10="urn:schemas-microsoft-com:office:word" xmlns:w="http://schemas.openxmlformats.org/wordprocessingml/2006/main" xmlns:w14="http://schemas.microsoft.com/office/word/2010/wordml" xmlns:w15="http://schemas.microsoft.com/office/word/2012/wordml" xmlns:w16se="http://schemas.microsoft.com/office/word/2015/wordml/symex" xmlns:wpg="http://schemas.microsoft.com/office/word/2010/wordprocessingGroup" xmlns:wpi="http://schemas.microsoft.com/office/word/2010/wordprocessingInk" xmlns:wne="http://schemas.microsoft.com/office/word/2006/wordml" xmlns:wps="http://schemas.microsoft.com/office/word/2010/wordprocessingShape" mc:Ignorable="w14 w15 w16se wp14">
+<w:ftr xmlns:wpc="http://schemas.microsoft.com/office/word/2010/wordprocessingCanvas" xmlns:mo="http://schemas.microsoft.com/office/mac/office/2008/main" xmlns:mc="http://schemas.openxmlformats.org/markup-compatibility/2006" xmlns:mv="urn:schemas-microsoft-com:mac:vml" xmlns:o="urn:schemas-microsoft-com:office:office" xmlns:r="http://schemas.openxmlformats.org/officeDocument/2006/relationships" xmlns:m="http://schemas.openxmlformats.org/officeDocument/2006/math" xmlns:v="urn:schemas-microsoft-com:vml" xmlns:wp14="http://schemas.microsoft.com/office/word/2010/wordprocessingDrawing" xmlns:wp="http://schemas.openxmlformats.org/drawingml/2006/wordprocessingDrawing" xmlns:w10="urn:schemas-microsoft-com:office:word" xmlns:w="http://schemas.openxmlformats.org/wordprocessingml/2006/main" xmlns:w14="http://schemas.microsoft.com/office/word/2010/wordml" xmlns:w15="http://schemas.microsoft.com/office/word/2012/wordml" xmlns:wpg="http://schemas.microsoft.com/office/word/2010/wordprocessingGroup" xmlns:wpi="http://schemas.microsoft.com/office/word/2010/wordprocessingInk" xmlns:wne="http://schemas.microsoft.com/office/word/2006/wordml" xmlns:wps="http://schemas.microsoft.com/office/word/2010/wordprocessingShape" mc:Ignorable="w14 w15 wp14">
   <w:p>
     <w:pPr>
-      <w:pStyle w:val="Bunntekst"/>
+      <w:pStyle w:val="Footer"/>
     </w:pPr>
     <w:r>
       <w:fldChar w:fldCharType="begin"/>
@@ -757,7 +701,7 @@
 </file>
 
 <file path=word/footnotes.xml><?xml version="1.0" encoding="utf-8"?>
-<w:footnotes xmlns:wpc="http://schemas.microsoft.com/office/word/2010/wordprocessingCanvas" xmlns:cx="http://schemas.microsoft.com/office/drawing/2014/chartex" xmlns:cx1="http://schemas.microsoft.com/office/drawing/2015/9/8/chartex" xmlns:cx2="http://schemas.microsoft.com/office/drawing/2015/10/21/chartex" xmlns:mc="http://schemas.openxmlformats.org/markup-compatibility/2006" xmlns:o="urn:schemas-microsoft-com:office:office" xmlns:r="http://schemas.openxmlformats.org/officeDocument/2006/relationships" xmlns:m="http://schemas.openxmlformats.org/officeDocument/2006/math" xmlns:v="urn:schemas-microsoft-com:vml" xmlns:wp14="http://schemas.microsoft.com/office/word/2010/wordprocessingDrawing" xmlns:wp="http://schemas.openxmlformats.org/drawingml/2006/wordprocessingDrawing" xmlns:w10="urn:schemas-microsoft-com:office:word" xmlns:w="http://schemas.openxmlformats.org/wordprocessingml/2006/main" xmlns:w14="http://schemas.microsoft.com/office/word/2010/wordml" xmlns:w15="http://schemas.microsoft.com/office/word/2012/wordml" xmlns:w16se="http://schemas.microsoft.com/office/word/2015/wordml/symex" xmlns:wpg="http://schemas.microsoft.com/office/word/2010/wordprocessingGroup" xmlns:wpi="http://schemas.microsoft.com/office/word/2010/wordprocessingInk" xmlns:wne="http://schemas.microsoft.com/office/word/2006/wordml" xmlns:wps="http://schemas.microsoft.com/office/word/2010/wordprocessingShape" mc:Ignorable="w14 w15 w16se wp14">
+<w:footnotes xmlns:wpc="http://schemas.microsoft.com/office/word/2010/wordprocessingCanvas" xmlns:mo="http://schemas.microsoft.com/office/mac/office/2008/main" xmlns:mc="http://schemas.openxmlformats.org/markup-compatibility/2006" xmlns:mv="urn:schemas-microsoft-com:mac:vml" xmlns:o="urn:schemas-microsoft-com:office:office" xmlns:r="http://schemas.openxmlformats.org/officeDocument/2006/relationships" xmlns:m="http://schemas.openxmlformats.org/officeDocument/2006/math" xmlns:v="urn:schemas-microsoft-com:vml" xmlns:wp14="http://schemas.microsoft.com/office/word/2010/wordprocessingDrawing" xmlns:wp="http://schemas.openxmlformats.org/drawingml/2006/wordprocessingDrawing" xmlns:w10="urn:schemas-microsoft-com:office:word" xmlns:w="http://schemas.openxmlformats.org/wordprocessingml/2006/main" xmlns:w14="http://schemas.microsoft.com/office/word/2010/wordml" xmlns:w15="http://schemas.microsoft.com/office/word/2012/wordml" xmlns:wpg="http://schemas.microsoft.com/office/word/2010/wordprocessingGroup" xmlns:wpi="http://schemas.microsoft.com/office/word/2010/wordprocessingInk" xmlns:wne="http://schemas.microsoft.com/office/word/2006/wordml" xmlns:wps="http://schemas.microsoft.com/office/word/2010/wordprocessingShape" mc:Ignorable="w14 w15 wp14">
   <w:footnote w:type="separator" w:id="-1">
     <w:p>
       <w:pPr>
@@ -784,15 +728,15 @@
 </file>
 
 <file path=word/numbering.xml><?xml version="1.0" encoding="utf-8"?>
-<w:numbering xmlns:wpc="http://schemas.microsoft.com/office/word/2010/wordprocessingCanvas" xmlns:cx="http://schemas.microsoft.com/office/drawing/2014/chartex" xmlns:cx1="http://schemas.microsoft.com/office/drawing/2015/9/8/chartex" xmlns:cx2="http://schemas.microsoft.com/office/drawing/2015/10/21/chartex" xmlns:mc="http://schemas.openxmlformats.org/markup-compatibility/2006" xmlns:o="urn:schemas-microsoft-com:office:office" xmlns:r="http://schemas.openxmlformats.org/officeDocument/2006/relationships" xmlns:m="http://schemas.openxmlformats.org/officeDocument/2006/math" xmlns:v="urn:schemas-microsoft-com:vml" xmlns:wp14="http://schemas.microsoft.com/office/word/2010/wordprocessingDrawing" xmlns:wp="http://schemas.openxmlformats.org/drawingml/2006/wordprocessingDrawing" xmlns:w10="urn:schemas-microsoft-com:office:word" xmlns:w="http://schemas.openxmlformats.org/wordprocessingml/2006/main" xmlns:w14="http://schemas.microsoft.com/office/word/2010/wordml" xmlns:w15="http://schemas.microsoft.com/office/word/2012/wordml" xmlns:w16se="http://schemas.microsoft.com/office/word/2015/wordml/symex" xmlns:wpg="http://schemas.microsoft.com/office/word/2010/wordprocessingGroup" xmlns:wpi="http://schemas.microsoft.com/office/word/2010/wordprocessingInk" xmlns:wne="http://schemas.microsoft.com/office/word/2006/wordml" xmlns:wps="http://schemas.microsoft.com/office/word/2010/wordprocessingShape" mc:Ignorable="w14 w15 w16se wp14">
-  <w:abstractNum w:abstractNumId="0" w15:restartNumberingAfterBreak="0">
+<w:numbering xmlns:wpc="http://schemas.microsoft.com/office/word/2010/wordprocessingCanvas" xmlns:mo="http://schemas.microsoft.com/office/mac/office/2008/main" xmlns:mc="http://schemas.openxmlformats.org/markup-compatibility/2006" xmlns:mv="urn:schemas-microsoft-com:mac:vml" xmlns:o="urn:schemas-microsoft-com:office:office" xmlns:r="http://schemas.openxmlformats.org/officeDocument/2006/relationships" xmlns:m="http://schemas.openxmlformats.org/officeDocument/2006/math" xmlns:v="urn:schemas-microsoft-com:vml" xmlns:wp14="http://schemas.microsoft.com/office/word/2010/wordprocessingDrawing" xmlns:wp="http://schemas.openxmlformats.org/drawingml/2006/wordprocessingDrawing" xmlns:w10="urn:schemas-microsoft-com:office:word" xmlns:w="http://schemas.openxmlformats.org/wordprocessingml/2006/main" xmlns:w14="http://schemas.microsoft.com/office/word/2010/wordml" xmlns:w15="http://schemas.microsoft.com/office/word/2012/wordml" xmlns:wpg="http://schemas.microsoft.com/office/word/2010/wordprocessingGroup" xmlns:wpi="http://schemas.microsoft.com/office/word/2010/wordprocessingInk" xmlns:wne="http://schemas.microsoft.com/office/word/2006/wordml" xmlns:wps="http://schemas.microsoft.com/office/word/2010/wordprocessingShape" mc:Ignorable="w14 w15 wp14">
+  <w:abstractNum w:abstractNumId="0">
     <w:nsid w:val="48FB0E3A"/>
     <w:multiLevelType w:val="multilevel"/>
     <w:tmpl w:val="D6E81BDE"/>
     <w:lvl w:ilvl="0">
       <w:start w:val="1"/>
       <w:numFmt w:val="decimal"/>
-      <w:pStyle w:val="Overskrift1"/>
+      <w:pStyle w:val="Heading1"/>
       <w:lvlText w:val="%1."/>
       <w:lvlJc w:val="left"/>
       <w:pPr>
@@ -805,7 +749,7 @@
     <w:lvl w:ilvl="1">
       <w:start w:val="1"/>
       <w:numFmt w:val="upperLetter"/>
-      <w:pStyle w:val="Overskrift2"/>
+      <w:pStyle w:val="Heading2"/>
       <w:lvlText w:val="%2."/>
       <w:lvlJc w:val="left"/>
       <w:pPr>
@@ -818,7 +762,7 @@
     <w:lvl w:ilvl="2">
       <w:start w:val="1"/>
       <w:numFmt w:val="lowerRoman"/>
-      <w:pStyle w:val="Overskrift3"/>
+      <w:pStyle w:val="Heading3"/>
       <w:lvlText w:val="%3."/>
       <w:lvlJc w:val="right"/>
       <w:pPr>
@@ -831,7 +775,7 @@
     <w:lvl w:ilvl="3">
       <w:start w:val="1"/>
       <w:numFmt w:val="decimal"/>
-      <w:pStyle w:val="Overskrift4"/>
+      <w:pStyle w:val="Heading4"/>
       <w:lvlText w:val="%4."/>
       <w:lvlJc w:val="left"/>
       <w:pPr>
@@ -844,7 +788,7 @@
     <w:lvl w:ilvl="4">
       <w:start w:val="1"/>
       <w:numFmt w:val="lowerLetter"/>
-      <w:pStyle w:val="Overskrift5"/>
+      <w:pStyle w:val="Heading5"/>
       <w:lvlText w:val="%5."/>
       <w:lvlJc w:val="left"/>
       <w:pPr>
@@ -857,7 +801,7 @@
     <w:lvl w:ilvl="5">
       <w:start w:val="1"/>
       <w:numFmt w:val="lowerRoman"/>
-      <w:pStyle w:val="Overskrift6"/>
+      <w:pStyle w:val="Heading6"/>
       <w:lvlText w:val="%6."/>
       <w:lvlJc w:val="right"/>
       <w:pPr>
@@ -870,7 +814,7 @@
     <w:lvl w:ilvl="6">
       <w:start w:val="1"/>
       <w:numFmt w:val="decimal"/>
-      <w:pStyle w:val="Overskrift7"/>
+      <w:pStyle w:val="Heading7"/>
       <w:lvlText w:val="%7."/>
       <w:lvlJc w:val="left"/>
       <w:pPr>
@@ -883,7 +827,7 @@
     <w:lvl w:ilvl="7">
       <w:start w:val="1"/>
       <w:numFmt w:val="lowerLetter"/>
-      <w:pStyle w:val="Overskrift8"/>
+      <w:pStyle w:val="Heading8"/>
       <w:lvlText w:val="%8."/>
       <w:lvlJc w:val="left"/>
       <w:pPr>
@@ -896,7 +840,7 @@
     <w:lvl w:ilvl="8">
       <w:start w:val="1"/>
       <w:numFmt w:val="lowerRoman"/>
-      <w:pStyle w:val="Overskrift9"/>
+      <w:pStyle w:val="Heading9"/>
       <w:lvlText w:val="%9."/>
       <w:lvlJc w:val="right"/>
       <w:pPr>
@@ -914,7 +858,7 @@
 </file>
 
 <file path=word/styles.xml><?xml version="1.0" encoding="utf-8"?>
-<w:styles xmlns:mc="http://schemas.openxmlformats.org/markup-compatibility/2006" xmlns:r="http://schemas.openxmlformats.org/officeDocument/2006/relationships" xmlns:w="http://schemas.openxmlformats.org/wordprocessingml/2006/main" xmlns:w14="http://schemas.microsoft.com/office/word/2010/wordml" xmlns:w15="http://schemas.microsoft.com/office/word/2012/wordml" xmlns:w16se="http://schemas.microsoft.com/office/word/2015/wordml/symex" mc:Ignorable="w14 w15 w16se">
+<w:styles xmlns:mc="http://schemas.openxmlformats.org/markup-compatibility/2006" xmlns:r="http://schemas.openxmlformats.org/officeDocument/2006/relationships" xmlns:w="http://schemas.openxmlformats.org/wordprocessingml/2006/main" xmlns:w14="http://schemas.microsoft.com/office/word/2010/wordml" xmlns:w15="http://schemas.microsoft.com/office/word/2012/wordml" mc:Ignorable="w14 w15">
   <w:docDefaults>
     <w:rPrDefault>
       <w:rPr>
@@ -932,7 +876,7 @@
       </w:pPr>
     </w:pPrDefault>
   </w:docDefaults>
-  <w:latentStyles w:defLockedState="0" w:defUIPriority="99" w:defSemiHidden="0" w:defUnhideWhenUsed="0" w:defQFormat="0" w:count="372">
+  <w:latentStyles w:defLockedState="0" w:defUIPriority="99" w:defSemiHidden="0" w:defUnhideWhenUsed="0" w:defQFormat="0" w:count="382">
     <w:lsdException w:name="Normal" w:uiPriority="0" w:qFormat="1"/>
     <w:lsdException w:name="heading 1" w:uiPriority="9" w:qFormat="1"/>
     <w:lsdException w:name="heading 2" w:semiHidden="1" w:uiPriority="9" w:unhideWhenUsed="1" w:qFormat="1"/>
@@ -1038,7 +982,6 @@
     <w:lsdException w:name="HTML Sample" w:semiHidden="1" w:unhideWhenUsed="1"/>
     <w:lsdException w:name="HTML Typewriter" w:semiHidden="1" w:unhideWhenUsed="1"/>
     <w:lsdException w:name="HTML Variable" w:semiHidden="1" w:unhideWhenUsed="1"/>
-    <w:lsdException w:name="Normal Table" w:semiHidden="1" w:unhideWhenUsed="1"/>
     <w:lsdException w:name="annotation subject" w:semiHidden="1" w:unhideWhenUsed="1"/>
     <w:lsdException w:name="No List" w:semiHidden="1" w:unhideWhenUsed="1"/>
     <w:lsdException w:name="Outline List 1" w:semiHidden="1" w:unhideWhenUsed="1"/>
@@ -1085,10 +1028,8 @@
     <w:lsdException w:name="Table Subtle 2" w:semiHidden="1" w:unhideWhenUsed="1"/>
     <w:lsdException w:name="Table Web 1" w:semiHidden="1" w:unhideWhenUsed="1"/>
     <w:lsdException w:name="Table Web 2" w:semiHidden="1" w:unhideWhenUsed="1"/>
-    <w:lsdException w:name="Table Web 3" w:semiHidden="1" w:unhideWhenUsed="1"/>
     <w:lsdException w:name="Balloon Text" w:semiHidden="1" w:unhideWhenUsed="1"/>
     <w:lsdException w:name="Table Grid" w:uiPriority="39"/>
-    <w:lsdException w:name="Table Theme" w:semiHidden="1" w:unhideWhenUsed="1"/>
     <w:lsdException w:name="Placeholder Text" w:semiHidden="1"/>
     <w:lsdException w:name="No Spacing" w:semiHidden="1" w:uiPriority="1" w:unhideWhenUsed="1" w:qFormat="1"/>
     <w:lsdException w:name="Light Shading" w:uiPriority="60"/>
@@ -1305,6 +1246,7 @@
     <w:lsdException w:name="List Table 6 Colorful Accent 6" w:uiPriority="51"/>
     <w:lsdException w:name="List Table 7 Colorful Accent 6" w:uiPriority="52"/>
     <w:lsdException w:name="Mention" w:semiHidden="1" w:unhideWhenUsed="1"/>
+    <w:lsdException w:name="Smart Hyperlink" w:semiHidden="1" w:unhideWhenUsed="1"/>
   </w:latentStyles>
   <w:style w:type="paragraph" w:default="1" w:styleId="Normal">
     <w:name w:val="Normal"/>
@@ -1314,10 +1256,10 @@
       <w:lang w:val="nb-NO"/>
     </w:rPr>
   </w:style>
-  <w:style w:type="paragraph" w:styleId="Overskrift1">
+  <w:style w:type="paragraph" w:styleId="Heading1">
     <w:name w:val="heading 1"/>
     <w:basedOn w:val="Normal"/>
-    <w:link w:val="Overskrift1Tegn"/>
+    <w:link w:val="Heading1Char"/>
     <w:uiPriority w:val="9"/>
     <w:qFormat/>
     <w:pPr>
@@ -1336,10 +1278,10 @@
       <w:szCs w:val="26"/>
     </w:rPr>
   </w:style>
-  <w:style w:type="paragraph" w:styleId="Overskrift2">
+  <w:style w:type="paragraph" w:styleId="Heading2">
     <w:name w:val="heading 2"/>
     <w:basedOn w:val="Normal"/>
-    <w:link w:val="Overskrift2Tegn"/>
+    <w:link w:val="Heading2Char"/>
     <w:uiPriority w:val="9"/>
     <w:unhideWhenUsed/>
     <w:qFormat/>
@@ -1357,10 +1299,10 @@
       <w:szCs w:val="26"/>
     </w:rPr>
   </w:style>
-  <w:style w:type="paragraph" w:styleId="Overskrift3">
+  <w:style w:type="paragraph" w:styleId="Heading3">
     <w:name w:val="heading 3"/>
     <w:basedOn w:val="Normal"/>
-    <w:link w:val="Overskrift3Tegn"/>
+    <w:link w:val="Heading3Char"/>
     <w:uiPriority w:val="9"/>
     <w:unhideWhenUsed/>
     <w:qFormat/>
@@ -1377,10 +1319,10 @@
       <w:szCs w:val="24"/>
     </w:rPr>
   </w:style>
-  <w:style w:type="paragraph" w:styleId="Overskrift4">
+  <w:style w:type="paragraph" w:styleId="Heading4">
     <w:name w:val="heading 4"/>
     <w:basedOn w:val="Normal"/>
-    <w:link w:val="Overskrift4Tegn"/>
+    <w:link w:val="Heading4Char"/>
     <w:uiPriority w:val="9"/>
     <w:unhideWhenUsed/>
     <w:qFormat/>
@@ -1399,10 +1341,10 @@
       <w:spacing w:val="6"/>
     </w:rPr>
   </w:style>
-  <w:style w:type="paragraph" w:styleId="Overskrift5">
+  <w:style w:type="paragraph" w:styleId="Heading5">
     <w:name w:val="heading 5"/>
     <w:basedOn w:val="Normal"/>
-    <w:link w:val="Overskrift5Tegn"/>
+    <w:link w:val="Heading5Char"/>
     <w:uiPriority w:val="9"/>
     <w:semiHidden/>
     <w:unhideWhenUsed/>
@@ -1422,10 +1364,10 @@
       <w:spacing w:val="6"/>
     </w:rPr>
   </w:style>
-  <w:style w:type="paragraph" w:styleId="Overskrift6">
+  <w:style w:type="paragraph" w:styleId="Heading6">
     <w:name w:val="heading 6"/>
     <w:basedOn w:val="Normal"/>
-    <w:link w:val="Overskrift6Tegn"/>
+    <w:link w:val="Heading6Char"/>
     <w:uiPriority w:val="9"/>
     <w:semiHidden/>
     <w:unhideWhenUsed/>
@@ -1444,10 +1386,10 @@
       <w:spacing w:val="12"/>
     </w:rPr>
   </w:style>
-  <w:style w:type="paragraph" w:styleId="Overskrift7">
+  <w:style w:type="paragraph" w:styleId="Heading7">
     <w:name w:val="heading 7"/>
     <w:basedOn w:val="Normal"/>
-    <w:link w:val="Overskrift7Tegn"/>
+    <w:link w:val="Heading7Char"/>
     <w:uiPriority w:val="9"/>
     <w:semiHidden/>
     <w:unhideWhenUsed/>
@@ -1466,10 +1408,10 @@
       <w:color w:val="2E2E2E" w:themeColor="accent2"/>
     </w:rPr>
   </w:style>
-  <w:style w:type="paragraph" w:styleId="Overskrift8">
+  <w:style w:type="paragraph" w:styleId="Heading8">
     <w:name w:val="heading 8"/>
     <w:basedOn w:val="Normal"/>
-    <w:link w:val="Overskrift8Tegn"/>
+    <w:link w:val="Heading8Char"/>
     <w:uiPriority w:val="9"/>
     <w:semiHidden/>
     <w:unhideWhenUsed/>
@@ -1489,10 +1431,10 @@
       <w:szCs w:val="21"/>
     </w:rPr>
   </w:style>
-  <w:style w:type="paragraph" w:styleId="Overskrift9">
+  <w:style w:type="paragraph" w:styleId="Heading9">
     <w:name w:val="heading 9"/>
     <w:basedOn w:val="Normal"/>
-    <w:link w:val="Overskrift9Tegn"/>
+    <w:link w:val="Heading9Char"/>
     <w:uiPriority w:val="9"/>
     <w:semiHidden/>
     <w:unhideWhenUsed/>
@@ -1512,13 +1454,13 @@
       <w:szCs w:val="21"/>
     </w:rPr>
   </w:style>
-  <w:style w:type="character" w:default="1" w:styleId="Standardskriftforavsnitt">
+  <w:style w:type="character" w:default="1" w:styleId="DefaultParagraphFont">
     <w:name w:val="Default Paragraph Font"/>
     <w:uiPriority w:val="1"/>
     <w:semiHidden/>
     <w:unhideWhenUsed/>
   </w:style>
-  <w:style w:type="table" w:default="1" w:styleId="Vanligtabell">
+  <w:style w:type="table" w:default="1" w:styleId="TableNormal">
     <w:name w:val="Normal Table"/>
     <w:uiPriority w:val="99"/>
     <w:semiHidden/>
@@ -1533,16 +1475,16 @@
       </w:tblCellMar>
     </w:tblPr>
   </w:style>
-  <w:style w:type="numbering" w:default="1" w:styleId="Ingenliste">
+  <w:style w:type="numbering" w:default="1" w:styleId="NoList">
     <w:name w:val="No List"/>
     <w:uiPriority w:val="99"/>
     <w:semiHidden/>
     <w:unhideWhenUsed/>
   </w:style>
-  <w:style w:type="character" w:customStyle="1" w:styleId="Overskrift1Tegn">
-    <w:name w:val="Overskrift 1 Tegn"/>
-    <w:basedOn w:val="Standardskriftforavsnitt"/>
-    <w:link w:val="Overskrift1"/>
+  <w:style w:type="character" w:customStyle="1" w:styleId="Heading1Char">
+    <w:name w:val="Heading 1 Char"/>
+    <w:basedOn w:val="DefaultParagraphFont"/>
+    <w:link w:val="Heading1"/>
     <w:uiPriority w:val="9"/>
     <w:rPr>
       <w:rFonts w:asciiTheme="majorHAnsi" w:hAnsiTheme="majorHAnsi"/>
@@ -1553,10 +1495,10 @@
       <w:szCs w:val="26"/>
     </w:rPr>
   </w:style>
-  <w:style w:type="character" w:customStyle="1" w:styleId="Overskrift2Tegn">
-    <w:name w:val="Overskrift 2 Tegn"/>
-    <w:basedOn w:val="Standardskriftforavsnitt"/>
-    <w:link w:val="Overskrift2"/>
+  <w:style w:type="character" w:customStyle="1" w:styleId="Heading2Char">
+    <w:name w:val="Heading 2 Char"/>
+    <w:basedOn w:val="DefaultParagraphFont"/>
+    <w:link w:val="Heading2"/>
     <w:uiPriority w:val="9"/>
     <w:rPr>
       <w:rFonts w:asciiTheme="majorHAnsi" w:eastAsiaTheme="majorEastAsia" w:hAnsiTheme="majorHAnsi" w:cstheme="majorBidi"/>
@@ -1564,20 +1506,20 @@
       <w:szCs w:val="26"/>
     </w:rPr>
   </w:style>
-  <w:style w:type="character" w:customStyle="1" w:styleId="Overskrift3Tegn">
-    <w:name w:val="Overskrift 3 Tegn"/>
-    <w:basedOn w:val="Standardskriftforavsnitt"/>
-    <w:link w:val="Overskrift3"/>
+  <w:style w:type="character" w:customStyle="1" w:styleId="Heading3Char">
+    <w:name w:val="Heading 3 Char"/>
+    <w:basedOn w:val="DefaultParagraphFont"/>
+    <w:link w:val="Heading3"/>
     <w:uiPriority w:val="9"/>
     <w:rPr>
       <w:rFonts w:asciiTheme="majorHAnsi" w:eastAsiaTheme="majorEastAsia" w:hAnsiTheme="majorHAnsi" w:cstheme="majorBidi"/>
       <w:szCs w:val="24"/>
     </w:rPr>
   </w:style>
-  <w:style w:type="character" w:customStyle="1" w:styleId="Overskrift4Tegn">
-    <w:name w:val="Overskrift 4 Tegn"/>
-    <w:basedOn w:val="Standardskriftforavsnitt"/>
-    <w:link w:val="Overskrift4"/>
+  <w:style w:type="character" w:customStyle="1" w:styleId="Heading4Char">
+    <w:name w:val="Heading 4 Char"/>
+    <w:basedOn w:val="DefaultParagraphFont"/>
+    <w:link w:val="Heading4"/>
     <w:uiPriority w:val="9"/>
     <w:rPr>
       <w:rFonts w:asciiTheme="majorHAnsi" w:eastAsiaTheme="majorEastAsia" w:hAnsiTheme="majorHAnsi" w:cstheme="majorBidi"/>
@@ -1586,10 +1528,10 @@
       <w:spacing w:val="6"/>
     </w:rPr>
   </w:style>
-  <w:style w:type="character" w:customStyle="1" w:styleId="Overskrift5Tegn">
-    <w:name w:val="Overskrift 5 Tegn"/>
-    <w:basedOn w:val="Standardskriftforavsnitt"/>
-    <w:link w:val="Overskrift5"/>
+  <w:style w:type="character" w:customStyle="1" w:styleId="Heading5Char">
+    <w:name w:val="Heading 5 Char"/>
+    <w:basedOn w:val="DefaultParagraphFont"/>
+    <w:link w:val="Heading5"/>
     <w:uiPriority w:val="9"/>
     <w:semiHidden/>
     <w:rPr>
@@ -1599,10 +1541,10 @@
       <w:spacing w:val="6"/>
     </w:rPr>
   </w:style>
-  <w:style w:type="character" w:customStyle="1" w:styleId="Overskrift6Tegn">
-    <w:name w:val="Overskrift 6 Tegn"/>
-    <w:basedOn w:val="Standardskriftforavsnitt"/>
-    <w:link w:val="Overskrift6"/>
+  <w:style w:type="character" w:customStyle="1" w:styleId="Heading6Char">
+    <w:name w:val="Heading 6 Char"/>
+    <w:basedOn w:val="DefaultParagraphFont"/>
+    <w:link w:val="Heading6"/>
     <w:uiPriority w:val="9"/>
     <w:semiHidden/>
     <w:rPr>
@@ -1611,10 +1553,10 @@
       <w:spacing w:val="12"/>
     </w:rPr>
   </w:style>
-  <w:style w:type="character" w:customStyle="1" w:styleId="Overskrift7Tegn">
-    <w:name w:val="Overskrift 7 Tegn"/>
-    <w:basedOn w:val="Standardskriftforavsnitt"/>
-    <w:link w:val="Overskrift7"/>
+  <w:style w:type="character" w:customStyle="1" w:styleId="Heading7Char">
+    <w:name w:val="Heading 7 Char"/>
+    <w:basedOn w:val="DefaultParagraphFont"/>
+    <w:link w:val="Heading7"/>
     <w:uiPriority w:val="9"/>
     <w:semiHidden/>
     <w:rPr>
@@ -1623,10 +1565,10 @@
       <w:color w:val="2E2E2E" w:themeColor="accent2"/>
     </w:rPr>
   </w:style>
-  <w:style w:type="character" w:customStyle="1" w:styleId="Overskrift8Tegn">
-    <w:name w:val="Overskrift 8 Tegn"/>
-    <w:basedOn w:val="Standardskriftforavsnitt"/>
-    <w:link w:val="Overskrift8"/>
+  <w:style w:type="character" w:customStyle="1" w:styleId="Heading8Char">
+    <w:name w:val="Heading 8 Char"/>
+    <w:basedOn w:val="DefaultParagraphFont"/>
+    <w:link w:val="Heading8"/>
     <w:uiPriority w:val="9"/>
     <w:semiHidden/>
     <w:rPr>
@@ -1636,10 +1578,10 @@
       <w:szCs w:val="21"/>
     </w:rPr>
   </w:style>
-  <w:style w:type="character" w:customStyle="1" w:styleId="Overskrift9Tegn">
-    <w:name w:val="Overskrift 9 Tegn"/>
-    <w:basedOn w:val="Standardskriftforavsnitt"/>
-    <w:link w:val="Overskrift9"/>
+  <w:style w:type="character" w:customStyle="1" w:styleId="Heading9Char">
+    <w:name w:val="Heading 9 Char"/>
+    <w:basedOn w:val="DefaultParagraphFont"/>
+    <w:link w:val="Heading9"/>
     <w:uiPriority w:val="9"/>
     <w:semiHidden/>
     <w:rPr>
@@ -1649,10 +1591,10 @@
       <w:szCs w:val="21"/>
     </w:rPr>
   </w:style>
-  <w:style w:type="paragraph" w:styleId="Topptekst">
+  <w:style w:type="paragraph" w:styleId="Header">
     <w:name w:val="header"/>
     <w:basedOn w:val="Normal"/>
-    <w:link w:val="TopptekstTegn"/>
+    <w:link w:val="HeaderChar"/>
     <w:uiPriority w:val="99"/>
     <w:unhideWhenUsed/>
     <w:qFormat/>
@@ -1660,16 +1602,16 @@
       <w:spacing w:after="0" w:line="240" w:lineRule="auto"/>
     </w:pPr>
   </w:style>
-  <w:style w:type="character" w:customStyle="1" w:styleId="TopptekstTegn">
-    <w:name w:val="Topptekst Tegn"/>
-    <w:basedOn w:val="Standardskriftforavsnitt"/>
-    <w:link w:val="Topptekst"/>
+  <w:style w:type="character" w:customStyle="1" w:styleId="HeaderChar">
+    <w:name w:val="Header Char"/>
+    <w:basedOn w:val="DefaultParagraphFont"/>
+    <w:link w:val="Header"/>
     <w:uiPriority w:val="99"/>
   </w:style>
-  <w:style w:type="paragraph" w:styleId="Bunntekst">
+  <w:style w:type="paragraph" w:styleId="Footer">
     <w:name w:val="footer"/>
     <w:basedOn w:val="Normal"/>
-    <w:link w:val="BunntekstTegn"/>
+    <w:link w:val="FooterChar"/>
     <w:uiPriority w:val="99"/>
     <w:unhideWhenUsed/>
     <w:qFormat/>
@@ -1677,13 +1619,13 @@
       <w:spacing w:after="0" w:line="240" w:lineRule="auto"/>
     </w:pPr>
   </w:style>
-  <w:style w:type="character" w:customStyle="1" w:styleId="BunntekstTegn">
-    <w:name w:val="Bunntekst Tegn"/>
-    <w:basedOn w:val="Standardskriftforavsnitt"/>
-    <w:link w:val="Bunntekst"/>
+  <w:style w:type="character" w:customStyle="1" w:styleId="FooterChar">
+    <w:name w:val="Footer Char"/>
+    <w:basedOn w:val="DefaultParagraphFont"/>
+    <w:link w:val="Footer"/>
     <w:uiPriority w:val="99"/>
   </w:style>
-  <w:style w:type="paragraph" w:styleId="Bildetekst">
+  <w:style w:type="paragraph" w:styleId="Caption">
     <w:name w:val="caption"/>
     <w:basedOn w:val="Normal"/>
     <w:next w:val="Normal"/>
@@ -1701,10 +1643,10 @@
       <w:szCs w:val="18"/>
     </w:rPr>
   </w:style>
-  <w:style w:type="paragraph" w:styleId="Tittel">
+  <w:style w:type="paragraph" w:styleId="Title">
     <w:name w:val="Title"/>
     <w:basedOn w:val="Normal"/>
-    <w:link w:val="TittelTegn"/>
+    <w:link w:val="TitleChar"/>
     <w:uiPriority w:val="2"/>
     <w:unhideWhenUsed/>
     <w:qFormat/>
@@ -1725,10 +1667,10 @@
       <w:szCs w:val="56"/>
     </w:rPr>
   </w:style>
-  <w:style w:type="character" w:customStyle="1" w:styleId="TittelTegn">
-    <w:name w:val="Tittel Tegn"/>
-    <w:basedOn w:val="Standardskriftforavsnitt"/>
-    <w:link w:val="Tittel"/>
+  <w:style w:type="character" w:customStyle="1" w:styleId="TitleChar">
+    <w:name w:val="Title Char"/>
+    <w:basedOn w:val="DefaultParagraphFont"/>
+    <w:link w:val="Title"/>
     <w:uiPriority w:val="2"/>
     <w:rPr>
       <w:rFonts w:asciiTheme="majorHAnsi" w:eastAsiaTheme="majorEastAsia" w:hAnsiTheme="majorHAnsi" w:cstheme="majorBidi"/>
@@ -1739,11 +1681,11 @@
       <w:szCs w:val="56"/>
     </w:rPr>
   </w:style>
-  <w:style w:type="paragraph" w:styleId="Undertittel">
+  <w:style w:type="paragraph" w:styleId="Subtitle">
     <w:name w:val="Subtitle"/>
     <w:basedOn w:val="Normal"/>
     <w:next w:val="Normal"/>
-    <w:link w:val="UndertittelTegn"/>
+    <w:link w:val="SubtitleChar"/>
     <w:uiPriority w:val="11"/>
     <w:semiHidden/>
     <w:unhideWhenUsed/>
@@ -1763,11 +1705,11 @@
       <w:sz w:val="32"/>
     </w:rPr>
   </w:style>
-  <w:style w:type="paragraph" w:styleId="Dato">
+  <w:style w:type="paragraph" w:styleId="Date">
     <w:name w:val="Date"/>
     <w:basedOn w:val="Normal"/>
-    <w:next w:val="Tittel"/>
-    <w:link w:val="DatoTegn"/>
+    <w:next w:val="Title"/>
+    <w:link w:val="DateChar"/>
     <w:uiPriority w:val="2"/>
     <w:qFormat/>
     <w:pPr>
@@ -1778,18 +1720,18 @@
       <w:sz w:val="28"/>
     </w:rPr>
   </w:style>
-  <w:style w:type="character" w:customStyle="1" w:styleId="DatoTegn">
-    <w:name w:val="Dato Tegn"/>
-    <w:basedOn w:val="Standardskriftforavsnitt"/>
-    <w:link w:val="Dato"/>
+  <w:style w:type="character" w:customStyle="1" w:styleId="DateChar">
+    <w:name w:val="Date Char"/>
+    <w:basedOn w:val="DefaultParagraphFont"/>
+    <w:link w:val="Date"/>
     <w:uiPriority w:val="2"/>
     <w:rPr>
       <w:sz w:val="28"/>
     </w:rPr>
   </w:style>
-  <w:style w:type="character" w:styleId="Sterkutheving">
+  <w:style w:type="character" w:styleId="IntenseEmphasis">
     <w:name w:val="Intense Emphasis"/>
-    <w:basedOn w:val="Standardskriftforavsnitt"/>
+    <w:basedOn w:val="DefaultParagraphFont"/>
     <w:uiPriority w:val="21"/>
     <w:semiHidden/>
     <w:unhideWhenUsed/>
@@ -1800,11 +1742,11 @@
       <w:color w:val="2E2E2E" w:themeColor="accent2"/>
     </w:rPr>
   </w:style>
-  <w:style w:type="paragraph" w:styleId="Sterktsitat">
+  <w:style w:type="paragraph" w:styleId="IntenseQuote">
     <w:name w:val="Intense Quote"/>
     <w:basedOn w:val="Normal"/>
     <w:next w:val="Normal"/>
-    <w:link w:val="SterktsitatTegn"/>
+    <w:link w:val="IntenseQuoteChar"/>
     <w:uiPriority w:val="30"/>
     <w:semiHidden/>
     <w:unhideWhenUsed/>
@@ -1819,10 +1761,10 @@
       <w:color w:val="2E2E2E" w:themeColor="accent2"/>
     </w:rPr>
   </w:style>
-  <w:style w:type="character" w:customStyle="1" w:styleId="SterktsitatTegn">
-    <w:name w:val="Sterkt sitat Tegn"/>
-    <w:basedOn w:val="Standardskriftforavsnitt"/>
-    <w:link w:val="Sterktsitat"/>
+  <w:style w:type="character" w:customStyle="1" w:styleId="IntenseQuoteChar">
+    <w:name w:val="Intense Quote Char"/>
+    <w:basedOn w:val="DefaultParagraphFont"/>
+    <w:link w:val="IntenseQuote"/>
     <w:uiPriority w:val="30"/>
     <w:semiHidden/>
     <w:rPr>
@@ -1832,9 +1774,9 @@
       <w:color w:val="2E2E2E" w:themeColor="accent2"/>
     </w:rPr>
   </w:style>
-  <w:style w:type="character" w:styleId="Sterkreferanse">
+  <w:style w:type="character" w:styleId="IntenseReference">
     <w:name w:val="Intense Reference"/>
-    <w:basedOn w:val="Standardskriftforavsnitt"/>
+    <w:basedOn w:val="DefaultParagraphFont"/>
     <w:uiPriority w:val="32"/>
     <w:semiHidden/>
     <w:unhideWhenUsed/>
@@ -1848,11 +1790,11 @@
       <w:spacing w:val="0"/>
     </w:rPr>
   </w:style>
-  <w:style w:type="paragraph" w:styleId="Sitat">
+  <w:style w:type="paragraph" w:styleId="Quote">
     <w:name w:val="Quote"/>
     <w:basedOn w:val="Normal"/>
     <w:next w:val="Normal"/>
-    <w:link w:val="SitatTegn"/>
+    <w:link w:val="QuoteChar"/>
     <w:uiPriority w:val="29"/>
     <w:semiHidden/>
     <w:unhideWhenUsed/>
@@ -1865,10 +1807,10 @@
       <w:iCs/>
     </w:rPr>
   </w:style>
-  <w:style w:type="character" w:customStyle="1" w:styleId="SitatTegn">
-    <w:name w:val="Sitat Tegn"/>
-    <w:basedOn w:val="Standardskriftforavsnitt"/>
-    <w:link w:val="Sitat"/>
+  <w:style w:type="character" w:customStyle="1" w:styleId="QuoteChar">
+    <w:name w:val="Quote Char"/>
+    <w:basedOn w:val="DefaultParagraphFont"/>
+    <w:link w:val="Quote"/>
     <w:uiPriority w:val="29"/>
     <w:semiHidden/>
     <w:rPr>
@@ -1876,9 +1818,9 @@
       <w:iCs/>
     </w:rPr>
   </w:style>
-  <w:style w:type="character" w:styleId="Sterk">
+  <w:style w:type="character" w:styleId="Strong">
     <w:name w:val="Strong"/>
-    <w:basedOn w:val="Standardskriftforavsnitt"/>
+    <w:basedOn w:val="DefaultParagraphFont"/>
     <w:uiPriority w:val="22"/>
     <w:semiHidden/>
     <w:unhideWhenUsed/>
@@ -1888,9 +1830,9 @@
       <w:bCs/>
     </w:rPr>
   </w:style>
-  <w:style w:type="character" w:styleId="Svakutheving">
+  <w:style w:type="character" w:styleId="SubtleEmphasis">
     <w:name w:val="Subtle Emphasis"/>
-    <w:basedOn w:val="Standardskriftforavsnitt"/>
+    <w:basedOn w:val="DefaultParagraphFont"/>
     <w:uiPriority w:val="19"/>
     <w:semiHidden/>
     <w:unhideWhenUsed/>
@@ -1901,9 +1843,9 @@
       <w:color w:val="707070" w:themeColor="accent1"/>
     </w:rPr>
   </w:style>
-  <w:style w:type="character" w:styleId="Svakreferanse">
+  <w:style w:type="character" w:styleId="SubtleReference">
     <w:name w:val="Subtle Reference"/>
-    <w:basedOn w:val="Standardskriftforavsnitt"/>
+    <w:basedOn w:val="DefaultParagraphFont"/>
     <w:uiPriority w:val="31"/>
     <w:semiHidden/>
     <w:unhideWhenUsed/>
@@ -1914,9 +1856,9 @@
       <w:color w:val="707070" w:themeColor="accent1"/>
     </w:rPr>
   </w:style>
-  <w:style w:type="paragraph" w:styleId="Overskriftforinnholdsfortegnelse">
+  <w:style w:type="paragraph" w:styleId="TOCHeading">
     <w:name w:val="TOC Heading"/>
-    <w:basedOn w:val="Overskrift1"/>
+    <w:basedOn w:val="Heading1"/>
     <w:next w:val="Normal"/>
     <w:uiPriority w:val="39"/>
     <w:semiHidden/>
@@ -1929,10 +1871,10 @@
       <w:outlineLvl w:val="9"/>
     </w:pPr>
   </w:style>
-  <w:style w:type="character" w:customStyle="1" w:styleId="UndertittelTegn">
-    <w:name w:val="Undertittel Tegn"/>
-    <w:basedOn w:val="Standardskriftforavsnitt"/>
-    <w:link w:val="Undertittel"/>
+  <w:style w:type="character" w:customStyle="1" w:styleId="SubtitleChar">
+    <w:name w:val="Subtitle Char"/>
+    <w:basedOn w:val="DefaultParagraphFont"/>
+    <w:link w:val="Subtitle"/>
     <w:uiPriority w:val="11"/>
     <w:semiHidden/>
     <w:rPr>
@@ -1942,9 +1884,9 @@
       <w:sz w:val="32"/>
     </w:rPr>
   </w:style>
-  <w:style w:type="character" w:styleId="Plassholdertekst">
+  <w:style w:type="character" w:styleId="PlaceholderText">
     <w:name w:val="Placeholder Text"/>
-    <w:basedOn w:val="Standardskriftforavsnitt"/>
+    <w:basedOn w:val="DefaultParagraphFont"/>
     <w:uiPriority w:val="99"/>
     <w:semiHidden/>
     <w:rPr>

</xml_diff>

<commit_message>
Gjort mindre tilføyninger og oppdatert disposisjon
</commit_message>
<xml_diff>
--- a/Disposition.docx
+++ b/Disposition.docx
@@ -34,11 +34,13 @@
       <w:pPr>
         <w:pStyle w:val="Heading1"/>
         <w:rPr>
-          <w:lang w:val="en-GB"/>
-        </w:rPr>
-      </w:pPr>
-      <w:r>
-        <w:rPr>
+          <w:color w:val="auto"/>
+          <w:lang w:val="en-GB"/>
+        </w:rPr>
+      </w:pPr>
+      <w:r>
+        <w:rPr>
+          <w:color w:val="auto"/>
           <w:lang w:val="en-GB"/>
         </w:rPr>
         <w:t>Abstract</w:t>
@@ -48,25 +50,35 @@
       <w:pPr>
         <w:pStyle w:val="Heading1"/>
         <w:rPr>
-          <w:lang w:val="en-GB"/>
-        </w:rPr>
-      </w:pPr>
-      <w:r>
-        <w:rPr>
+          <w:strike/>
+          <w:color w:val="auto"/>
+          <w:lang w:val="en-GB"/>
+        </w:rPr>
+      </w:pPr>
+      <w:r>
+        <w:rPr>
+          <w:strike/>
+          <w:color w:val="auto"/>
           <w:lang w:val="en-GB"/>
         </w:rPr>
         <w:t>INtroduction</w:t>
       </w:r>
+      <w:bookmarkStart w:id="0" w:name="_GoBack"/>
+      <w:bookmarkEnd w:id="0"/>
     </w:p>
     <w:p>
       <w:pPr>
         <w:pStyle w:val="Heading2"/>
         <w:rPr>
-          <w:lang w:val="en-GB"/>
-        </w:rPr>
-      </w:pPr>
-      <w:r>
-        <w:rPr>
+          <w:strike/>
+          <w:color w:val="auto"/>
+          <w:lang w:val="en-GB"/>
+        </w:rPr>
+      </w:pPr>
+      <w:r>
+        <w:rPr>
+          <w:strike/>
+          <w:color w:val="auto"/>
           <w:lang w:val="en-GB"/>
         </w:rPr>
         <w:t>Heat sinks</w:t>
@@ -76,11 +88,15 @@
       <w:pPr>
         <w:pStyle w:val="Heading2"/>
         <w:rPr>
-          <w:lang w:val="en-GB"/>
-        </w:rPr>
-      </w:pPr>
-      <w:r>
-        <w:rPr>
+          <w:strike/>
+          <w:color w:val="D1D1D1" w:themeColor="background2" w:themeShade="E6"/>
+          <w:lang w:val="en-GB"/>
+        </w:rPr>
+      </w:pPr>
+      <w:r>
+        <w:rPr>
+          <w:strike/>
+          <w:color w:val="D1D1D1" w:themeColor="background2" w:themeShade="E6"/>
           <w:lang w:val="en-GB"/>
         </w:rPr>
         <w:t xml:space="preserve">Hypothesis </w:t>
@@ -90,11 +106,13 @@
       <w:pPr>
         <w:pStyle w:val="Heading1"/>
         <w:rPr>
-          <w:lang w:val="en-GB"/>
-        </w:rPr>
-      </w:pPr>
-      <w:r>
-        <w:rPr>
+          <w:color w:val="auto"/>
+          <w:lang w:val="en-GB"/>
+        </w:rPr>
+      </w:pPr>
+      <w:r>
+        <w:rPr>
+          <w:color w:val="auto"/>
           <w:lang w:val="en-GB"/>
         </w:rPr>
         <w:t>Theory</w:t>
@@ -104,31 +122,54 @@
       <w:pPr>
         <w:pStyle w:val="Heading2"/>
         <w:rPr>
-          <w:lang w:val="en-GB"/>
-        </w:rPr>
-      </w:pPr>
-      <w:r>
-        <w:rPr>
-          <w:lang w:val="en-GB"/>
-        </w:rPr>
-        <w:t>Heat equation with Robin boundry</w:t>
-      </w:r>
-      <w:r>
-        <w:rPr>
-          <w:lang w:val="en-GB"/>
-        </w:rPr>
-        <w:t xml:space="preserve"> and Dirichlet</w:t>
-      </w:r>
+          <w:color w:val="auto"/>
+          <w:lang w:val="en-GB"/>
+        </w:rPr>
+      </w:pPr>
+      <w:r>
+        <w:rPr>
+          <w:color w:val="auto"/>
+          <w:lang w:val="en-GB"/>
+        </w:rPr>
+        <w:t xml:space="preserve">Heat equation with Robin </w:t>
+      </w:r>
+      <w:proofErr w:type="spellStart"/>
+      <w:r>
+        <w:rPr>
+          <w:color w:val="auto"/>
+          <w:lang w:val="en-GB"/>
+        </w:rPr>
+        <w:t>boundry</w:t>
+      </w:r>
+      <w:proofErr w:type="spellEnd"/>
+      <w:r>
+        <w:rPr>
+          <w:color w:val="auto"/>
+          <w:lang w:val="en-GB"/>
+        </w:rPr>
+        <w:t xml:space="preserve"> and </w:t>
+      </w:r>
+      <w:proofErr w:type="spellStart"/>
+      <w:r>
+        <w:rPr>
+          <w:color w:val="auto"/>
+          <w:lang w:val="en-GB"/>
+        </w:rPr>
+        <w:t>Dirichlet</w:t>
+      </w:r>
+      <w:proofErr w:type="spellEnd"/>
     </w:p>
     <w:p>
       <w:pPr>
         <w:pStyle w:val="Heading3"/>
         <w:rPr>
-          <w:lang w:val="en-GB"/>
-        </w:rPr>
-      </w:pPr>
-      <w:r>
-        <w:rPr>
+          <w:color w:val="auto"/>
+          <w:lang w:val="en-GB"/>
+        </w:rPr>
+      </w:pPr>
+      <w:r>
+        <w:rPr>
+          <w:color w:val="auto"/>
           <w:lang w:val="en-GB"/>
         </w:rPr>
         <w:t>Stationary</w:t>
@@ -138,6 +179,7 @@
       <w:pPr>
         <w:pStyle w:val="Heading3"/>
         <w:rPr>
+          <w:color w:val="auto"/>
           <w:lang w:val="en-GB"/>
         </w:rPr>
       </w:pPr>
@@ -146,17 +188,20 @@
       <w:pPr>
         <w:pStyle w:val="Heading2"/>
         <w:rPr>
-          <w:lang w:val="en-GB"/>
-        </w:rPr>
-      </w:pPr>
-      <w:r>
-        <w:rPr>
+          <w:color w:val="auto"/>
+          <w:lang w:val="en-GB"/>
+        </w:rPr>
+      </w:pPr>
+      <w:r>
+        <w:rPr>
+          <w:color w:val="auto"/>
           <w:lang w:val="en-GB"/>
         </w:rPr>
         <w:t>Derivation of the system</w:t>
       </w:r>
       <w:r>
         <w:rPr>
+          <w:color w:val="auto"/>
           <w:lang w:val="en-GB"/>
         </w:rPr>
         <w:t xml:space="preserve"> (1-7)</w:t>
@@ -166,51 +211,84 @@
       <w:pPr>
         <w:pStyle w:val="Heading2"/>
         <w:rPr>
-          <w:lang w:val="en-GB"/>
-        </w:rPr>
-      </w:pPr>
-      <w:r>
-        <w:rPr>
-          <w:lang w:val="en-GB"/>
-        </w:rPr>
-        <w:t>Prove a(.,.) is positive definite</w:t>
+          <w:color w:val="auto"/>
+          <w:lang w:val="en-GB"/>
+        </w:rPr>
+      </w:pPr>
+      <w:r>
+        <w:rPr>
+          <w:color w:val="auto"/>
+          <w:lang w:val="en-GB"/>
+        </w:rPr>
+        <w:t xml:space="preserve">Prove </w:t>
+      </w:r>
+      <w:proofErr w:type="gramStart"/>
+      <w:r>
+        <w:rPr>
+          <w:color w:val="auto"/>
+          <w:lang w:val="en-GB"/>
+        </w:rPr>
+        <w:t>a(</w:t>
+      </w:r>
+      <w:proofErr w:type="gramEnd"/>
+      <w:r>
+        <w:rPr>
+          <w:color w:val="auto"/>
+          <w:lang w:val="en-GB"/>
+        </w:rPr>
+        <w:t>.,.) is positive definite</w:t>
       </w:r>
     </w:p>
     <w:p>
       <w:pPr>
         <w:pStyle w:val="Heading2"/>
         <w:rPr>
-          <w:lang w:val="en-GB"/>
-        </w:rPr>
-      </w:pPr>
-      <w:r>
-        <w:rPr>
+          <w:color w:val="auto"/>
+          <w:lang w:val="en-GB"/>
+        </w:rPr>
+      </w:pPr>
+      <w:r>
+        <w:rPr>
+          <w:color w:val="auto"/>
           <w:lang w:val="en-GB"/>
         </w:rPr>
         <w:t>Why is A singular before bound</w:t>
       </w:r>
       <w:r>
         <w:rPr>
+          <w:color w:val="auto"/>
           <w:lang w:val="en-GB"/>
         </w:rPr>
         <w:t>a</w:t>
       </w:r>
       <w:r>
         <w:rPr>
-          <w:lang w:val="en-GB"/>
-        </w:rPr>
-        <w:t>ry conditions</w:t>
-      </w:r>
+          <w:color w:val="auto"/>
+          <w:lang w:val="en-GB"/>
+        </w:rPr>
+        <w:t xml:space="preserve">ry </w:t>
+      </w:r>
+      <w:proofErr w:type="gramStart"/>
+      <w:r>
+        <w:rPr>
+          <w:color w:val="auto"/>
+          <w:lang w:val="en-GB"/>
+        </w:rPr>
+        <w:t>conditions</w:t>
+      </w:r>
+      <w:proofErr w:type="gramEnd"/>
     </w:p>
     <w:p>
       <w:pPr>
         <w:pStyle w:val="Heading3"/>
         <w:rPr>
-          <w:lang w:val="en-GB"/>
-        </w:rPr>
-      </w:pPr>
-      <w:r>
-        <w:rPr>
+          <w:color w:val="auto"/>
+          <w:lang w:val="en-GB"/>
+        </w:rPr>
+      </w:pPr>
+      <w:r>
+        <w:rPr>
+          <w:color w:val="auto"/>
           <w:lang w:val="en-GB"/>
         </w:rPr>
         <w:t>The solution is not unique =&gt; A not invertible</w:t>
@@ -220,25 +298,38 @@
       <w:pPr>
         <w:pStyle w:val="Heading2"/>
         <w:rPr>
-          <w:lang w:val="en-GB"/>
-        </w:rPr>
-      </w:pPr>
-      <w:r>
-        <w:rPr>
-          <w:lang w:val="en-GB"/>
-        </w:rPr>
-        <w:t>Barycentric coordinates</w:t>
+          <w:color w:val="auto"/>
+          <w:lang w:val="en-GB"/>
+        </w:rPr>
+      </w:pPr>
+      <w:proofErr w:type="spellStart"/>
+      <w:r>
+        <w:rPr>
+          <w:color w:val="auto"/>
+          <w:lang w:val="en-GB"/>
+        </w:rPr>
+        <w:t>Barycentric</w:t>
+      </w:r>
+      <w:proofErr w:type="spellEnd"/>
+      <w:r>
+        <w:rPr>
+          <w:color w:val="auto"/>
+          <w:lang w:val="en-GB"/>
+        </w:rPr>
+        <w:t xml:space="preserve"> coordinates</w:t>
       </w:r>
     </w:p>
     <w:p>
       <w:pPr>
         <w:pStyle w:val="Heading1"/>
         <w:rPr>
-          <w:lang w:val="en-GB"/>
-        </w:rPr>
-      </w:pPr>
-      <w:r>
-        <w:rPr>
+          <w:color w:val="auto"/>
+          <w:lang w:val="en-GB"/>
+        </w:rPr>
+      </w:pPr>
+      <w:r>
+        <w:rPr>
+          <w:color w:val="auto"/>
           <w:lang w:val="en-GB"/>
         </w:rPr>
         <w:t>Numerical implementation</w:t>
@@ -248,11 +339,13 @@
       <w:pPr>
         <w:pStyle w:val="Heading2"/>
         <w:rPr>
-          <w:lang w:val="en-GB"/>
-        </w:rPr>
-      </w:pPr>
-      <w:r>
-        <w:rPr>
+          <w:color w:val="auto"/>
+          <w:lang w:val="en-GB"/>
+        </w:rPr>
+      </w:pPr>
+      <w:r>
+        <w:rPr>
+          <w:color w:val="auto"/>
           <w:lang w:val="en-GB"/>
         </w:rPr>
         <w:t xml:space="preserve">Linear basis function </w:t>
@@ -262,25 +355,35 @@
       <w:pPr>
         <w:pStyle w:val="Heading2"/>
         <w:rPr>
-          <w:lang w:val="en-GB"/>
-        </w:rPr>
-      </w:pPr>
-      <w:r>
-        <w:rPr>
+          <w:strike/>
+          <w:color w:val="auto"/>
+          <w:lang w:val="en-GB"/>
+        </w:rPr>
+      </w:pPr>
+      <w:proofErr w:type="spellStart"/>
+      <w:r>
+        <w:rPr>
+          <w:strike/>
+          <w:color w:val="auto"/>
           <w:lang w:val="en-GB"/>
         </w:rPr>
         <w:t>Gmsh</w:t>
       </w:r>
+      <w:proofErr w:type="spellEnd"/>
     </w:p>
     <w:p>
       <w:pPr>
         <w:pStyle w:val="Heading3"/>
         <w:rPr>
-          <w:lang w:val="en-GB"/>
-        </w:rPr>
-      </w:pPr>
-      <w:r>
-        <w:rPr>
+          <w:strike/>
+          <w:color w:val="auto"/>
+          <w:lang w:val="en-GB"/>
+        </w:rPr>
+      </w:pPr>
+      <w:r>
+        <w:rPr>
+          <w:strike/>
+          <w:color w:val="auto"/>
           <w:lang w:val="en-GB"/>
         </w:rPr>
         <w:t>Mesh factor</w:t>
@@ -290,11 +393,15 @@
       <w:pPr>
         <w:pStyle w:val="Heading3"/>
         <w:rPr>
-          <w:lang w:val="en-GB"/>
-        </w:rPr>
-      </w:pPr>
-      <w:r>
-        <w:rPr>
+          <w:strike/>
+          <w:color w:val="auto"/>
+          <w:lang w:val="en-GB"/>
+        </w:rPr>
+      </w:pPr>
+      <w:r>
+        <w:rPr>
+          <w:strike/>
+          <w:color w:val="auto"/>
           <w:lang w:val="en-GB"/>
         </w:rPr>
         <w:t>Smoothing</w:t>
@@ -304,11 +411,15 @@
       <w:pPr>
         <w:pStyle w:val="Heading3"/>
         <w:rPr>
-          <w:lang w:val="en-GB"/>
-        </w:rPr>
-      </w:pPr>
-      <w:r>
-        <w:rPr>
+          <w:strike/>
+          <w:color w:val="auto"/>
+          <w:lang w:val="en-GB"/>
+        </w:rPr>
+      </w:pPr>
+      <w:r>
+        <w:rPr>
+          <w:strike/>
+          <w:color w:val="auto"/>
           <w:lang w:val="en-GB"/>
         </w:rPr>
         <w:t>Physical group</w:t>
@@ -318,25 +429,31 @@
       <w:pPr>
         <w:pStyle w:val="Heading2"/>
         <w:rPr>
-          <w:lang w:val="en-GB"/>
-        </w:rPr>
-      </w:pPr>
-      <w:r>
-        <w:rPr>
+          <w:color w:val="auto"/>
+          <w:lang w:val="en-GB"/>
+        </w:rPr>
+      </w:pPr>
+      <w:proofErr w:type="spellStart"/>
+      <w:r>
+        <w:rPr>
+          <w:color w:val="auto"/>
           <w:lang w:val="en-GB"/>
         </w:rPr>
         <w:t>Jabobian</w:t>
       </w:r>
+      <w:proofErr w:type="spellEnd"/>
     </w:p>
     <w:p>
       <w:pPr>
         <w:pStyle w:val="Heading2"/>
         <w:rPr>
-          <w:lang w:val="en-GB"/>
-        </w:rPr>
-      </w:pPr>
-      <w:r>
-        <w:rPr>
+          <w:color w:val="auto"/>
+          <w:lang w:val="en-GB"/>
+        </w:rPr>
+      </w:pPr>
+      <w:r>
+        <w:rPr>
+          <w:color w:val="auto"/>
           <w:lang w:val="en-GB"/>
         </w:rPr>
         <w:t>Using quadrature2D in 3D.</w:t>
@@ -346,11 +463,13 @@
       <w:pPr>
         <w:pStyle w:val="Heading2"/>
         <w:rPr>
-          <w:lang w:val="en-GB"/>
-        </w:rPr>
-      </w:pPr>
-      <w:r>
-        <w:rPr>
+          <w:color w:val="auto"/>
+          <w:lang w:val="en-GB"/>
+        </w:rPr>
+      </w:pPr>
+      <w:r>
+        <w:rPr>
+          <w:color w:val="auto"/>
           <w:lang w:val="en-GB"/>
         </w:rPr>
         <w:t>Enforcing boundary conditions</w:t>
@@ -360,25 +479,31 @@
       <w:pPr>
         <w:pStyle w:val="Heading3"/>
         <w:rPr>
-          <w:lang w:val="en-GB"/>
-        </w:rPr>
-      </w:pPr>
-      <w:r>
-        <w:rPr>
+          <w:color w:val="auto"/>
+          <w:lang w:val="en-GB"/>
+        </w:rPr>
+      </w:pPr>
+      <w:proofErr w:type="spellStart"/>
+      <w:r>
+        <w:rPr>
+          <w:color w:val="auto"/>
           <w:lang w:val="en-GB"/>
         </w:rPr>
         <w:t>Dirichlet</w:t>
       </w:r>
+      <w:proofErr w:type="spellEnd"/>
     </w:p>
     <w:p>
       <w:pPr>
         <w:pStyle w:val="Heading3"/>
         <w:rPr>
-          <w:lang w:val="en-GB"/>
-        </w:rPr>
-      </w:pPr>
-      <w:r>
-        <w:rPr>
+          <w:color w:val="auto"/>
+          <w:lang w:val="en-GB"/>
+        </w:rPr>
+      </w:pPr>
+      <w:r>
+        <w:rPr>
+          <w:color w:val="auto"/>
           <w:lang w:val="en-GB"/>
         </w:rPr>
         <w:t>Robin</w:t>
@@ -388,11 +513,13 @@
       <w:pPr>
         <w:pStyle w:val="Heading2"/>
         <w:rPr>
-          <w:lang w:val="en-GB"/>
-        </w:rPr>
-      </w:pPr>
-      <w:r>
-        <w:rPr>
+          <w:color w:val="auto"/>
+          <w:lang w:val="en-GB"/>
+        </w:rPr>
+      </w:pPr>
+      <w:r>
+        <w:rPr>
+          <w:color w:val="auto"/>
           <w:lang w:val="en-GB"/>
         </w:rPr>
         <w:t>Problems with the mesh considering very thin fins.</w:t>
@@ -402,11 +529,13 @@
       <w:pPr>
         <w:pStyle w:val="Heading2"/>
         <w:rPr>
-          <w:lang w:val="en-GB"/>
-        </w:rPr>
-      </w:pPr>
-      <w:r>
-        <w:rPr>
+          <w:color w:val="auto"/>
+          <w:lang w:val="en-GB"/>
+        </w:rPr>
+      </w:pPr>
+      <w:r>
+        <w:rPr>
+          <w:color w:val="auto"/>
           <w:lang w:val="en-GB"/>
         </w:rPr>
         <w:t>Why we can’t use sparse matrixes in the program</w:t>
@@ -416,11 +545,13 @@
       <w:pPr>
         <w:pStyle w:val="Heading3"/>
         <w:rPr>
-          <w:lang w:val="en-GB"/>
-        </w:rPr>
-      </w:pPr>
-      <w:r>
-        <w:rPr>
+          <w:color w:val="auto"/>
+          <w:lang w:val="en-GB"/>
+        </w:rPr>
+      </w:pPr>
+      <w:r>
+        <w:rPr>
+          <w:color w:val="auto"/>
           <w:lang w:val="en-GB"/>
         </w:rPr>
         <w:lastRenderedPageBreak/>
@@ -431,11 +562,13 @@
       <w:pPr>
         <w:pStyle w:val="Heading1"/>
         <w:rPr>
-          <w:lang w:val="en-GB"/>
-        </w:rPr>
-      </w:pPr>
-      <w:r>
-        <w:rPr>
+          <w:color w:val="auto"/>
+          <w:lang w:val="en-GB"/>
+        </w:rPr>
+      </w:pPr>
+      <w:r>
+        <w:rPr>
+          <w:color w:val="auto"/>
           <w:lang w:val="en-GB"/>
         </w:rPr>
         <w:t>Results and discussion</w:t>
@@ -445,39 +578,63 @@
       <w:pPr>
         <w:pStyle w:val="Heading2"/>
         <w:rPr>
-          <w:lang w:val="en-GB"/>
-        </w:rPr>
-      </w:pPr>
-      <w:r>
-        <w:rPr>
+          <w:color w:val="auto"/>
+          <w:lang w:val="en-GB"/>
+        </w:rPr>
+      </w:pPr>
+      <w:proofErr w:type="spellStart"/>
+      <w:r>
+        <w:rPr>
+          <w:color w:val="auto"/>
           <w:lang w:val="en-GB"/>
         </w:rPr>
         <w:t>Glview</w:t>
       </w:r>
+      <w:proofErr w:type="spellEnd"/>
     </w:p>
     <w:p>
       <w:pPr>
         <w:pStyle w:val="Heading2"/>
         <w:rPr>
-          <w:lang w:val="en-GB"/>
-        </w:rPr>
-      </w:pPr>
-      <w:r>
-        <w:rPr>
-          <w:lang w:val="en-GB"/>
-        </w:rPr>
-        <w:t>Cutting planes vs iso-surface</w:t>
+          <w:color w:val="auto"/>
+          <w:lang w:val="en-GB"/>
+        </w:rPr>
+      </w:pPr>
+      <w:r>
+        <w:rPr>
+          <w:color w:val="auto"/>
+          <w:lang w:val="en-GB"/>
+        </w:rPr>
+        <w:t xml:space="preserve">Cutting planes vs </w:t>
+      </w:r>
+      <w:proofErr w:type="spellStart"/>
+      <w:r>
+        <w:rPr>
+          <w:color w:val="auto"/>
+          <w:lang w:val="en-GB"/>
+        </w:rPr>
+        <w:t>iso</w:t>
+      </w:r>
+      <w:proofErr w:type="spellEnd"/>
+      <w:r>
+        <w:rPr>
+          <w:color w:val="auto"/>
+          <w:lang w:val="en-GB"/>
+        </w:rPr>
+        <w:t>-surface</w:t>
       </w:r>
     </w:p>
     <w:p>
       <w:pPr>
         <w:pStyle w:val="Heading2"/>
         <w:rPr>
-          <w:lang w:val="en-GB"/>
-        </w:rPr>
-      </w:pPr>
-      <w:r>
-        <w:rPr>
+          <w:color w:val="auto"/>
+          <w:lang w:val="en-GB"/>
+        </w:rPr>
+      </w:pPr>
+      <w:r>
+        <w:rPr>
+          <w:color w:val="auto"/>
           <w:lang w:val="en-GB"/>
         </w:rPr>
         <w:t>Physical interpretation</w:t>
@@ -487,11 +644,13 @@
       <w:pPr>
         <w:pStyle w:val="Heading3"/>
         <w:rPr>
-          <w:lang w:val="en-GB"/>
-        </w:rPr>
-      </w:pPr>
-      <w:r>
-        <w:rPr>
+          <w:color w:val="auto"/>
+          <w:lang w:val="en-GB"/>
+        </w:rPr>
+      </w:pPr>
+      <w:r>
+        <w:rPr>
+          <w:color w:val="auto"/>
           <w:lang w:val="en-GB"/>
         </w:rPr>
         <w:t>Heat transfer coefficient uncertainty</w:t>
@@ -501,31 +660,68 @@
       <w:pPr>
         <w:pStyle w:val="Heading3"/>
         <w:rPr>
-          <w:lang w:val="en-GB"/>
-        </w:rPr>
-      </w:pPr>
-      <w:r>
-        <w:rPr>
-          <w:lang w:val="en-GB"/>
-        </w:rPr>
-        <w:t>What does Dirichlet boundry on the bottom mean?</w:t>
+          <w:color w:val="auto"/>
+          <w:lang w:val="en-GB"/>
+        </w:rPr>
+      </w:pPr>
+      <w:r>
+        <w:rPr>
+          <w:color w:val="auto"/>
+          <w:lang w:val="en-GB"/>
+        </w:rPr>
+        <w:t xml:space="preserve">What does </w:t>
+      </w:r>
+      <w:proofErr w:type="spellStart"/>
+      <w:r>
+        <w:rPr>
+          <w:color w:val="auto"/>
+          <w:lang w:val="en-GB"/>
+        </w:rPr>
+        <w:t>Dirichlet</w:t>
+      </w:r>
+      <w:proofErr w:type="spellEnd"/>
+      <w:r>
+        <w:rPr>
+          <w:color w:val="auto"/>
+          <w:lang w:val="en-GB"/>
+        </w:rPr>
+        <w:t xml:space="preserve"> </w:t>
+      </w:r>
+      <w:proofErr w:type="spellStart"/>
+      <w:r>
+        <w:rPr>
+          <w:color w:val="auto"/>
+          <w:lang w:val="en-GB"/>
+        </w:rPr>
+        <w:t>boundry</w:t>
+      </w:r>
+      <w:proofErr w:type="spellEnd"/>
+      <w:r>
+        <w:rPr>
+          <w:color w:val="auto"/>
+          <w:lang w:val="en-GB"/>
+        </w:rPr>
+        <w:t xml:space="preserve"> on the bottom mean?</w:t>
       </w:r>
     </w:p>
     <w:p>
       <w:pPr>
         <w:pStyle w:val="Heading4"/>
         <w:rPr>
-          <w:lang w:val="en-GB"/>
-        </w:rPr>
-      </w:pPr>
-      <w:r>
-        <w:rPr>
+          <w:color w:val="auto"/>
+          <w:lang w:val="en-GB"/>
+        </w:rPr>
+      </w:pPr>
+      <w:r>
+        <w:rPr>
+          <w:color w:val="auto"/>
           <w:lang w:val="en-GB"/>
         </w:rPr>
         <w:t>Is it realistic?</w:t>
       </w:r>
       <w:r>
         <w:rPr>
+          <w:color w:val="auto"/>
           <w:lang w:val="en-GB"/>
         </w:rPr>
         <w:t xml:space="preserve"> What about Neumann instead?</w:t>
@@ -535,11 +731,13 @@
       <w:pPr>
         <w:pStyle w:val="Heading3"/>
         <w:rPr>
-          <w:lang w:val="en-GB"/>
-        </w:rPr>
-      </w:pPr>
-      <w:r>
-        <w:rPr>
+          <w:color w:val="auto"/>
+          <w:lang w:val="en-GB"/>
+        </w:rPr>
+      </w:pPr>
+      <w:r>
+        <w:rPr>
+          <w:color w:val="auto"/>
           <w:lang w:val="en-GB"/>
         </w:rPr>
         <w:t>Why do the sinks with the same height but different numbers of fins have the same temperature?</w:t>
@@ -549,49 +747,48 @@
       <w:pPr>
         <w:pStyle w:val="Heading2"/>
         <w:rPr>
-          <w:lang w:val="en-GB"/>
-        </w:rPr>
-      </w:pPr>
-      <w:r>
-        <w:rPr>
+          <w:color w:val="auto"/>
+          <w:lang w:val="en-GB"/>
+        </w:rPr>
+      </w:pPr>
+      <w:r>
+        <w:rPr>
+          <w:color w:val="auto"/>
           <w:lang w:val="en-GB"/>
         </w:rPr>
         <w:t>The t</w:t>
       </w:r>
       <w:r>
         <w:rPr>
-          <w:lang w:val="en-GB"/>
-        </w:rPr>
-        <w:t>otal heat flux of the short</w:t>
-      </w:r>
-      <w:bookmarkStart w:id="0" w:name="_GoBack"/>
-      <w:bookmarkEnd w:id="0"/>
-      <w:r>
-        <w:rPr>
-          <w:lang w:val="en-GB"/>
-        </w:rPr>
-        <w:t xml:space="preserve"> with 8</w:t>
-      </w:r>
-      <w:r>
-        <w:rPr>
+          <w:color w:val="auto"/>
+          <w:lang w:val="en-GB"/>
+        </w:rPr>
+        <w:t>otal heat flux of the short with 8</w:t>
+      </w:r>
+      <w:r>
+        <w:rPr>
+          <w:color w:val="auto"/>
           <w:lang w:val="en-GB"/>
         </w:rPr>
         <w:t xml:space="preserve"> fins </w:t>
       </w:r>
       <w:r>
         <w:rPr>
+          <w:color w:val="auto"/>
           <w:lang w:val="en-GB"/>
         </w:rPr>
         <w:t xml:space="preserve">is higher than the </w:t>
       </w:r>
       <w:r>
         <w:rPr>
+          <w:color w:val="auto"/>
           <w:lang w:val="en-GB"/>
         </w:rPr>
         <w:t xml:space="preserve">tall </w:t>
       </w:r>
       <w:r>
         <w:rPr>
+          <w:color w:val="auto"/>
           <w:lang w:val="en-GB"/>
         </w:rPr>
         <w:t>one with 4 fins high because the area is the same, but the temperature in former is higher</w:t>
@@ -601,11 +798,13 @@
       <w:pPr>
         <w:pStyle w:val="Heading2"/>
         <w:rPr>
-          <w:lang w:val="en-GB"/>
-        </w:rPr>
-      </w:pPr>
-      <w:r>
-        <w:rPr>
+          <w:color w:val="auto"/>
+          <w:lang w:val="en-GB"/>
+        </w:rPr>
+      </w:pPr>
+      <w:r>
+        <w:rPr>
+          <w:color w:val="auto"/>
           <w:lang w:val="en-GB"/>
         </w:rPr>
         <w:t>Fins close to each other; the model doesn’t take this into account</w:t>
@@ -615,11 +814,13 @@
       <w:pPr>
         <w:pStyle w:val="Heading3"/>
         <w:rPr>
-          <w:lang w:val="en-GB"/>
-        </w:rPr>
-      </w:pPr>
-      <w:r>
-        <w:rPr>
+          <w:color w:val="auto"/>
+          <w:lang w:val="en-GB"/>
+        </w:rPr>
+      </w:pPr>
+      <w:r>
+        <w:rPr>
+          <w:color w:val="auto"/>
           <w:lang w:val="en-GB"/>
         </w:rPr>
         <w:t>Is heat radiation significant</w:t>
@@ -629,11 +830,13 @@
       <w:pPr>
         <w:pStyle w:val="Heading3"/>
         <w:rPr>
-          <w:lang w:val="en-GB"/>
-        </w:rPr>
-      </w:pPr>
-      <w:r>
-        <w:rPr>
+          <w:color w:val="auto"/>
+          <w:lang w:val="en-GB"/>
+        </w:rPr>
+      </w:pPr>
+      <w:r>
+        <w:rPr>
+          <w:color w:val="auto"/>
           <w:lang w:val="en-GB"/>
         </w:rPr>
         <w:t>What about the air temperature as it flows past the fins?</w:t>
@@ -643,11 +846,13 @@
       <w:pPr>
         <w:pStyle w:val="Heading1"/>
         <w:rPr>
-          <w:lang w:val="en-GB"/>
-        </w:rPr>
-      </w:pPr>
-      <w:r>
-        <w:rPr>
+          <w:color w:val="auto"/>
+          <w:lang w:val="en-GB"/>
+        </w:rPr>
+      </w:pPr>
+      <w:r>
+        <w:rPr>
+          <w:color w:val="auto"/>
           <w:lang w:val="en-GB"/>
         </w:rPr>
         <w:t>Conclusion</w:t>
@@ -657,11 +862,13 @@
       <w:pPr>
         <w:pStyle w:val="Heading2"/>
         <w:rPr>
-          <w:lang w:val="en-GB"/>
-        </w:rPr>
-      </w:pPr>
-      <w:r>
-        <w:rPr>
+          <w:color w:val="auto"/>
+          <w:lang w:val="en-GB"/>
+        </w:rPr>
+      </w:pPr>
+      <w:r>
+        <w:rPr>
+          <w:color w:val="auto"/>
           <w:lang w:val="en-GB"/>
         </w:rPr>
         <w:t>Further improvements</w:t>
@@ -671,15 +878,26 @@
       <w:pPr>
         <w:pStyle w:val="Heading3"/>
         <w:rPr>
-          <w:lang w:val="en-GB"/>
-        </w:rPr>
-      </w:pPr>
-      <w:r>
-        <w:rPr>
-          <w:lang w:val="en-GB"/>
-        </w:rPr>
-        <w:t>Neumann instead of Dirichlet</w:t>
-      </w:r>
+          <w:color w:val="auto"/>
+          <w:lang w:val="en-GB"/>
+        </w:rPr>
+      </w:pPr>
+      <w:r>
+        <w:rPr>
+          <w:color w:val="auto"/>
+          <w:lang w:val="en-GB"/>
+        </w:rPr>
+        <w:t xml:space="preserve">Neumann instead of </w:t>
+      </w:r>
+      <w:proofErr w:type="spellStart"/>
+      <w:r>
+        <w:rPr>
+          <w:color w:val="auto"/>
+          <w:lang w:val="en-GB"/>
+        </w:rPr>
+        <w:t>Dirichlet</w:t>
+      </w:r>
+      <w:proofErr w:type="spellEnd"/>
     </w:p>
     <w:p>
       <w:pPr>

</xml_diff>

<commit_message>
La til noe på disposisjon
</commit_message>
<xml_diff>
--- a/Disposition.docx
+++ b/Disposition.docx
@@ -63,841 +63,866 @@
         </w:rPr>
         <w:t>INtroduction</w:t>
       </w:r>
+    </w:p>
+    <w:p>
+      <w:pPr>
+        <w:pStyle w:val="Heading2"/>
+        <w:rPr>
+          <w:strike/>
+          <w:color w:val="auto"/>
+          <w:lang w:val="en-GB"/>
+        </w:rPr>
+      </w:pPr>
+      <w:r>
+        <w:rPr>
+          <w:strike/>
+          <w:color w:val="auto"/>
+          <w:lang w:val="en-GB"/>
+        </w:rPr>
+        <w:t>Heat sinks</w:t>
+      </w:r>
+    </w:p>
+    <w:p>
+      <w:pPr>
+        <w:pStyle w:val="Heading2"/>
+        <w:rPr>
+          <w:strike/>
+          <w:color w:val="D1D1D1" w:themeColor="background2" w:themeShade="E6"/>
+          <w:lang w:val="en-GB"/>
+        </w:rPr>
+      </w:pPr>
+      <w:r>
+        <w:rPr>
+          <w:strike/>
+          <w:color w:val="D1D1D1" w:themeColor="background2" w:themeShade="E6"/>
+          <w:lang w:val="en-GB"/>
+        </w:rPr>
+        <w:t xml:space="preserve">Hypothesis </w:t>
+      </w:r>
+    </w:p>
+    <w:p>
+      <w:pPr>
+        <w:pStyle w:val="Heading1"/>
+        <w:rPr>
+          <w:color w:val="auto"/>
+          <w:lang w:val="en-GB"/>
+        </w:rPr>
+      </w:pPr>
+      <w:r>
+        <w:rPr>
+          <w:color w:val="auto"/>
+          <w:lang w:val="en-GB"/>
+        </w:rPr>
+        <w:t>Theory</w:t>
+      </w:r>
+    </w:p>
+    <w:p>
+      <w:pPr>
+        <w:pStyle w:val="Heading2"/>
+        <w:rPr>
+          <w:color w:val="auto"/>
+          <w:lang w:val="en-GB"/>
+        </w:rPr>
+      </w:pPr>
+      <w:r>
+        <w:rPr>
+          <w:color w:val="auto"/>
+          <w:lang w:val="en-GB"/>
+        </w:rPr>
+        <w:t xml:space="preserve">Heat equation with Robin </w:t>
+      </w:r>
+      <w:proofErr w:type="spellStart"/>
+      <w:r>
+        <w:rPr>
+          <w:color w:val="auto"/>
+          <w:lang w:val="en-GB"/>
+        </w:rPr>
+        <w:t>boundry</w:t>
+      </w:r>
+      <w:proofErr w:type="spellEnd"/>
+      <w:r>
+        <w:rPr>
+          <w:color w:val="auto"/>
+          <w:lang w:val="en-GB"/>
+        </w:rPr>
+        <w:t xml:space="preserve"> and </w:t>
+      </w:r>
+      <w:proofErr w:type="spellStart"/>
+      <w:r>
+        <w:rPr>
+          <w:color w:val="auto"/>
+          <w:lang w:val="en-GB"/>
+        </w:rPr>
+        <w:t>Dirichlet</w:t>
+      </w:r>
+      <w:proofErr w:type="spellEnd"/>
+    </w:p>
+    <w:p>
+      <w:pPr>
+        <w:pStyle w:val="Heading3"/>
+        <w:rPr>
+          <w:color w:val="auto"/>
+          <w:lang w:val="en-GB"/>
+        </w:rPr>
+      </w:pPr>
+      <w:r>
+        <w:rPr>
+          <w:color w:val="auto"/>
+          <w:lang w:val="en-GB"/>
+        </w:rPr>
+        <w:t>Stationary</w:t>
+      </w:r>
+    </w:p>
+    <w:p>
+      <w:pPr>
+        <w:pStyle w:val="Heading3"/>
+        <w:rPr>
+          <w:color w:val="auto"/>
+          <w:lang w:val="en-GB"/>
+        </w:rPr>
+      </w:pPr>
+    </w:p>
+    <w:p>
+      <w:pPr>
+        <w:pStyle w:val="Heading2"/>
+        <w:rPr>
+          <w:color w:val="auto"/>
+          <w:lang w:val="en-GB"/>
+        </w:rPr>
+      </w:pPr>
+      <w:r>
+        <w:rPr>
+          <w:color w:val="auto"/>
+          <w:lang w:val="en-GB"/>
+        </w:rPr>
+        <w:t>Derivation of the system</w:t>
+      </w:r>
+      <w:r>
+        <w:rPr>
+          <w:color w:val="auto"/>
+          <w:lang w:val="en-GB"/>
+        </w:rPr>
+        <w:t xml:space="preserve"> (1-7)</w:t>
+      </w:r>
+    </w:p>
+    <w:p>
+      <w:pPr>
+        <w:pStyle w:val="Heading2"/>
+        <w:rPr>
+          <w:color w:val="auto"/>
+          <w:lang w:val="en-GB"/>
+        </w:rPr>
+      </w:pPr>
+      <w:r>
+        <w:rPr>
+          <w:color w:val="auto"/>
+          <w:lang w:val="en-GB"/>
+        </w:rPr>
+        <w:t xml:space="preserve">Prove </w:t>
+      </w:r>
+      <w:proofErr w:type="gramStart"/>
+      <w:r>
+        <w:rPr>
+          <w:color w:val="auto"/>
+          <w:lang w:val="en-GB"/>
+        </w:rPr>
+        <w:t>a(</w:t>
+      </w:r>
+      <w:proofErr w:type="gramEnd"/>
+      <w:r>
+        <w:rPr>
+          <w:color w:val="auto"/>
+          <w:lang w:val="en-GB"/>
+        </w:rPr>
+        <w:t>.,.) is positive definite</w:t>
+      </w:r>
+    </w:p>
+    <w:p>
+      <w:pPr>
+        <w:pStyle w:val="Heading2"/>
+        <w:rPr>
+          <w:color w:val="auto"/>
+          <w:lang w:val="en-GB"/>
+        </w:rPr>
+      </w:pPr>
+      <w:r>
+        <w:rPr>
+          <w:color w:val="auto"/>
+          <w:lang w:val="en-GB"/>
+        </w:rPr>
+        <w:t>Why is A singular before bound</w:t>
+      </w:r>
+      <w:r>
+        <w:rPr>
+          <w:color w:val="auto"/>
+          <w:lang w:val="en-GB"/>
+        </w:rPr>
+        <w:t>a</w:t>
+      </w:r>
+      <w:r>
+        <w:rPr>
+          <w:color w:val="auto"/>
+          <w:lang w:val="en-GB"/>
+        </w:rPr>
+        <w:t xml:space="preserve">ry </w:t>
+      </w:r>
+      <w:proofErr w:type="gramStart"/>
+      <w:r>
+        <w:rPr>
+          <w:color w:val="auto"/>
+          <w:lang w:val="en-GB"/>
+        </w:rPr>
+        <w:t>conditions</w:t>
+      </w:r>
+      <w:proofErr w:type="gramEnd"/>
+    </w:p>
+    <w:p>
+      <w:pPr>
+        <w:pStyle w:val="Heading3"/>
+        <w:rPr>
+          <w:color w:val="auto"/>
+          <w:lang w:val="en-GB"/>
+        </w:rPr>
+      </w:pPr>
+      <w:r>
+        <w:rPr>
+          <w:color w:val="auto"/>
+          <w:lang w:val="en-GB"/>
+        </w:rPr>
+        <w:t>The solution is not unique =&gt; A not invertible</w:t>
+      </w:r>
+    </w:p>
+    <w:p>
+      <w:pPr>
+        <w:pStyle w:val="Heading2"/>
+        <w:rPr>
+          <w:color w:val="auto"/>
+          <w:lang w:val="en-GB"/>
+        </w:rPr>
+      </w:pPr>
+      <w:proofErr w:type="spellStart"/>
+      <w:r>
+        <w:rPr>
+          <w:color w:val="auto"/>
+          <w:lang w:val="en-GB"/>
+        </w:rPr>
+        <w:t>Barycentric</w:t>
+      </w:r>
+      <w:proofErr w:type="spellEnd"/>
+      <w:r>
+        <w:rPr>
+          <w:color w:val="auto"/>
+          <w:lang w:val="en-GB"/>
+        </w:rPr>
+        <w:t xml:space="preserve"> coordinates</w:t>
+      </w:r>
+    </w:p>
+    <w:p>
+      <w:pPr>
+        <w:pStyle w:val="Heading1"/>
+        <w:rPr>
+          <w:color w:val="auto"/>
+          <w:lang w:val="en-GB"/>
+        </w:rPr>
+      </w:pPr>
+      <w:r>
+        <w:rPr>
+          <w:color w:val="auto"/>
+          <w:lang w:val="en-GB"/>
+        </w:rPr>
+        <w:t>Numerical implementation</w:t>
+      </w:r>
+    </w:p>
+    <w:p>
+      <w:pPr>
+        <w:pStyle w:val="Heading2"/>
+        <w:rPr>
+          <w:color w:val="auto"/>
+          <w:lang w:val="en-GB"/>
+        </w:rPr>
+      </w:pPr>
+      <w:r>
+        <w:rPr>
+          <w:color w:val="auto"/>
+          <w:lang w:val="en-GB"/>
+        </w:rPr>
+        <w:t xml:space="preserve">Linear basis function </w:t>
+      </w:r>
+    </w:p>
+    <w:p>
+      <w:pPr>
+        <w:pStyle w:val="Heading2"/>
+        <w:rPr>
+          <w:strike/>
+          <w:color w:val="auto"/>
+          <w:lang w:val="en-GB"/>
+        </w:rPr>
+      </w:pPr>
+      <w:proofErr w:type="spellStart"/>
+      <w:r>
+        <w:rPr>
+          <w:strike/>
+          <w:color w:val="auto"/>
+          <w:lang w:val="en-GB"/>
+        </w:rPr>
+        <w:t>Gmsh</w:t>
+      </w:r>
+      <w:proofErr w:type="spellEnd"/>
+    </w:p>
+    <w:p>
+      <w:pPr>
+        <w:pStyle w:val="Heading3"/>
+        <w:rPr>
+          <w:strike/>
+          <w:color w:val="auto"/>
+          <w:lang w:val="en-GB"/>
+        </w:rPr>
+      </w:pPr>
+      <w:r>
+        <w:rPr>
+          <w:strike/>
+          <w:color w:val="auto"/>
+          <w:lang w:val="en-GB"/>
+        </w:rPr>
+        <w:t>Mesh factor</w:t>
+      </w:r>
+    </w:p>
+    <w:p>
+      <w:pPr>
+        <w:pStyle w:val="Heading3"/>
+        <w:rPr>
+          <w:strike/>
+          <w:color w:val="auto"/>
+          <w:lang w:val="en-GB"/>
+        </w:rPr>
+      </w:pPr>
+      <w:r>
+        <w:rPr>
+          <w:strike/>
+          <w:color w:val="auto"/>
+          <w:lang w:val="en-GB"/>
+        </w:rPr>
+        <w:t>Smoothing</w:t>
+      </w:r>
+    </w:p>
+    <w:p>
+      <w:pPr>
+        <w:pStyle w:val="Heading3"/>
+        <w:rPr>
+          <w:strike/>
+          <w:color w:val="auto"/>
+          <w:lang w:val="en-GB"/>
+        </w:rPr>
+      </w:pPr>
+      <w:r>
+        <w:rPr>
+          <w:strike/>
+          <w:color w:val="auto"/>
+          <w:lang w:val="en-GB"/>
+        </w:rPr>
+        <w:t>Physical group</w:t>
+      </w:r>
+    </w:p>
+    <w:p>
+      <w:pPr>
+        <w:pStyle w:val="Heading2"/>
+        <w:rPr>
+          <w:color w:val="auto"/>
+          <w:lang w:val="en-GB"/>
+        </w:rPr>
+      </w:pPr>
+      <w:proofErr w:type="spellStart"/>
+      <w:r>
+        <w:rPr>
+          <w:color w:val="auto"/>
+          <w:lang w:val="en-GB"/>
+        </w:rPr>
+        <w:t>Jabobian</w:t>
+      </w:r>
+      <w:proofErr w:type="spellEnd"/>
+    </w:p>
+    <w:p>
+      <w:pPr>
+        <w:pStyle w:val="Heading2"/>
+        <w:rPr>
+          <w:color w:val="auto"/>
+          <w:lang w:val="en-GB"/>
+        </w:rPr>
+      </w:pPr>
+      <w:r>
+        <w:rPr>
+          <w:color w:val="auto"/>
+          <w:lang w:val="en-GB"/>
+        </w:rPr>
+        <w:t>Using quadrature2D in 3D.</w:t>
+      </w:r>
+    </w:p>
+    <w:p>
+      <w:pPr>
+        <w:pStyle w:val="Heading2"/>
+        <w:rPr>
+          <w:color w:val="auto"/>
+          <w:lang w:val="en-GB"/>
+        </w:rPr>
+      </w:pPr>
+      <w:r>
+        <w:rPr>
+          <w:color w:val="auto"/>
+          <w:lang w:val="en-GB"/>
+        </w:rPr>
+        <w:t>Enforcing boundary conditions</w:t>
+      </w:r>
+    </w:p>
+    <w:p>
+      <w:pPr>
+        <w:pStyle w:val="Heading3"/>
+        <w:rPr>
+          <w:color w:val="auto"/>
+          <w:lang w:val="en-GB"/>
+        </w:rPr>
+      </w:pPr>
+      <w:proofErr w:type="spellStart"/>
+      <w:r>
+        <w:rPr>
+          <w:color w:val="auto"/>
+          <w:lang w:val="en-GB"/>
+        </w:rPr>
+        <w:t>Dirichlet</w:t>
+      </w:r>
+      <w:proofErr w:type="spellEnd"/>
+    </w:p>
+    <w:p>
+      <w:pPr>
+        <w:pStyle w:val="Heading3"/>
+        <w:rPr>
+          <w:color w:val="auto"/>
+          <w:lang w:val="en-GB"/>
+        </w:rPr>
+      </w:pPr>
+      <w:r>
+        <w:rPr>
+          <w:color w:val="auto"/>
+          <w:lang w:val="en-GB"/>
+        </w:rPr>
+        <w:t>Robin</w:t>
+      </w:r>
+    </w:p>
+    <w:p>
+      <w:pPr>
+        <w:pStyle w:val="Heading2"/>
+        <w:rPr>
+          <w:color w:val="auto"/>
+          <w:lang w:val="en-GB"/>
+        </w:rPr>
+      </w:pPr>
+      <w:r>
+        <w:rPr>
+          <w:color w:val="auto"/>
+          <w:lang w:val="en-GB"/>
+        </w:rPr>
+        <w:t>Problems with the mesh considering very thin fins.</w:t>
+      </w:r>
+    </w:p>
+    <w:p>
+      <w:pPr>
+        <w:pStyle w:val="Heading2"/>
+        <w:rPr>
+          <w:color w:val="auto"/>
+          <w:lang w:val="en-GB"/>
+        </w:rPr>
+      </w:pPr>
+      <w:r>
+        <w:rPr>
+          <w:color w:val="auto"/>
+          <w:lang w:val="en-GB"/>
+        </w:rPr>
+        <w:t>Why we can’t use sparse matrixes in the program</w:t>
+      </w:r>
+    </w:p>
+    <w:p>
+      <w:pPr>
+        <w:pStyle w:val="Heading3"/>
+        <w:rPr>
+          <w:color w:val="auto"/>
+          <w:lang w:val="en-GB"/>
+        </w:rPr>
+      </w:pPr>
+      <w:r>
+        <w:rPr>
+          <w:color w:val="auto"/>
+          <w:lang w:val="en-GB"/>
+        </w:rPr>
+        <w:lastRenderedPageBreak/>
+        <w:t>The matrix need to be updated.</w:t>
+      </w:r>
+    </w:p>
+    <w:p>
+      <w:pPr>
+        <w:pStyle w:val="Heading1"/>
+        <w:rPr>
+          <w:color w:val="auto"/>
+          <w:lang w:val="en-GB"/>
+        </w:rPr>
+      </w:pPr>
+      <w:r>
+        <w:rPr>
+          <w:color w:val="auto"/>
+          <w:lang w:val="en-GB"/>
+        </w:rPr>
+        <w:t>Results and discussion</w:t>
+      </w:r>
+    </w:p>
+    <w:p>
+      <w:pPr>
+        <w:pStyle w:val="Heading2"/>
+        <w:rPr>
+          <w:color w:val="auto"/>
+          <w:lang w:val="en-GB"/>
+        </w:rPr>
+      </w:pPr>
+      <w:proofErr w:type="spellStart"/>
+      <w:r>
+        <w:rPr>
+          <w:color w:val="auto"/>
+          <w:lang w:val="en-GB"/>
+        </w:rPr>
+        <w:t>Glview</w:t>
+      </w:r>
+      <w:proofErr w:type="spellEnd"/>
+    </w:p>
+    <w:p>
+      <w:pPr>
+        <w:pStyle w:val="Heading2"/>
+        <w:rPr>
+          <w:color w:val="auto"/>
+          <w:lang w:val="en-GB"/>
+        </w:rPr>
+      </w:pPr>
+      <w:r>
+        <w:rPr>
+          <w:color w:val="auto"/>
+          <w:lang w:val="en-GB"/>
+        </w:rPr>
+        <w:t xml:space="preserve">Cutting planes vs </w:t>
+      </w:r>
+      <w:proofErr w:type="spellStart"/>
+      <w:r>
+        <w:rPr>
+          <w:color w:val="auto"/>
+          <w:lang w:val="en-GB"/>
+        </w:rPr>
+        <w:t>iso</w:t>
+      </w:r>
+      <w:proofErr w:type="spellEnd"/>
+      <w:r>
+        <w:rPr>
+          <w:color w:val="auto"/>
+          <w:lang w:val="en-GB"/>
+        </w:rPr>
+        <w:t>-surface</w:t>
+      </w:r>
+    </w:p>
+    <w:p>
+      <w:pPr>
+        <w:pStyle w:val="Heading2"/>
+        <w:rPr>
+          <w:color w:val="auto"/>
+          <w:lang w:val="en-GB"/>
+        </w:rPr>
+      </w:pPr>
+      <w:r>
+        <w:rPr>
+          <w:color w:val="auto"/>
+          <w:lang w:val="en-GB"/>
+        </w:rPr>
+        <w:t>Physical interpretation</w:t>
+      </w:r>
+    </w:p>
+    <w:p>
+      <w:pPr>
+        <w:pStyle w:val="Heading3"/>
+        <w:rPr>
+          <w:color w:val="auto"/>
+          <w:lang w:val="en-GB"/>
+        </w:rPr>
+      </w:pPr>
+      <w:r>
+        <w:rPr>
+          <w:color w:val="auto"/>
+          <w:lang w:val="en-GB"/>
+        </w:rPr>
+        <w:t>Heat transfer coefficient uncertainty</w:t>
+      </w:r>
+    </w:p>
+    <w:p>
+      <w:pPr>
+        <w:pStyle w:val="Heading3"/>
+        <w:rPr>
+          <w:color w:val="auto"/>
+          <w:lang w:val="en-GB"/>
+        </w:rPr>
+      </w:pPr>
+      <w:r>
+        <w:rPr>
+          <w:color w:val="auto"/>
+          <w:lang w:val="en-GB"/>
+        </w:rPr>
+        <w:t xml:space="preserve">What does </w:t>
+      </w:r>
+      <w:proofErr w:type="spellStart"/>
+      <w:r>
+        <w:rPr>
+          <w:color w:val="auto"/>
+          <w:lang w:val="en-GB"/>
+        </w:rPr>
+        <w:t>Dirichlet</w:t>
+      </w:r>
+      <w:proofErr w:type="spellEnd"/>
+      <w:r>
+        <w:rPr>
+          <w:color w:val="auto"/>
+          <w:lang w:val="en-GB"/>
+        </w:rPr>
+        <w:t xml:space="preserve"> </w:t>
+      </w:r>
+      <w:proofErr w:type="spellStart"/>
+      <w:r>
+        <w:rPr>
+          <w:color w:val="auto"/>
+          <w:lang w:val="en-GB"/>
+        </w:rPr>
+        <w:t>boundry</w:t>
+      </w:r>
+      <w:proofErr w:type="spellEnd"/>
+      <w:r>
+        <w:rPr>
+          <w:color w:val="auto"/>
+          <w:lang w:val="en-GB"/>
+        </w:rPr>
+        <w:t xml:space="preserve"> on the bottom mean?</w:t>
+      </w:r>
+    </w:p>
+    <w:p>
+      <w:pPr>
+        <w:pStyle w:val="Heading4"/>
+        <w:rPr>
+          <w:color w:val="auto"/>
+          <w:lang w:val="en-GB"/>
+        </w:rPr>
+      </w:pPr>
+      <w:r>
+        <w:rPr>
+          <w:color w:val="auto"/>
+          <w:lang w:val="en-GB"/>
+        </w:rPr>
+        <w:t>Is it realistic?</w:t>
+      </w:r>
+      <w:r>
+        <w:rPr>
+          <w:color w:val="auto"/>
+          <w:lang w:val="en-GB"/>
+        </w:rPr>
+        <w:t xml:space="preserve"> What about Neumann instead?</w:t>
+      </w:r>
+    </w:p>
+    <w:p>
+      <w:pPr>
+        <w:pStyle w:val="Heading3"/>
+        <w:rPr>
+          <w:color w:val="auto"/>
+          <w:lang w:val="en-GB"/>
+        </w:rPr>
+      </w:pPr>
+      <w:r>
+        <w:rPr>
+          <w:color w:val="auto"/>
+          <w:lang w:val="en-GB"/>
+        </w:rPr>
+        <w:t>Why do the sinks with the same height but different numbers of fins have the same temperature?</w:t>
+      </w:r>
+    </w:p>
+    <w:p>
+      <w:pPr>
+        <w:pStyle w:val="Heading2"/>
+        <w:rPr>
+          <w:color w:val="auto"/>
+          <w:lang w:val="en-GB"/>
+        </w:rPr>
+      </w:pPr>
+      <w:r>
+        <w:rPr>
+          <w:color w:val="auto"/>
+          <w:lang w:val="en-GB"/>
+        </w:rPr>
+        <w:t>The t</w:t>
+      </w:r>
+      <w:r>
+        <w:rPr>
+          <w:color w:val="auto"/>
+          <w:lang w:val="en-GB"/>
+        </w:rPr>
+        <w:t>otal heat flux of the short with 8</w:t>
+      </w:r>
+      <w:r>
+        <w:rPr>
+          <w:color w:val="auto"/>
+          <w:lang w:val="en-GB"/>
+        </w:rPr>
+        <w:t xml:space="preserve"> fins </w:t>
+      </w:r>
+      <w:r>
+        <w:rPr>
+          <w:color w:val="auto"/>
+          <w:lang w:val="en-GB"/>
+        </w:rPr>
+        <w:t xml:space="preserve">is higher than the </w:t>
+      </w:r>
+      <w:r>
+        <w:rPr>
+          <w:color w:val="auto"/>
+          <w:lang w:val="en-GB"/>
+        </w:rPr>
+        <w:t xml:space="preserve">tall </w:t>
+      </w:r>
+      <w:r>
+        <w:rPr>
+          <w:color w:val="auto"/>
+          <w:lang w:val="en-GB"/>
+        </w:rPr>
+        <w:t>one with 4 fins high because the area is the same, but the temperature in former is higher</w:t>
+      </w:r>
+    </w:p>
+    <w:p>
+      <w:pPr>
+        <w:pStyle w:val="Heading2"/>
+        <w:rPr>
+          <w:color w:val="auto"/>
+          <w:lang w:val="en-GB"/>
+        </w:rPr>
+      </w:pPr>
+      <w:r>
+        <w:rPr>
+          <w:color w:val="auto"/>
+          <w:lang w:val="en-GB"/>
+        </w:rPr>
+        <w:t>Fins close to each other; the model doesn’t take this into account</w:t>
+      </w:r>
+    </w:p>
+    <w:p>
+      <w:pPr>
+        <w:pStyle w:val="Heading3"/>
+        <w:rPr>
+          <w:color w:val="auto"/>
+          <w:lang w:val="en-GB"/>
+        </w:rPr>
+      </w:pPr>
+      <w:r>
+        <w:rPr>
+          <w:color w:val="auto"/>
+          <w:lang w:val="en-GB"/>
+        </w:rPr>
+        <w:t>Is heat radiation significant</w:t>
+      </w:r>
+    </w:p>
+    <w:p>
+      <w:pPr>
+        <w:pStyle w:val="Heading3"/>
+        <w:rPr>
+          <w:color w:val="auto"/>
+          <w:lang w:val="en-GB"/>
+        </w:rPr>
+      </w:pPr>
+      <w:r>
+        <w:rPr>
+          <w:color w:val="auto"/>
+          <w:lang w:val="en-GB"/>
+        </w:rPr>
+        <w:t>What about the air temperature as it flows past the fins?</w:t>
+      </w:r>
+    </w:p>
+    <w:p>
+      <w:pPr>
+        <w:pStyle w:val="Heading1"/>
+        <w:rPr>
+          <w:color w:val="auto"/>
+          <w:lang w:val="en-GB"/>
+        </w:rPr>
+      </w:pPr>
+      <w:r>
+        <w:rPr>
+          <w:color w:val="auto"/>
+          <w:lang w:val="en-GB"/>
+        </w:rPr>
+        <w:t>Conclusion</w:t>
+      </w:r>
+    </w:p>
+    <w:p>
+      <w:pPr>
+        <w:pStyle w:val="Heading2"/>
+        <w:rPr>
+          <w:color w:val="auto"/>
+          <w:lang w:val="en-GB"/>
+        </w:rPr>
+      </w:pPr>
+      <w:r>
+        <w:rPr>
+          <w:color w:val="auto"/>
+          <w:lang w:val="en-GB"/>
+        </w:rPr>
+        <w:t>Further improvements</w:t>
+      </w:r>
+    </w:p>
+    <w:p>
+      <w:pPr>
+        <w:pStyle w:val="Heading3"/>
+        <w:rPr>
+          <w:color w:val="auto"/>
+          <w:lang w:val="en-GB"/>
+        </w:rPr>
+      </w:pPr>
+      <w:r>
+        <w:rPr>
+          <w:color w:val="auto"/>
+          <w:lang w:val="en-GB"/>
+        </w:rPr>
+        <w:t>Brick prism elements for thin fins</w:t>
+      </w:r>
+    </w:p>
+    <w:p>
+      <w:pPr>
+        <w:pStyle w:val="Heading3"/>
+        <w:rPr>
+          <w:color w:val="auto"/>
+          <w:lang w:val="en-GB"/>
+        </w:rPr>
+      </w:pPr>
+      <w:r>
+        <w:rPr>
+          <w:color w:val="auto"/>
+          <w:lang w:val="en-GB"/>
+        </w:rPr>
+        <w:t xml:space="preserve">Neumann instead of </w:t>
+      </w:r>
+      <w:proofErr w:type="spellStart"/>
+      <w:r>
+        <w:rPr>
+          <w:color w:val="auto"/>
+          <w:lang w:val="en-GB"/>
+        </w:rPr>
+        <w:t>Dirichlet</w:t>
+      </w:r>
+      <w:proofErr w:type="spellEnd"/>
+    </w:p>
+    <w:p>
+      <w:pPr>
+        <w:pStyle w:val="Heading3"/>
+        <w:rPr>
+          <w:color w:val="auto"/>
+          <w:lang w:val="en-GB"/>
+        </w:rPr>
+      </w:pPr>
       <w:bookmarkStart w:id="0" w:name="_GoBack"/>
       <w:bookmarkEnd w:id="0"/>
-    </w:p>
-    <w:p>
-      <w:pPr>
-        <w:pStyle w:val="Heading2"/>
-        <w:rPr>
-          <w:strike/>
-          <w:color w:val="auto"/>
-          <w:lang w:val="en-GB"/>
-        </w:rPr>
-      </w:pPr>
-      <w:r>
-        <w:rPr>
-          <w:strike/>
-          <w:color w:val="auto"/>
-          <w:lang w:val="en-GB"/>
-        </w:rPr>
-        <w:t>Heat sinks</w:t>
-      </w:r>
-    </w:p>
-    <w:p>
-      <w:pPr>
-        <w:pStyle w:val="Heading2"/>
-        <w:rPr>
-          <w:strike/>
-          <w:color w:val="D1D1D1" w:themeColor="background2" w:themeShade="E6"/>
-          <w:lang w:val="en-GB"/>
-        </w:rPr>
-      </w:pPr>
-      <w:r>
-        <w:rPr>
-          <w:strike/>
-          <w:color w:val="D1D1D1" w:themeColor="background2" w:themeShade="E6"/>
-          <w:lang w:val="en-GB"/>
-        </w:rPr>
-        <w:t xml:space="preserve">Hypothesis </w:t>
-      </w:r>
-    </w:p>
-    <w:p>
-      <w:pPr>
-        <w:pStyle w:val="Heading1"/>
-        <w:rPr>
-          <w:color w:val="auto"/>
-          <w:lang w:val="en-GB"/>
-        </w:rPr>
-      </w:pPr>
-      <w:r>
-        <w:rPr>
-          <w:color w:val="auto"/>
-          <w:lang w:val="en-GB"/>
-        </w:rPr>
-        <w:t>Theory</w:t>
-      </w:r>
-    </w:p>
-    <w:p>
-      <w:pPr>
-        <w:pStyle w:val="Heading2"/>
-        <w:rPr>
-          <w:color w:val="auto"/>
-          <w:lang w:val="en-GB"/>
-        </w:rPr>
-      </w:pPr>
-      <w:r>
-        <w:rPr>
-          <w:color w:val="auto"/>
-          <w:lang w:val="en-GB"/>
-        </w:rPr>
-        <w:t xml:space="preserve">Heat equation with Robin </w:t>
-      </w:r>
-      <w:proofErr w:type="spellStart"/>
-      <w:r>
-        <w:rPr>
-          <w:color w:val="auto"/>
-          <w:lang w:val="en-GB"/>
-        </w:rPr>
-        <w:t>boundry</w:t>
-      </w:r>
-      <w:proofErr w:type="spellEnd"/>
-      <w:r>
-        <w:rPr>
-          <w:color w:val="auto"/>
-          <w:lang w:val="en-GB"/>
-        </w:rPr>
-        <w:t xml:space="preserve"> and </w:t>
-      </w:r>
-      <w:proofErr w:type="spellStart"/>
-      <w:r>
-        <w:rPr>
-          <w:color w:val="auto"/>
-          <w:lang w:val="en-GB"/>
-        </w:rPr>
-        <w:t>Dirichlet</w:t>
-      </w:r>
-      <w:proofErr w:type="spellEnd"/>
-    </w:p>
-    <w:p>
-      <w:pPr>
-        <w:pStyle w:val="Heading3"/>
-        <w:rPr>
-          <w:color w:val="auto"/>
-          <w:lang w:val="en-GB"/>
-        </w:rPr>
-      </w:pPr>
-      <w:r>
-        <w:rPr>
-          <w:color w:val="auto"/>
-          <w:lang w:val="en-GB"/>
-        </w:rPr>
-        <w:t>Stationary</w:t>
-      </w:r>
-    </w:p>
-    <w:p>
-      <w:pPr>
-        <w:pStyle w:val="Heading3"/>
-        <w:rPr>
-          <w:color w:val="auto"/>
-          <w:lang w:val="en-GB"/>
-        </w:rPr>
-      </w:pPr>
-    </w:p>
-    <w:p>
-      <w:pPr>
-        <w:pStyle w:val="Heading2"/>
-        <w:rPr>
-          <w:color w:val="auto"/>
-          <w:lang w:val="en-GB"/>
-        </w:rPr>
-      </w:pPr>
-      <w:r>
-        <w:rPr>
-          <w:color w:val="auto"/>
-          <w:lang w:val="en-GB"/>
-        </w:rPr>
-        <w:t>Derivation of the system</w:t>
-      </w:r>
-      <w:r>
-        <w:rPr>
-          <w:color w:val="auto"/>
-          <w:lang w:val="en-GB"/>
-        </w:rPr>
-        <w:t xml:space="preserve"> (1-7)</w:t>
-      </w:r>
-    </w:p>
-    <w:p>
-      <w:pPr>
-        <w:pStyle w:val="Heading2"/>
-        <w:rPr>
-          <w:color w:val="auto"/>
-          <w:lang w:val="en-GB"/>
-        </w:rPr>
-      </w:pPr>
-      <w:r>
-        <w:rPr>
-          <w:color w:val="auto"/>
-          <w:lang w:val="en-GB"/>
-        </w:rPr>
-        <w:t xml:space="preserve">Prove </w:t>
-      </w:r>
-      <w:proofErr w:type="gramStart"/>
-      <w:r>
-        <w:rPr>
-          <w:color w:val="auto"/>
-          <w:lang w:val="en-GB"/>
-        </w:rPr>
-        <w:t>a(</w:t>
-      </w:r>
-      <w:proofErr w:type="gramEnd"/>
-      <w:r>
-        <w:rPr>
-          <w:color w:val="auto"/>
-          <w:lang w:val="en-GB"/>
-        </w:rPr>
-        <w:t>.,.) is positive definite</w:t>
-      </w:r>
-    </w:p>
-    <w:p>
-      <w:pPr>
-        <w:pStyle w:val="Heading2"/>
-        <w:rPr>
-          <w:color w:val="auto"/>
-          <w:lang w:val="en-GB"/>
-        </w:rPr>
-      </w:pPr>
-      <w:r>
-        <w:rPr>
-          <w:color w:val="auto"/>
-          <w:lang w:val="en-GB"/>
-        </w:rPr>
-        <w:t>Why is A singular before bound</w:t>
-      </w:r>
-      <w:r>
-        <w:rPr>
-          <w:color w:val="auto"/>
-          <w:lang w:val="en-GB"/>
-        </w:rPr>
-        <w:t>a</w:t>
-      </w:r>
-      <w:r>
-        <w:rPr>
-          <w:color w:val="auto"/>
-          <w:lang w:val="en-GB"/>
-        </w:rPr>
-        <w:t xml:space="preserve">ry </w:t>
-      </w:r>
-      <w:proofErr w:type="gramStart"/>
-      <w:r>
-        <w:rPr>
-          <w:color w:val="auto"/>
-          <w:lang w:val="en-GB"/>
-        </w:rPr>
-        <w:t>conditions</w:t>
-      </w:r>
-      <w:proofErr w:type="gramEnd"/>
-    </w:p>
-    <w:p>
-      <w:pPr>
-        <w:pStyle w:val="Heading3"/>
-        <w:rPr>
-          <w:color w:val="auto"/>
-          <w:lang w:val="en-GB"/>
-        </w:rPr>
-      </w:pPr>
-      <w:r>
-        <w:rPr>
-          <w:color w:val="auto"/>
-          <w:lang w:val="en-GB"/>
-        </w:rPr>
-        <w:t>The solution is not unique =&gt; A not invertible</w:t>
-      </w:r>
-    </w:p>
-    <w:p>
-      <w:pPr>
-        <w:pStyle w:val="Heading2"/>
-        <w:rPr>
-          <w:color w:val="auto"/>
-          <w:lang w:val="en-GB"/>
-        </w:rPr>
-      </w:pPr>
-      <w:proofErr w:type="spellStart"/>
-      <w:r>
-        <w:rPr>
-          <w:color w:val="auto"/>
-          <w:lang w:val="en-GB"/>
-        </w:rPr>
-        <w:t>Barycentric</w:t>
-      </w:r>
-      <w:proofErr w:type="spellEnd"/>
-      <w:r>
-        <w:rPr>
-          <w:color w:val="auto"/>
-          <w:lang w:val="en-GB"/>
-        </w:rPr>
-        <w:t xml:space="preserve"> coordinates</w:t>
-      </w:r>
-    </w:p>
-    <w:p>
-      <w:pPr>
-        <w:pStyle w:val="Heading1"/>
-        <w:rPr>
-          <w:color w:val="auto"/>
-          <w:lang w:val="en-GB"/>
-        </w:rPr>
-      </w:pPr>
-      <w:r>
-        <w:rPr>
-          <w:color w:val="auto"/>
-          <w:lang w:val="en-GB"/>
-        </w:rPr>
-        <w:t>Numerical implementation</w:t>
-      </w:r>
-    </w:p>
-    <w:p>
-      <w:pPr>
-        <w:pStyle w:val="Heading2"/>
-        <w:rPr>
-          <w:color w:val="auto"/>
-          <w:lang w:val="en-GB"/>
-        </w:rPr>
-      </w:pPr>
-      <w:r>
-        <w:rPr>
-          <w:color w:val="auto"/>
-          <w:lang w:val="en-GB"/>
-        </w:rPr>
-        <w:t xml:space="preserve">Linear basis function </w:t>
-      </w:r>
-    </w:p>
-    <w:p>
-      <w:pPr>
-        <w:pStyle w:val="Heading2"/>
-        <w:rPr>
-          <w:strike/>
-          <w:color w:val="auto"/>
-          <w:lang w:val="en-GB"/>
-        </w:rPr>
-      </w:pPr>
-      <w:proofErr w:type="spellStart"/>
-      <w:r>
-        <w:rPr>
-          <w:strike/>
-          <w:color w:val="auto"/>
-          <w:lang w:val="en-GB"/>
-        </w:rPr>
-        <w:t>Gmsh</w:t>
-      </w:r>
-      <w:proofErr w:type="spellEnd"/>
-    </w:p>
-    <w:p>
-      <w:pPr>
-        <w:pStyle w:val="Heading3"/>
-        <w:rPr>
-          <w:strike/>
-          <w:color w:val="auto"/>
-          <w:lang w:val="en-GB"/>
-        </w:rPr>
-      </w:pPr>
-      <w:r>
-        <w:rPr>
-          <w:strike/>
-          <w:color w:val="auto"/>
-          <w:lang w:val="en-GB"/>
-        </w:rPr>
-        <w:t>Mesh factor</w:t>
-      </w:r>
-    </w:p>
-    <w:p>
-      <w:pPr>
-        <w:pStyle w:val="Heading3"/>
-        <w:rPr>
-          <w:strike/>
-          <w:color w:val="auto"/>
-          <w:lang w:val="en-GB"/>
-        </w:rPr>
-      </w:pPr>
-      <w:r>
-        <w:rPr>
-          <w:strike/>
-          <w:color w:val="auto"/>
-          <w:lang w:val="en-GB"/>
-        </w:rPr>
-        <w:t>Smoothing</w:t>
-      </w:r>
-    </w:p>
-    <w:p>
-      <w:pPr>
-        <w:pStyle w:val="Heading3"/>
-        <w:rPr>
-          <w:strike/>
-          <w:color w:val="auto"/>
-          <w:lang w:val="en-GB"/>
-        </w:rPr>
-      </w:pPr>
-      <w:r>
-        <w:rPr>
-          <w:strike/>
-          <w:color w:val="auto"/>
-          <w:lang w:val="en-GB"/>
-        </w:rPr>
-        <w:t>Physical group</w:t>
-      </w:r>
-    </w:p>
-    <w:p>
-      <w:pPr>
-        <w:pStyle w:val="Heading2"/>
-        <w:rPr>
-          <w:color w:val="auto"/>
-          <w:lang w:val="en-GB"/>
-        </w:rPr>
-      </w:pPr>
-      <w:proofErr w:type="spellStart"/>
-      <w:r>
-        <w:rPr>
-          <w:color w:val="auto"/>
-          <w:lang w:val="en-GB"/>
-        </w:rPr>
-        <w:t>Jabobian</w:t>
-      </w:r>
-      <w:proofErr w:type="spellEnd"/>
-    </w:p>
-    <w:p>
-      <w:pPr>
-        <w:pStyle w:val="Heading2"/>
-        <w:rPr>
-          <w:color w:val="auto"/>
-          <w:lang w:val="en-GB"/>
-        </w:rPr>
-      </w:pPr>
-      <w:r>
-        <w:rPr>
-          <w:color w:val="auto"/>
-          <w:lang w:val="en-GB"/>
-        </w:rPr>
-        <w:t>Using quadrature2D in 3D.</w:t>
-      </w:r>
-    </w:p>
-    <w:p>
-      <w:pPr>
-        <w:pStyle w:val="Heading2"/>
-        <w:rPr>
-          <w:color w:val="auto"/>
-          <w:lang w:val="en-GB"/>
-        </w:rPr>
-      </w:pPr>
-      <w:r>
-        <w:rPr>
-          <w:color w:val="auto"/>
-          <w:lang w:val="en-GB"/>
-        </w:rPr>
-        <w:t>Enforcing boundary conditions</w:t>
-      </w:r>
-    </w:p>
-    <w:p>
-      <w:pPr>
-        <w:pStyle w:val="Heading3"/>
-        <w:rPr>
-          <w:color w:val="auto"/>
-          <w:lang w:val="en-GB"/>
-        </w:rPr>
-      </w:pPr>
-      <w:proofErr w:type="spellStart"/>
-      <w:r>
-        <w:rPr>
-          <w:color w:val="auto"/>
-          <w:lang w:val="en-GB"/>
-        </w:rPr>
-        <w:t>Dirichlet</w:t>
-      </w:r>
-      <w:proofErr w:type="spellEnd"/>
-    </w:p>
-    <w:p>
-      <w:pPr>
-        <w:pStyle w:val="Heading3"/>
-        <w:rPr>
-          <w:color w:val="auto"/>
-          <w:lang w:val="en-GB"/>
-        </w:rPr>
-      </w:pPr>
-      <w:r>
-        <w:rPr>
-          <w:color w:val="auto"/>
-          <w:lang w:val="en-GB"/>
-        </w:rPr>
-        <w:t>Robin</w:t>
-      </w:r>
-    </w:p>
-    <w:p>
-      <w:pPr>
-        <w:pStyle w:val="Heading2"/>
-        <w:rPr>
-          <w:color w:val="auto"/>
-          <w:lang w:val="en-GB"/>
-        </w:rPr>
-      </w:pPr>
-      <w:r>
-        <w:rPr>
-          <w:color w:val="auto"/>
-          <w:lang w:val="en-GB"/>
-        </w:rPr>
-        <w:t>Problems with the mesh considering very thin fins.</w:t>
-      </w:r>
-    </w:p>
-    <w:p>
-      <w:pPr>
-        <w:pStyle w:val="Heading2"/>
-        <w:rPr>
-          <w:color w:val="auto"/>
-          <w:lang w:val="en-GB"/>
-        </w:rPr>
-      </w:pPr>
-      <w:r>
-        <w:rPr>
-          <w:color w:val="auto"/>
-          <w:lang w:val="en-GB"/>
-        </w:rPr>
-        <w:t>Why we can’t use sparse matrixes in the program</w:t>
-      </w:r>
-    </w:p>
-    <w:p>
-      <w:pPr>
-        <w:pStyle w:val="Heading3"/>
-        <w:rPr>
-          <w:color w:val="auto"/>
-          <w:lang w:val="en-GB"/>
-        </w:rPr>
-      </w:pPr>
-      <w:r>
-        <w:rPr>
-          <w:color w:val="auto"/>
-          <w:lang w:val="en-GB"/>
-        </w:rPr>
-        <w:lastRenderedPageBreak/>
-        <w:t>The matrix need to be updated.</w:t>
-      </w:r>
-    </w:p>
-    <w:p>
-      <w:pPr>
-        <w:pStyle w:val="Heading1"/>
-        <w:rPr>
-          <w:color w:val="auto"/>
-          <w:lang w:val="en-GB"/>
-        </w:rPr>
-      </w:pPr>
-      <w:r>
-        <w:rPr>
-          <w:color w:val="auto"/>
-          <w:lang w:val="en-GB"/>
-        </w:rPr>
-        <w:t>Results and discussion</w:t>
-      </w:r>
-    </w:p>
-    <w:p>
-      <w:pPr>
-        <w:pStyle w:val="Heading2"/>
-        <w:rPr>
-          <w:color w:val="auto"/>
-          <w:lang w:val="en-GB"/>
-        </w:rPr>
-      </w:pPr>
-      <w:proofErr w:type="spellStart"/>
-      <w:r>
-        <w:rPr>
-          <w:color w:val="auto"/>
-          <w:lang w:val="en-GB"/>
-        </w:rPr>
-        <w:t>Glview</w:t>
-      </w:r>
-      <w:proofErr w:type="spellEnd"/>
-    </w:p>
-    <w:p>
-      <w:pPr>
-        <w:pStyle w:val="Heading2"/>
-        <w:rPr>
-          <w:color w:val="auto"/>
-          <w:lang w:val="en-GB"/>
-        </w:rPr>
-      </w:pPr>
-      <w:r>
-        <w:rPr>
-          <w:color w:val="auto"/>
-          <w:lang w:val="en-GB"/>
-        </w:rPr>
-        <w:t xml:space="preserve">Cutting planes vs </w:t>
-      </w:r>
-      <w:proofErr w:type="spellStart"/>
-      <w:r>
-        <w:rPr>
-          <w:color w:val="auto"/>
-          <w:lang w:val="en-GB"/>
-        </w:rPr>
-        <w:t>iso</w:t>
-      </w:r>
-      <w:proofErr w:type="spellEnd"/>
-      <w:r>
-        <w:rPr>
-          <w:color w:val="auto"/>
-          <w:lang w:val="en-GB"/>
-        </w:rPr>
-        <w:t>-surface</w:t>
-      </w:r>
-    </w:p>
-    <w:p>
-      <w:pPr>
-        <w:pStyle w:val="Heading2"/>
-        <w:rPr>
-          <w:color w:val="auto"/>
-          <w:lang w:val="en-GB"/>
-        </w:rPr>
-      </w:pPr>
-      <w:r>
-        <w:rPr>
-          <w:color w:val="auto"/>
-          <w:lang w:val="en-GB"/>
-        </w:rPr>
-        <w:t>Physical interpretation</w:t>
-      </w:r>
-    </w:p>
-    <w:p>
-      <w:pPr>
-        <w:pStyle w:val="Heading3"/>
-        <w:rPr>
-          <w:color w:val="auto"/>
-          <w:lang w:val="en-GB"/>
-        </w:rPr>
-      </w:pPr>
-      <w:r>
-        <w:rPr>
-          <w:color w:val="auto"/>
-          <w:lang w:val="en-GB"/>
-        </w:rPr>
-        <w:t>Heat transfer coefficient uncertainty</w:t>
-      </w:r>
-    </w:p>
-    <w:p>
-      <w:pPr>
-        <w:pStyle w:val="Heading3"/>
-        <w:rPr>
-          <w:color w:val="auto"/>
-          <w:lang w:val="en-GB"/>
-        </w:rPr>
-      </w:pPr>
-      <w:r>
-        <w:rPr>
-          <w:color w:val="auto"/>
-          <w:lang w:val="en-GB"/>
-        </w:rPr>
-        <w:t xml:space="preserve">What does </w:t>
-      </w:r>
-      <w:proofErr w:type="spellStart"/>
-      <w:r>
-        <w:rPr>
-          <w:color w:val="auto"/>
-          <w:lang w:val="en-GB"/>
-        </w:rPr>
-        <w:t>Dirichlet</w:t>
-      </w:r>
-      <w:proofErr w:type="spellEnd"/>
-      <w:r>
-        <w:rPr>
-          <w:color w:val="auto"/>
-          <w:lang w:val="en-GB"/>
-        </w:rPr>
-        <w:t xml:space="preserve"> </w:t>
-      </w:r>
-      <w:proofErr w:type="spellStart"/>
-      <w:r>
-        <w:rPr>
-          <w:color w:val="auto"/>
-          <w:lang w:val="en-GB"/>
-        </w:rPr>
-        <w:t>boundry</w:t>
-      </w:r>
-      <w:proofErr w:type="spellEnd"/>
-      <w:r>
-        <w:rPr>
-          <w:color w:val="auto"/>
-          <w:lang w:val="en-GB"/>
-        </w:rPr>
-        <w:t xml:space="preserve"> on the bottom mean?</w:t>
-      </w:r>
-    </w:p>
-    <w:p>
-      <w:pPr>
-        <w:pStyle w:val="Heading4"/>
-        <w:rPr>
-          <w:color w:val="auto"/>
-          <w:lang w:val="en-GB"/>
-        </w:rPr>
-      </w:pPr>
-      <w:r>
-        <w:rPr>
-          <w:color w:val="auto"/>
-          <w:lang w:val="en-GB"/>
-        </w:rPr>
-        <w:t>Is it realistic?</w:t>
-      </w:r>
-      <w:r>
-        <w:rPr>
-          <w:color w:val="auto"/>
-          <w:lang w:val="en-GB"/>
-        </w:rPr>
-        <w:t xml:space="preserve"> What about Neumann instead?</w:t>
-      </w:r>
-    </w:p>
-    <w:p>
-      <w:pPr>
-        <w:pStyle w:val="Heading3"/>
-        <w:rPr>
-          <w:color w:val="auto"/>
-          <w:lang w:val="en-GB"/>
-        </w:rPr>
-      </w:pPr>
-      <w:r>
-        <w:rPr>
-          <w:color w:val="auto"/>
-          <w:lang w:val="en-GB"/>
-        </w:rPr>
-        <w:t>Why do the sinks with the same height but different numbers of fins have the same temperature?</w:t>
-      </w:r>
-    </w:p>
-    <w:p>
-      <w:pPr>
-        <w:pStyle w:val="Heading2"/>
-        <w:rPr>
-          <w:color w:val="auto"/>
-          <w:lang w:val="en-GB"/>
-        </w:rPr>
-      </w:pPr>
-      <w:r>
-        <w:rPr>
-          <w:color w:val="auto"/>
-          <w:lang w:val="en-GB"/>
-        </w:rPr>
-        <w:t>The t</w:t>
-      </w:r>
-      <w:r>
-        <w:rPr>
-          <w:color w:val="auto"/>
-          <w:lang w:val="en-GB"/>
-        </w:rPr>
-        <w:t>otal heat flux of the short with 8</w:t>
-      </w:r>
-      <w:r>
-        <w:rPr>
-          <w:color w:val="auto"/>
-          <w:lang w:val="en-GB"/>
-        </w:rPr>
-        <w:t xml:space="preserve"> fins </w:t>
-      </w:r>
-      <w:r>
-        <w:rPr>
-          <w:color w:val="auto"/>
-          <w:lang w:val="en-GB"/>
-        </w:rPr>
-        <w:t xml:space="preserve">is higher than the </w:t>
-      </w:r>
-      <w:r>
-        <w:rPr>
-          <w:color w:val="auto"/>
-          <w:lang w:val="en-GB"/>
-        </w:rPr>
-        <w:t xml:space="preserve">tall </w:t>
-      </w:r>
-      <w:r>
-        <w:rPr>
-          <w:color w:val="auto"/>
-          <w:lang w:val="en-GB"/>
-        </w:rPr>
-        <w:t>one with 4 fins high because the area is the same, but the temperature in former is higher</w:t>
-      </w:r>
-    </w:p>
-    <w:p>
-      <w:pPr>
-        <w:pStyle w:val="Heading2"/>
-        <w:rPr>
-          <w:color w:val="auto"/>
-          <w:lang w:val="en-GB"/>
-        </w:rPr>
-      </w:pPr>
-      <w:r>
-        <w:rPr>
-          <w:color w:val="auto"/>
-          <w:lang w:val="en-GB"/>
-        </w:rPr>
-        <w:t>Fins close to each other; the model doesn’t take this into account</w:t>
-      </w:r>
-    </w:p>
-    <w:p>
-      <w:pPr>
-        <w:pStyle w:val="Heading3"/>
-        <w:rPr>
-          <w:color w:val="auto"/>
-          <w:lang w:val="en-GB"/>
-        </w:rPr>
-      </w:pPr>
-      <w:r>
-        <w:rPr>
-          <w:color w:val="auto"/>
-          <w:lang w:val="en-GB"/>
-        </w:rPr>
-        <w:t>Is heat radiation significant</w:t>
-      </w:r>
-    </w:p>
-    <w:p>
-      <w:pPr>
-        <w:pStyle w:val="Heading3"/>
-        <w:rPr>
-          <w:color w:val="auto"/>
-          <w:lang w:val="en-GB"/>
-        </w:rPr>
-      </w:pPr>
-      <w:r>
-        <w:rPr>
-          <w:color w:val="auto"/>
-          <w:lang w:val="en-GB"/>
-        </w:rPr>
-        <w:t>What about the air temperature as it flows past the fins?</w:t>
-      </w:r>
-    </w:p>
-    <w:p>
-      <w:pPr>
-        <w:pStyle w:val="Heading1"/>
-        <w:rPr>
-          <w:color w:val="auto"/>
-          <w:lang w:val="en-GB"/>
-        </w:rPr>
-      </w:pPr>
-      <w:r>
-        <w:rPr>
-          <w:color w:val="auto"/>
-          <w:lang w:val="en-GB"/>
-        </w:rPr>
-        <w:t>Conclusion</w:t>
-      </w:r>
-    </w:p>
-    <w:p>
-      <w:pPr>
-        <w:pStyle w:val="Heading2"/>
-        <w:rPr>
-          <w:color w:val="auto"/>
-          <w:lang w:val="en-GB"/>
-        </w:rPr>
-      </w:pPr>
-      <w:r>
-        <w:rPr>
-          <w:color w:val="auto"/>
-          <w:lang w:val="en-GB"/>
-        </w:rPr>
-        <w:t>Further improvements</w:t>
-      </w:r>
-    </w:p>
-    <w:p>
-      <w:pPr>
-        <w:pStyle w:val="Heading3"/>
-        <w:rPr>
-          <w:color w:val="auto"/>
-          <w:lang w:val="en-GB"/>
-        </w:rPr>
-      </w:pPr>
-      <w:r>
-        <w:rPr>
-          <w:color w:val="auto"/>
-          <w:lang w:val="en-GB"/>
-        </w:rPr>
-        <w:t xml:space="preserve">Neumann instead of </w:t>
-      </w:r>
-      <w:proofErr w:type="spellStart"/>
-      <w:r>
-        <w:rPr>
-          <w:color w:val="auto"/>
-          <w:lang w:val="en-GB"/>
-        </w:rPr>
-        <w:t>Dirichlet</w:t>
-      </w:r>
-      <w:proofErr w:type="spellEnd"/>
     </w:p>
     <w:p>
       <w:pPr>

</xml_diff>

<commit_message>
La til litt mer på rapporten
</commit_message>
<xml_diff>
--- a/Disposition.docx
+++ b/Disposition.docx
@@ -580,6 +580,60 @@
           <w:lang w:val="en-GB"/>
         </w:rPr>
       </w:pPr>
+      <w:r>
+        <w:rPr>
+          <w:color w:val="auto"/>
+          <w:lang w:val="en-GB"/>
+        </w:rPr>
+        <w:t>Presenting the results</w:t>
+      </w:r>
+    </w:p>
+    <w:p>
+      <w:pPr>
+        <w:pStyle w:val="Heading3"/>
+        <w:rPr>
+          <w:lang w:val="en-GB"/>
+        </w:rPr>
+      </w:pPr>
+      <w:r>
+        <w:rPr>
+          <w:lang w:val="en-GB"/>
+        </w:rPr>
+        <w:t>Do they mean</w:t>
+      </w:r>
+    </w:p>
+    <w:p>
+      <w:pPr>
+        <w:pStyle w:val="Heading3"/>
+        <w:rPr>
+          <w:color w:val="auto"/>
+          <w:lang w:val="en-GB"/>
+        </w:rPr>
+      </w:pPr>
+      <w:r>
+        <w:rPr>
+          <w:color w:val="auto"/>
+          <w:lang w:val="en-GB"/>
+        </w:rPr>
+        <w:t>Why do the sinks with the same height but different numbers of fins have the same temperature?</w:t>
+      </w:r>
+    </w:p>
+    <w:p>
+      <w:pPr>
+        <w:pStyle w:val="Heading3"/>
+        <w:rPr>
+          <w:lang w:val="en-GB"/>
+        </w:rPr>
+      </w:pPr>
+    </w:p>
+    <w:p>
+      <w:pPr>
+        <w:pStyle w:val="Heading2"/>
+        <w:rPr>
+          <w:color w:val="auto"/>
+          <w:lang w:val="en-GB"/>
+        </w:rPr>
+      </w:pPr>
       <w:proofErr w:type="spellStart"/>
       <w:r>
         <w:rPr>
@@ -722,207 +776,198 @@
           <w:color w:val="auto"/>
           <w:lang w:val="en-GB"/>
         </w:rPr>
-        <w:t xml:space="preserve"> What about Neumann instead?</w:t>
-      </w:r>
-    </w:p>
-    <w:p>
-      <w:pPr>
-        <w:pStyle w:val="Heading3"/>
-        <w:rPr>
-          <w:color w:val="auto"/>
-          <w:lang w:val="en-GB"/>
-        </w:rPr>
-      </w:pPr>
-      <w:r>
-        <w:rPr>
-          <w:color w:val="auto"/>
-          <w:lang w:val="en-GB"/>
-        </w:rPr>
-        <w:t>Why do the sinks with the same height but different numbers of fins have the same temperature?</w:t>
-      </w:r>
-    </w:p>
-    <w:p>
-      <w:pPr>
-        <w:pStyle w:val="Heading2"/>
-        <w:rPr>
-          <w:color w:val="auto"/>
-          <w:lang w:val="en-GB"/>
-        </w:rPr>
-      </w:pPr>
-      <w:r>
-        <w:rPr>
-          <w:color w:val="auto"/>
-          <w:lang w:val="en-GB"/>
-        </w:rPr>
-        <w:t>The t</w:t>
-      </w:r>
-      <w:r>
-        <w:rPr>
-          <w:color w:val="auto"/>
-          <w:lang w:val="en-GB"/>
-        </w:rPr>
-        <w:t>otal heat flux of the short with 8</w:t>
-      </w:r>
-      <w:r>
-        <w:rPr>
-          <w:color w:val="auto"/>
-          <w:lang w:val="en-GB"/>
-        </w:rPr>
-        <w:t xml:space="preserve"> fins </w:t>
-      </w:r>
-      <w:r>
-        <w:rPr>
-          <w:color w:val="auto"/>
-          <w:lang w:val="en-GB"/>
-        </w:rPr>
-        <w:t xml:space="preserve">is higher than the </w:t>
-      </w:r>
-      <w:r>
-        <w:rPr>
-          <w:color w:val="auto"/>
-          <w:lang w:val="en-GB"/>
-        </w:rPr>
-        <w:t xml:space="preserve">tall </w:t>
-      </w:r>
-      <w:r>
-        <w:rPr>
-          <w:color w:val="auto"/>
-          <w:lang w:val="en-GB"/>
-        </w:rPr>
-        <w:t>one with 4 fins high because the area is the same, but the temperature in former is higher</w:t>
-      </w:r>
-    </w:p>
-    <w:p>
-      <w:pPr>
-        <w:pStyle w:val="Heading2"/>
-        <w:rPr>
-          <w:color w:val="auto"/>
-          <w:lang w:val="en-GB"/>
-        </w:rPr>
-      </w:pPr>
-      <w:r>
-        <w:rPr>
-          <w:color w:val="auto"/>
-          <w:lang w:val="en-GB"/>
-        </w:rPr>
-        <w:t>Fins close to each other; the model doesn’t take this into account</w:t>
-      </w:r>
-    </w:p>
-    <w:p>
-      <w:pPr>
-        <w:pStyle w:val="Heading3"/>
-        <w:rPr>
-          <w:color w:val="auto"/>
-          <w:lang w:val="en-GB"/>
-        </w:rPr>
-      </w:pPr>
-      <w:r>
-        <w:rPr>
-          <w:color w:val="auto"/>
-          <w:lang w:val="en-GB"/>
-        </w:rPr>
-        <w:t>Is heat radiation significant</w:t>
-      </w:r>
-    </w:p>
-    <w:p>
-      <w:pPr>
-        <w:pStyle w:val="Heading3"/>
-        <w:rPr>
-          <w:color w:val="auto"/>
-          <w:lang w:val="en-GB"/>
-        </w:rPr>
-      </w:pPr>
-      <w:r>
-        <w:rPr>
-          <w:color w:val="auto"/>
-          <w:lang w:val="en-GB"/>
-        </w:rPr>
-        <w:t>What about the air temperature as it flows past the fins?</w:t>
-      </w:r>
-    </w:p>
-    <w:p>
-      <w:pPr>
-        <w:pStyle w:val="Heading1"/>
-        <w:rPr>
-          <w:color w:val="auto"/>
-          <w:lang w:val="en-GB"/>
-        </w:rPr>
-      </w:pPr>
-      <w:r>
-        <w:rPr>
-          <w:color w:val="auto"/>
-          <w:lang w:val="en-GB"/>
-        </w:rPr>
-        <w:t>Conclusion</w:t>
-      </w:r>
-    </w:p>
-    <w:p>
-      <w:pPr>
-        <w:pStyle w:val="Heading2"/>
-        <w:rPr>
-          <w:color w:val="auto"/>
-          <w:lang w:val="en-GB"/>
-        </w:rPr>
-      </w:pPr>
-      <w:r>
-        <w:rPr>
-          <w:color w:val="auto"/>
-          <w:lang w:val="en-GB"/>
-        </w:rPr>
-        <w:t>Further improvements</w:t>
-      </w:r>
-    </w:p>
-    <w:p>
-      <w:pPr>
-        <w:pStyle w:val="Heading3"/>
-        <w:rPr>
-          <w:color w:val="auto"/>
-          <w:lang w:val="en-GB"/>
-        </w:rPr>
-      </w:pPr>
-      <w:r>
-        <w:rPr>
-          <w:color w:val="auto"/>
-          <w:lang w:val="en-GB"/>
-        </w:rPr>
-        <w:t>Brick prism elements for thin fins</w:t>
-      </w:r>
-    </w:p>
-    <w:p>
-      <w:pPr>
-        <w:pStyle w:val="Heading3"/>
-        <w:rPr>
-          <w:color w:val="auto"/>
-          <w:lang w:val="en-GB"/>
-        </w:rPr>
-      </w:pPr>
-      <w:r>
-        <w:rPr>
-          <w:color w:val="auto"/>
-          <w:lang w:val="en-GB"/>
-        </w:rPr>
-        <w:t xml:space="preserve">Neumann instead of </w:t>
-      </w:r>
-      <w:proofErr w:type="spellStart"/>
-      <w:r>
-        <w:rPr>
-          <w:color w:val="auto"/>
-          <w:lang w:val="en-GB"/>
-        </w:rPr>
-        <w:t>Dirichlet</w:t>
-      </w:r>
-      <w:proofErr w:type="spellEnd"/>
-    </w:p>
-    <w:p>
-      <w:pPr>
-        <w:pStyle w:val="Heading3"/>
-        <w:rPr>
-          <w:color w:val="auto"/>
-          <w:lang w:val="en-GB"/>
-        </w:rPr>
-      </w:pPr>
+        <w:t xml:space="preserve"> What about Neumann inst</w:t>
+      </w:r>
       <w:bookmarkStart w:id="0" w:name="_GoBack"/>
       <w:bookmarkEnd w:id="0"/>
+      <w:r>
+        <w:rPr>
+          <w:color w:val="auto"/>
+          <w:lang w:val="en-GB"/>
+        </w:rPr>
+        <w:t>ead?</w:t>
+      </w:r>
+    </w:p>
+    <w:p>
+      <w:pPr>
+        <w:pStyle w:val="Heading2"/>
+        <w:rPr>
+          <w:color w:val="auto"/>
+          <w:lang w:val="en-GB"/>
+        </w:rPr>
+      </w:pPr>
+      <w:r>
+        <w:rPr>
+          <w:color w:val="auto"/>
+          <w:lang w:val="en-GB"/>
+        </w:rPr>
+        <w:t>The t</w:t>
+      </w:r>
+      <w:r>
+        <w:rPr>
+          <w:color w:val="auto"/>
+          <w:lang w:val="en-GB"/>
+        </w:rPr>
+        <w:t>otal heat flux of the short with 8</w:t>
+      </w:r>
+      <w:r>
+        <w:rPr>
+          <w:color w:val="auto"/>
+          <w:lang w:val="en-GB"/>
+        </w:rPr>
+        <w:t xml:space="preserve"> fins </w:t>
+      </w:r>
+      <w:r>
+        <w:rPr>
+          <w:color w:val="auto"/>
+          <w:lang w:val="en-GB"/>
+        </w:rPr>
+        <w:t xml:space="preserve">is higher than the </w:t>
+      </w:r>
+      <w:r>
+        <w:rPr>
+          <w:color w:val="auto"/>
+          <w:lang w:val="en-GB"/>
+        </w:rPr>
+        <w:t xml:space="preserve">tall </w:t>
+      </w:r>
+      <w:r>
+        <w:rPr>
+          <w:color w:val="auto"/>
+          <w:lang w:val="en-GB"/>
+        </w:rPr>
+        <w:t>one with 4 fins high because the area is the same, but the temperature in former is higher</w:t>
+      </w:r>
+    </w:p>
+    <w:p>
+      <w:pPr>
+        <w:pStyle w:val="Heading2"/>
+        <w:rPr>
+          <w:color w:val="auto"/>
+          <w:lang w:val="en-GB"/>
+        </w:rPr>
+      </w:pPr>
+      <w:r>
+        <w:rPr>
+          <w:color w:val="auto"/>
+          <w:lang w:val="en-GB"/>
+        </w:rPr>
+        <w:t>Fins close to each other; the model doesn’t take this into account</w:t>
+      </w:r>
+    </w:p>
+    <w:p>
+      <w:pPr>
+        <w:pStyle w:val="Heading3"/>
+        <w:rPr>
+          <w:color w:val="auto"/>
+          <w:lang w:val="en-GB"/>
+        </w:rPr>
+      </w:pPr>
+      <w:r>
+        <w:rPr>
+          <w:color w:val="auto"/>
+          <w:lang w:val="en-GB"/>
+        </w:rPr>
+        <w:t>Is heat radiation significant</w:t>
+      </w:r>
+    </w:p>
+    <w:p>
+      <w:pPr>
+        <w:pStyle w:val="Heading3"/>
+        <w:rPr>
+          <w:color w:val="auto"/>
+          <w:lang w:val="en-GB"/>
+        </w:rPr>
+      </w:pPr>
+      <w:r>
+        <w:rPr>
+          <w:color w:val="auto"/>
+          <w:lang w:val="en-GB"/>
+        </w:rPr>
+        <w:t>What about the air temperature as it flows past the fins?</w:t>
+      </w:r>
+    </w:p>
+    <w:p>
+      <w:pPr>
+        <w:pStyle w:val="Heading1"/>
+        <w:rPr>
+          <w:color w:val="auto"/>
+          <w:lang w:val="en-GB"/>
+        </w:rPr>
+      </w:pPr>
+      <w:r>
+        <w:rPr>
+          <w:color w:val="auto"/>
+          <w:lang w:val="en-GB"/>
+        </w:rPr>
+        <w:t>Conclusion</w:t>
+      </w:r>
+    </w:p>
+    <w:p>
+      <w:pPr>
+        <w:pStyle w:val="Heading2"/>
+        <w:rPr>
+          <w:color w:val="auto"/>
+          <w:lang w:val="en-GB"/>
+        </w:rPr>
+      </w:pPr>
+      <w:r>
+        <w:rPr>
+          <w:color w:val="auto"/>
+          <w:lang w:val="en-GB"/>
+        </w:rPr>
+        <w:t>Further improvements</w:t>
+      </w:r>
+    </w:p>
+    <w:p>
+      <w:pPr>
+        <w:pStyle w:val="Heading3"/>
+        <w:rPr>
+          <w:color w:val="auto"/>
+          <w:lang w:val="en-GB"/>
+        </w:rPr>
+      </w:pPr>
+      <w:r>
+        <w:rPr>
+          <w:color w:val="auto"/>
+          <w:lang w:val="en-GB"/>
+        </w:rPr>
+        <w:t>Brick prism elements for thin fins</w:t>
+      </w:r>
+    </w:p>
+    <w:p>
+      <w:pPr>
+        <w:pStyle w:val="Heading3"/>
+        <w:rPr>
+          <w:color w:val="auto"/>
+          <w:lang w:val="en-GB"/>
+        </w:rPr>
+      </w:pPr>
+      <w:r>
+        <w:rPr>
+          <w:color w:val="auto"/>
+          <w:lang w:val="en-GB"/>
+        </w:rPr>
+        <w:t xml:space="preserve">Neumann instead of </w:t>
+      </w:r>
+      <w:proofErr w:type="spellStart"/>
+      <w:r>
+        <w:rPr>
+          <w:color w:val="auto"/>
+          <w:lang w:val="en-GB"/>
+        </w:rPr>
+        <w:t>Dirichlet</w:t>
+      </w:r>
+      <w:proofErr w:type="spellEnd"/>
+    </w:p>
+    <w:p>
+      <w:pPr>
+        <w:pStyle w:val="Heading3"/>
+        <w:rPr>
+          <w:color w:val="auto"/>
+          <w:lang w:val="en-GB"/>
+        </w:rPr>
+      </w:pPr>
     </w:p>
     <w:p>
       <w:pPr>

</xml_diff>